<commit_message>
Adding front-end and updating worksheet
</commit_message>
<xml_diff>
--- a/Worksheet.docx
+++ b/Worksheet.docx
@@ -1,6 +1,6 @@
 
 <file path=word/document.xml><?xml version="1.0" encoding="utf-8"?>
-<w:document xmlns:wpc="http://schemas.microsoft.com/office/word/2010/wordprocessingCanvas" xmlns:mc="http://schemas.openxmlformats.org/markup-compatibility/2006" xmlns:o="urn:schemas-microsoft-com:office:office" xmlns:r="http://schemas.openxmlformats.org/officeDocument/2006/relationships" xmlns:m="http://schemas.openxmlformats.org/officeDocument/2006/math" xmlns:v="urn:schemas-microsoft-com:vml" xmlns:wp14="http://schemas.microsoft.com/office/word/2010/wordprocessingDrawing" xmlns:wp="http://schemas.openxmlformats.org/drawingml/2006/wordprocessingDrawing" xmlns:w10="urn:schemas-microsoft-com:office:word" xmlns:w="http://schemas.openxmlformats.org/wordprocessingml/2006/main" xmlns:w14="http://schemas.microsoft.com/office/word/2010/wordml" xmlns:w15="http://schemas.microsoft.com/office/word/2012/wordml" xmlns:wpg="http://schemas.microsoft.com/office/word/2010/wordprocessingGroup" xmlns:wpi="http://schemas.microsoft.com/office/word/2010/wordprocessingInk" xmlns:wne="http://schemas.microsoft.com/office/word/2006/wordml" xmlns:wps="http://schemas.microsoft.com/office/word/2010/wordprocessingShape" mc:Ignorable="w14 w15 wp14">
+<w:document xmlns:wpc="http://schemas.microsoft.com/office/word/2010/wordprocessingCanvas" xmlns:cx="http://schemas.microsoft.com/office/drawing/2014/chartex" xmlns:cx1="http://schemas.microsoft.com/office/drawing/2015/9/8/chartex" xmlns:cx2="http://schemas.microsoft.com/office/drawing/2015/10/21/chartex" xmlns:cx3="http://schemas.microsoft.com/office/drawing/2016/5/9/chartex" xmlns:cx4="http://schemas.microsoft.com/office/drawing/2016/5/10/chartex" xmlns:cx5="http://schemas.microsoft.com/office/drawing/2016/5/11/chartex" xmlns:cx6="http://schemas.microsoft.com/office/drawing/2016/5/12/chartex" xmlns:cx7="http://schemas.microsoft.com/office/drawing/2016/5/13/chartex" xmlns:cx8="http://schemas.microsoft.com/office/drawing/2016/5/14/chartex" xmlns:mc="http://schemas.openxmlformats.org/markup-compatibility/2006" xmlns:aink="http://schemas.microsoft.com/office/drawing/2016/ink" xmlns:am3d="http://schemas.microsoft.com/office/drawing/2017/model3d" xmlns:o="urn:schemas-microsoft-com:office:office" xmlns:r="http://schemas.openxmlformats.org/officeDocument/2006/relationships" xmlns:m="http://schemas.openxmlformats.org/officeDocument/2006/math" xmlns:v="urn:schemas-microsoft-com:vml" xmlns:wp14="http://schemas.microsoft.com/office/word/2010/wordprocessingDrawing" xmlns:wp="http://schemas.openxmlformats.org/drawingml/2006/wordprocessingDrawing" xmlns:w10="urn:schemas-microsoft-com:office:word" xmlns:w="http://schemas.openxmlformats.org/wordprocessingml/2006/main" xmlns:w14="http://schemas.microsoft.com/office/word/2010/wordml" xmlns:w15="http://schemas.microsoft.com/office/word/2012/wordml" xmlns:w16cid="http://schemas.microsoft.com/office/word/2016/wordml/cid" xmlns:w16se="http://schemas.microsoft.com/office/word/2015/wordml/symex" xmlns:wpg="http://schemas.microsoft.com/office/word/2010/wordprocessingGroup" xmlns:wpi="http://schemas.microsoft.com/office/word/2010/wordprocessingInk" xmlns:wne="http://schemas.microsoft.com/office/word/2006/wordml" xmlns:wps="http://schemas.microsoft.com/office/word/2010/wordprocessingShape" mc:Ignorable="w14 w15 w16se w16cid wp14">
   <w:body>
     <w:p>
       <w:pPr>
@@ -17,15 +17,7 @@
         <w:t>Pre-requisite steps for creat</w:t>
       </w:r>
       <w:r>
-        <w:t xml:space="preserve">ing your </w:t>
-      </w:r>
-      <w:proofErr w:type="spellStart"/>
-      <w:r>
-        <w:t>serverless</w:t>
-      </w:r>
-      <w:proofErr w:type="spellEnd"/>
-      <w:r>
-        <w:t xml:space="preserve"> application</w:t>
+        <w:t>ing your serverless application</w:t>
       </w:r>
     </w:p>
     <w:p>
@@ -269,21 +261,7 @@
         <w:rPr>
           <w:shd w:val="clear" w:color="auto" w:fill="FFFFFF"/>
         </w:rPr>
-        <w:t xml:space="preserve">ng your </w:t>
-      </w:r>
-      <w:proofErr w:type="spellStart"/>
-      <w:r>
-        <w:rPr>
-          <w:shd w:val="clear" w:color="auto" w:fill="FFFFFF"/>
-        </w:rPr>
-        <w:t>Serverless</w:t>
-      </w:r>
-      <w:proofErr w:type="spellEnd"/>
-      <w:r>
-        <w:rPr>
-          <w:shd w:val="clear" w:color="auto" w:fill="FFFFFF"/>
-        </w:rPr>
-        <w:t xml:space="preserve"> A</w:t>
+        <w:t>ng your Serverless A</w:t>
       </w:r>
       <w:r>
         <w:rPr>
@@ -346,7 +324,7 @@
           <w:color w:val="000000" w:themeColor="text1"/>
           <w:shd w:val="clear" w:color="auto" w:fill="FFFFFF"/>
         </w:rPr>
-        <w:t xml:space="preserve"> The </w:t>
+        <w:t xml:space="preserve"> The layout and gameplay is similar to Jeopardy</w:t>
       </w:r>
       <w:proofErr w:type="gramStart"/>
       <w:r>
@@ -355,7 +333,23 @@
           <w:color w:val="000000" w:themeColor="text1"/>
           <w:shd w:val="clear" w:color="auto" w:fill="FFFFFF"/>
         </w:rPr>
-        <w:t>layout  and</w:t>
+        <w:t xml:space="preserve">™ </w:t>
+      </w:r>
+      <w:r>
+        <w:rPr>
+          <w:rFonts w:cstheme="minorHAnsi"/>
+          <w:color w:val="000000" w:themeColor="text1"/>
+          <w:shd w:val="clear" w:color="auto" w:fill="FFFFFF"/>
+        </w:rPr>
+        <w:t xml:space="preserve"> </w:t>
+      </w:r>
+      <w:r>
+        <w:rPr>
+          <w:rFonts w:cstheme="minorHAnsi"/>
+          <w:color w:val="000000" w:themeColor="text1"/>
+          <w:shd w:val="clear" w:color="auto" w:fill="FFFFFF"/>
+        </w:rPr>
+        <w:t>,</w:t>
       </w:r>
       <w:proofErr w:type="gramEnd"/>
       <w:r>
@@ -364,23 +358,7 @@
           <w:color w:val="000000" w:themeColor="text1"/>
           <w:shd w:val="clear" w:color="auto" w:fill="FFFFFF"/>
         </w:rPr>
-        <w:t xml:space="preserve"> gameplay is similar to Jeopardy™ </w:t>
-      </w:r>
-      <w:r>
-        <w:rPr>
-          <w:rFonts w:cstheme="minorHAnsi"/>
-          <w:color w:val="000000" w:themeColor="text1"/>
-          <w:shd w:val="clear" w:color="auto" w:fill="FFFFFF"/>
-        </w:rPr>
-        <w:t xml:space="preserve"> </w:t>
-      </w:r>
-      <w:r>
-        <w:rPr>
-          <w:rFonts w:cstheme="minorHAnsi"/>
-          <w:color w:val="000000" w:themeColor="text1"/>
-          <w:shd w:val="clear" w:color="auto" w:fill="FFFFFF"/>
-        </w:rPr>
-        <w:t>, where players’ scores increases as they answer</w:t>
+        <w:t xml:space="preserve"> where players’ scores increases as they answer</w:t>
       </w:r>
       <w:r>
         <w:rPr>
@@ -439,25 +417,7 @@
           <w:color w:val="000000" w:themeColor="text1"/>
           <w:shd w:val="clear" w:color="auto" w:fill="FFFFFF"/>
         </w:rPr>
-        <w:t xml:space="preserve">n Amazon </w:t>
-      </w:r>
-      <w:proofErr w:type="spellStart"/>
-      <w:r>
-        <w:rPr>
-          <w:rFonts w:cstheme="minorHAnsi"/>
-          <w:color w:val="000000" w:themeColor="text1"/>
-          <w:shd w:val="clear" w:color="auto" w:fill="FFFFFF"/>
-        </w:rPr>
-        <w:t>DynamoDB</w:t>
-      </w:r>
-      <w:proofErr w:type="spellEnd"/>
-      <w:r>
-        <w:rPr>
-          <w:rFonts w:cstheme="minorHAnsi"/>
-          <w:color w:val="000000" w:themeColor="text1"/>
-          <w:shd w:val="clear" w:color="auto" w:fill="FFFFFF"/>
-        </w:rPr>
-        <w:t>.</w:t>
+        <w:t>n Amazon DynamoDB.</w:t>
       </w:r>
     </w:p>
     <w:p>
@@ -491,23 +451,7 @@
           <w:rFonts w:cstheme="minorHAnsi"/>
           <w:b/>
         </w:rPr>
-        <w:t xml:space="preserve">Option 1 (if you have </w:t>
-      </w:r>
-      <w:proofErr w:type="spellStart"/>
-      <w:r>
-        <w:rPr>
-          <w:rFonts w:cstheme="minorHAnsi"/>
-          <w:b/>
-        </w:rPr>
-        <w:t>Git</w:t>
-      </w:r>
-      <w:proofErr w:type="spellEnd"/>
-      <w:r>
-        <w:rPr>
-          <w:rFonts w:cstheme="minorHAnsi"/>
-          <w:b/>
-        </w:rPr>
-        <w:t xml:space="preserve"> installed):</w:t>
+        <w:t>Option 1 (if you have Git installed):</w:t>
       </w:r>
       <w:r>
         <w:rPr>
@@ -737,7 +681,7 @@
                                 <w:sz w:val="21"/>
                                 <w:szCs w:val="21"/>
                               </w:rPr>
-                              <w:t>8c85903a4bb6</w:t>
+                              <w:t>8c85903a4bb</w:t>
                             </w:r>
                             <w:proofErr w:type="gramStart"/>
                             <w:r>
@@ -746,7 +690,7 @@
                                 <w:sz w:val="21"/>
                                 <w:szCs w:val="21"/>
                               </w:rPr>
-                              <w:t>:Documents</w:t>
+                              <w:t>6:Documents</w:t>
                             </w:r>
                             <w:proofErr w:type="gramEnd"/>
                             <w:r>
@@ -773,25 +717,7 @@
                                 <w:sz w:val="21"/>
                                 <w:szCs w:val="21"/>
                               </w:rPr>
-                              <w:t xml:space="preserve">$ </w:t>
-                            </w:r>
-                            <w:proofErr w:type="spellStart"/>
-                            <w:r>
-                              <w:rPr>
-                                <w:rFonts w:ascii="Courier" w:hAnsi="Courier"/>
-                                <w:sz w:val="21"/>
-                                <w:szCs w:val="21"/>
-                              </w:rPr>
-                              <w:t>git</w:t>
-                            </w:r>
-                            <w:proofErr w:type="spellEnd"/>
-                            <w:r>
-                              <w:rPr>
-                                <w:rFonts w:ascii="Courier" w:hAnsi="Courier"/>
-                                <w:sz w:val="21"/>
-                                <w:szCs w:val="21"/>
-                              </w:rPr>
-                              <w:t xml:space="preserve"> clone </w:t>
+                              <w:t xml:space="preserve">$ git clone </w:t>
                             </w:r>
                             <w:r>
                               <w:rPr>
@@ -1159,7 +1085,7 @@
                                 <w:sz w:val="21"/>
                                 <w:szCs w:val="21"/>
                               </w:rPr>
-                              <w:t>8c85903a4bb6</w:t>
+                              <w:t>8c85903a4bb</w:t>
                             </w:r>
                             <w:proofErr w:type="gramStart"/>
                             <w:r>
@@ -1168,7 +1094,7 @@
                                 <w:sz w:val="21"/>
                                 <w:szCs w:val="21"/>
                               </w:rPr>
-                              <w:t>:</w:t>
+                              <w:t>6:</w:t>
                             </w:r>
                             <w:r>
                               <w:rPr>
@@ -1348,7 +1274,6 @@
         </w:rPr>
         <w:t xml:space="preserve"> (</w:t>
       </w:r>
-      <w:proofErr w:type="spellStart"/>
       <w:r>
         <w:rPr>
           <w:rFonts w:cstheme="minorHAnsi"/>
@@ -1356,7 +1281,6 @@
         </w:rPr>
         <w:t>Git</w:t>
       </w:r>
-      <w:proofErr w:type="spellEnd"/>
       <w:r>
         <w:rPr>
           <w:rFonts w:cstheme="minorHAnsi"/>
@@ -2979,9 +2903,9 @@
         </w:rPr>
         <w:drawing>
           <wp:inline distT="0" distB="0" distL="0" distR="0">
-            <wp:extent cx="5943600" cy="3000375"/>
-            <wp:effectExtent l="0" t="0" r="0" b="0"/>
-            <wp:docPr id="2" name="Picture 2"/>
+            <wp:extent cx="5943600" cy="2893695"/>
+            <wp:effectExtent l="0" t="0" r="0" b="1905"/>
+            <wp:docPr id="4" name="Picture 4"/>
             <wp:cNvGraphicFramePr>
               <a:graphicFrameLocks xmlns:a="http://schemas.openxmlformats.org/drawingml/2006/main" noChangeAspect="1"/>
             </wp:cNvGraphicFramePr>
@@ -2989,7 +2913,7 @@
               <a:graphicData uri="http://schemas.openxmlformats.org/drawingml/2006/picture">
                 <pic:pic xmlns:pic="http://schemas.openxmlformats.org/drawingml/2006/picture">
                   <pic:nvPicPr>
-                    <pic:cNvPr id="2" name="Screen Shot 2019-02-22 at 8.16.58 PM.png"/>
+                    <pic:cNvPr id="4" name="Screen Shot 2019-08-22 at 11.57.15 PM.png"/>
                     <pic:cNvPicPr/>
                   </pic:nvPicPr>
                   <pic:blipFill>
@@ -3007,7 +2931,7 @@
                   <pic:spPr>
                     <a:xfrm>
                       <a:off x="0" y="0"/>
-                      <a:ext cx="5943600" cy="3000375"/>
+                      <a:ext cx="5943600" cy="2893695"/>
                     </a:xfrm>
                     <a:prstGeom prst="rect">
                       <a:avLst/>
@@ -3079,14 +3003,12 @@
           <w:shd w:val="clear" w:color="auto" w:fill="FFFFFF"/>
         </w:rPr>
       </w:pPr>
-      <w:proofErr w:type="spellStart"/>
       <w:r>
         <w:rPr>
           <w:shd w:val="clear" w:color="auto" w:fill="FFFFFF"/>
         </w:rPr>
         <w:t>DynamoDB</w:t>
       </w:r>
-      <w:proofErr w:type="spellEnd"/>
       <w:r>
         <w:rPr>
           <w:shd w:val="clear" w:color="auto" w:fill="FFFFFF"/>
@@ -3159,25 +3081,7 @@
           <w:color w:val="000000" w:themeColor="text1"/>
           <w:shd w:val="clear" w:color="auto" w:fill="FFFFFF"/>
         </w:rPr>
-        <w:t xml:space="preserve"> </w:t>
-      </w:r>
-      <w:proofErr w:type="spellStart"/>
-      <w:r>
-        <w:rPr>
-          <w:rFonts w:cstheme="minorHAnsi"/>
-          <w:color w:val="000000" w:themeColor="text1"/>
-          <w:shd w:val="clear" w:color="auto" w:fill="FFFFFF"/>
-        </w:rPr>
-        <w:t>DynamoDB</w:t>
-      </w:r>
-      <w:proofErr w:type="spellEnd"/>
-      <w:r>
-        <w:rPr>
-          <w:rFonts w:cstheme="minorHAnsi"/>
-          <w:color w:val="000000" w:themeColor="text1"/>
-          <w:shd w:val="clear" w:color="auto" w:fill="FFFFFF"/>
-        </w:rPr>
-        <w:t xml:space="preserve"> table</w:t>
+        <w:t xml:space="preserve"> DynamoDB table</w:t>
       </w:r>
       <w:r>
         <w:rPr>
@@ -3390,51 +3294,15 @@
           <w:color w:val="000000" w:themeColor="text1"/>
           <w:shd w:val="clear" w:color="auto" w:fill="FFFFFF"/>
         </w:rPr>
-        <w:t xml:space="preserve">On the </w:t>
-      </w:r>
-      <w:proofErr w:type="spellStart"/>
-      <w:r>
-        <w:rPr>
-          <w:rFonts w:cstheme="minorHAnsi"/>
-          <w:color w:val="000000" w:themeColor="text1"/>
-          <w:shd w:val="clear" w:color="auto" w:fill="FFFFFF"/>
-        </w:rPr>
-        <w:t>DynamoDB</w:t>
-      </w:r>
-      <w:proofErr w:type="spellEnd"/>
-      <w:r>
-        <w:rPr>
-          <w:rFonts w:cstheme="minorHAnsi"/>
-          <w:color w:val="000000" w:themeColor="text1"/>
-          <w:shd w:val="clear" w:color="auto" w:fill="FFFFFF"/>
-        </w:rPr>
-        <w:t xml:space="preserve"> homepage, go ahead and read ab</w:t>
-      </w:r>
-      <w:r>
-        <w:rPr>
-          <w:rFonts w:cstheme="minorHAnsi"/>
-          <w:color w:val="000000" w:themeColor="text1"/>
-          <w:shd w:val="clear" w:color="auto" w:fill="FFFFFF"/>
-        </w:rPr>
-        <w:t xml:space="preserve">out </w:t>
-      </w:r>
-      <w:proofErr w:type="spellStart"/>
-      <w:r>
-        <w:rPr>
-          <w:rFonts w:cstheme="minorHAnsi"/>
-          <w:color w:val="000000" w:themeColor="text1"/>
-          <w:shd w:val="clear" w:color="auto" w:fill="FFFFFF"/>
-        </w:rPr>
-        <w:t>DynamoDB</w:t>
-      </w:r>
-      <w:proofErr w:type="spellEnd"/>
-      <w:r>
-        <w:rPr>
-          <w:rFonts w:cstheme="minorHAnsi"/>
-          <w:color w:val="000000" w:themeColor="text1"/>
-          <w:shd w:val="clear" w:color="auto" w:fill="FFFFFF"/>
-        </w:rPr>
-        <w:t xml:space="preserve"> and click </w:t>
+        <w:t>On the DynamoDB homepage, go ahead and read ab</w:t>
+      </w:r>
+      <w:r>
+        <w:rPr>
+          <w:rFonts w:cstheme="minorHAnsi"/>
+          <w:color w:val="000000" w:themeColor="text1"/>
+          <w:shd w:val="clear" w:color="auto" w:fill="FFFFFF"/>
+        </w:rPr>
+        <w:t xml:space="preserve">out DynamoDB and click </w:t>
       </w:r>
       <w:r>
         <w:rPr>
@@ -3891,19 +3759,20 @@
           <w:color w:val="000000" w:themeColor="text1"/>
           <w:shd w:val="clear" w:color="auto" w:fill="FFFFFF"/>
         </w:rPr>
-        <w:t xml:space="preserve"> and wait for </w:t>
-      </w:r>
-      <w:proofErr w:type="spellStart"/>
-      <w:r>
+        <w:t xml:space="preserve"> and wait for DynamoDB to create your table. This may take a few minutes.</w:t>
+      </w:r>
+    </w:p>
+    <w:p>
+      <w:pPr>
+        <w:spacing w:line="240" w:lineRule="auto"/>
+        <w:jc w:val="both"/>
         <w:rPr>
           <w:rFonts w:cstheme="minorHAnsi"/>
           <w:bCs/>
           <w:color w:val="000000" w:themeColor="text1"/>
           <w:shd w:val="clear" w:color="auto" w:fill="FFFFFF"/>
         </w:rPr>
-        <w:t>DynamoDB</w:t>
-      </w:r>
-      <w:proofErr w:type="spellEnd"/>
+      </w:pPr>
       <w:r>
         <w:rPr>
           <w:rFonts w:cstheme="minorHAnsi"/>
@@ -3911,20 +3780,17 @@
           <w:color w:val="000000" w:themeColor="text1"/>
           <w:shd w:val="clear" w:color="auto" w:fill="FFFFFF"/>
         </w:rPr>
-        <w:t xml:space="preserve"> to create your table. This may take a few minutes.</w:t>
-      </w:r>
-    </w:p>
-    <w:p>
-      <w:pPr>
-        <w:spacing w:line="240" w:lineRule="auto"/>
-        <w:jc w:val="both"/>
+        <w:t xml:space="preserve">Congratulations! You have created your first DynamoDB table. </w:t>
+      </w:r>
+      <w:r>
         <w:rPr>
           <w:rFonts w:cstheme="minorHAnsi"/>
           <w:bCs/>
           <w:color w:val="000000" w:themeColor="text1"/>
           <w:shd w:val="clear" w:color="auto" w:fill="FFFFFF"/>
         </w:rPr>
-      </w:pPr>
+        <w:t xml:space="preserve">We will now create </w:t>
+      </w:r>
       <w:r>
         <w:rPr>
           <w:rFonts w:cstheme="minorHAnsi"/>
@@ -3932,9 +3798,8 @@
           <w:color w:val="000000" w:themeColor="text1"/>
           <w:shd w:val="clear" w:color="auto" w:fill="FFFFFF"/>
         </w:rPr>
-        <w:t xml:space="preserve">Congratulations! You have created your first </w:t>
-      </w:r>
-      <w:proofErr w:type="spellStart"/>
+        <w:t>the</w:t>
+      </w:r>
       <w:r>
         <w:rPr>
           <w:rFonts w:cstheme="minorHAnsi"/>
@@ -3942,64 +3807,7 @@
           <w:color w:val="000000" w:themeColor="text1"/>
           <w:shd w:val="clear" w:color="auto" w:fill="FFFFFF"/>
         </w:rPr>
-        <w:t>DynamoDB</w:t>
-      </w:r>
-      <w:proofErr w:type="spellEnd"/>
-      <w:r>
-        <w:rPr>
-          <w:rFonts w:cstheme="minorHAnsi"/>
-          <w:bCs/>
-          <w:color w:val="000000" w:themeColor="text1"/>
-          <w:shd w:val="clear" w:color="auto" w:fill="FFFFFF"/>
-        </w:rPr>
-        <w:t xml:space="preserve"> table. </w:t>
-      </w:r>
-      <w:r>
-        <w:rPr>
-          <w:rFonts w:cstheme="minorHAnsi"/>
-          <w:bCs/>
-          <w:color w:val="000000" w:themeColor="text1"/>
-          <w:shd w:val="clear" w:color="auto" w:fill="FFFFFF"/>
-        </w:rPr>
-        <w:t xml:space="preserve">We will now create </w:t>
-      </w:r>
-      <w:r>
-        <w:rPr>
-          <w:rFonts w:cstheme="minorHAnsi"/>
-          <w:bCs/>
-          <w:color w:val="000000" w:themeColor="text1"/>
-          <w:shd w:val="clear" w:color="auto" w:fill="FFFFFF"/>
-        </w:rPr>
-        <w:t>the</w:t>
-      </w:r>
-      <w:r>
-        <w:rPr>
-          <w:rFonts w:cstheme="minorHAnsi"/>
-          <w:bCs/>
-          <w:color w:val="000000" w:themeColor="text1"/>
-          <w:shd w:val="clear" w:color="auto" w:fill="FFFFFF"/>
-        </w:rPr>
-        <w:t xml:space="preserve"> second </w:t>
-      </w:r>
-      <w:proofErr w:type="spellStart"/>
-      <w:r>
-        <w:rPr>
-          <w:rFonts w:cstheme="minorHAnsi"/>
-          <w:bCs/>
-          <w:color w:val="000000" w:themeColor="text1"/>
-          <w:shd w:val="clear" w:color="auto" w:fill="FFFFFF"/>
-        </w:rPr>
-        <w:t>DynamoDB</w:t>
-      </w:r>
-      <w:proofErr w:type="spellEnd"/>
-      <w:r>
-        <w:rPr>
-          <w:rFonts w:cstheme="minorHAnsi"/>
-          <w:bCs/>
-          <w:color w:val="000000" w:themeColor="text1"/>
-          <w:shd w:val="clear" w:color="auto" w:fill="FFFFFF"/>
-        </w:rPr>
-        <w:t xml:space="preserve"> table.</w:t>
+        <w:t xml:space="preserve"> second DynamoDB table.</w:t>
       </w:r>
     </w:p>
     <w:p>
@@ -4408,40 +4216,15 @@
           <w:color w:val="000000" w:themeColor="text1"/>
           <w:shd w:val="clear" w:color="auto" w:fill="FFFFFF"/>
         </w:rPr>
-        <w:t>Number</w:t>
-      </w:r>
-      <w:r>
-        <w:rPr>
-          <w:rFonts w:cstheme="minorHAnsi"/>
-          <w:b/>
-          <w:color w:val="000000" w:themeColor="text1"/>
-          <w:shd w:val="clear" w:color="auto" w:fill="FFFFFF"/>
-        </w:rPr>
-        <w:t xml:space="preserve"> </w:t>
-      </w:r>
-      <w:r>
-        <w:rPr>
-          <w:rFonts w:cstheme="minorHAnsi"/>
-          <w:color w:val="000000" w:themeColor="text1"/>
-          <w:shd w:val="clear" w:color="auto" w:fill="FFFFFF"/>
-        </w:rPr>
-        <w:t>(</w:t>
-      </w:r>
-      <w:r>
-        <w:rPr>
-          <w:rFonts w:cstheme="minorHAnsi"/>
-          <w:color w:val="000000" w:themeColor="text1"/>
-          <w:shd w:val="clear" w:color="auto" w:fill="FFFFFF"/>
-        </w:rPr>
-        <w:t>NOT String</w:t>
-      </w:r>
-      <w:r>
-        <w:rPr>
-          <w:rFonts w:cstheme="minorHAnsi"/>
-          <w:color w:val="000000" w:themeColor="text1"/>
-          <w:shd w:val="clear" w:color="auto" w:fill="FFFFFF"/>
-        </w:rPr>
-        <w:t>)</w:t>
+        <w:t xml:space="preserve">Number </w:t>
+      </w:r>
+      <w:r>
+        <w:rPr>
+          <w:rFonts w:cstheme="minorHAnsi"/>
+          <w:color w:val="000000" w:themeColor="text1"/>
+          <w:shd w:val="clear" w:color="auto" w:fill="FFFFFF"/>
+        </w:rPr>
+        <w:t>(NOT String)</w:t>
       </w:r>
     </w:p>
     <w:p>
@@ -4773,27 +4556,7 @@
           <w:color w:val="000000" w:themeColor="text1"/>
           <w:shd w:val="clear" w:color="auto" w:fill="FFFFFF"/>
         </w:rPr>
-        <w:t xml:space="preserve"> and wait for </w:t>
-      </w:r>
-      <w:proofErr w:type="spellStart"/>
-      <w:r>
-        <w:rPr>
-          <w:rFonts w:cstheme="minorHAnsi"/>
-          <w:bCs/>
-          <w:color w:val="000000" w:themeColor="text1"/>
-          <w:shd w:val="clear" w:color="auto" w:fill="FFFFFF"/>
-        </w:rPr>
-        <w:t>DynamoDB</w:t>
-      </w:r>
-      <w:proofErr w:type="spellEnd"/>
-      <w:r>
-        <w:rPr>
-          <w:rFonts w:cstheme="minorHAnsi"/>
-          <w:bCs/>
-          <w:color w:val="000000" w:themeColor="text1"/>
-          <w:shd w:val="clear" w:color="auto" w:fill="FFFFFF"/>
-        </w:rPr>
-        <w:t xml:space="preserve"> to create your table. This may take a few minutes.</w:t>
+        <w:t xml:space="preserve"> and wait for DynamoDB to create your table. This may take a few minutes.</w:t>
       </w:r>
     </w:p>
     <w:p>
@@ -5059,19 +4822,8 @@
           <w:color w:val="000000" w:themeColor="text1"/>
           <w:shd w:val="clear" w:color="auto" w:fill="FFFFFF"/>
         </w:rPr>
-        <w:t xml:space="preserve"> </w:t>
-      </w:r>
-      <w:proofErr w:type="spellStart"/>
-      <w:r>
-        <w:rPr>
-          <w:rFonts w:cstheme="minorHAnsi"/>
-          <w:bCs/>
-          <w:color w:val="000000" w:themeColor="text1"/>
-          <w:shd w:val="clear" w:color="auto" w:fill="FFFFFF"/>
-        </w:rPr>
-        <w:t>DynamoDB</w:t>
-      </w:r>
-      <w:proofErr w:type="spellEnd"/>
+        <w:t xml:space="preserve"> DynamoDB</w:t>
+      </w:r>
       <w:r>
         <w:rPr>
           <w:rFonts w:cstheme="minorHAnsi"/>
@@ -5822,23 +5574,7 @@
           <w:rFonts w:cstheme="minorHAnsi"/>
           <w:color w:val="000000" w:themeColor="text1"/>
         </w:rPr>
-        <w:t xml:space="preserve"> to filter for the </w:t>
-      </w:r>
-      <w:proofErr w:type="spellStart"/>
-      <w:r>
-        <w:rPr>
-          <w:rFonts w:cstheme="minorHAnsi"/>
-          <w:color w:val="000000" w:themeColor="text1"/>
-        </w:rPr>
-        <w:t>DynamoDB</w:t>
-      </w:r>
-      <w:proofErr w:type="spellEnd"/>
-      <w:r>
-        <w:rPr>
-          <w:rFonts w:cstheme="minorHAnsi"/>
-          <w:color w:val="000000" w:themeColor="text1"/>
-        </w:rPr>
-        <w:t xml:space="preserve"> policy that we need</w:t>
+        <w:t xml:space="preserve"> to filter for the DynamoDB policy that we need</w:t>
       </w:r>
     </w:p>
     <w:p>
@@ -5884,21 +5620,7 @@
         <w:rPr>
           <w:rStyle w:val="ng-scope"/>
         </w:rPr>
-        <w:t xml:space="preserve">This will give our lambda function full permissions to </w:t>
-      </w:r>
-      <w:proofErr w:type="spellStart"/>
-      <w:r>
-        <w:rPr>
-          <w:rStyle w:val="ng-scope"/>
-        </w:rPr>
-        <w:t>DynamoDB</w:t>
-      </w:r>
-      <w:proofErr w:type="spellEnd"/>
-      <w:r>
-        <w:rPr>
-          <w:rStyle w:val="ng-scope"/>
-        </w:rPr>
-        <w:t xml:space="preserve"> to create, read, update and delete items in the tables that we created.</w:t>
+        <w:t>This will give our lambda function full permissions to DynamoDB to create, read, update and delete items in the tables that we created.</w:t>
       </w:r>
     </w:p>
     <w:p>
@@ -5983,14 +5705,6 @@
         <w:t xml:space="preserve">Select the </w:t>
       </w:r>
       <w:proofErr w:type="spellStart"/>
-      <w:r>
-        <w:rPr>
-          <w:rFonts w:cstheme="minorHAnsi"/>
-          <w:b/>
-          <w:color w:val="000000" w:themeColor="text1"/>
-        </w:rPr>
-        <w:t>Next</w:t>
-      </w:r>
       <w:proofErr w:type="gramStart"/>
       <w:r>
         <w:rPr>
@@ -5998,7 +5712,7 @@
           <w:b/>
           <w:color w:val="000000" w:themeColor="text1"/>
         </w:rPr>
-        <w:t>:Tags</w:t>
+        <w:t>Next:Tags</w:t>
       </w:r>
       <w:proofErr w:type="spellEnd"/>
       <w:proofErr w:type="gramEnd"/>
@@ -6018,14 +5732,6 @@
         <w:t xml:space="preserve">button. Leave everything on this page the same and click the </w:t>
       </w:r>
       <w:proofErr w:type="spellStart"/>
-      <w:r>
-        <w:rPr>
-          <w:rFonts w:cstheme="minorHAnsi"/>
-          <w:b/>
-          <w:color w:val="000000" w:themeColor="text1"/>
-        </w:rPr>
-        <w:t>Next</w:t>
-      </w:r>
       <w:proofErr w:type="gramStart"/>
       <w:r>
         <w:rPr>
@@ -6033,7 +5739,7 @@
           <w:b/>
           <w:color w:val="000000" w:themeColor="text1"/>
         </w:rPr>
-        <w:t>:Review</w:t>
+        <w:t>Next:Review</w:t>
       </w:r>
       <w:proofErr w:type="spellEnd"/>
       <w:proofErr w:type="gramEnd"/>
@@ -6763,22 +6469,7 @@
           <w:color w:val="000000" w:themeColor="text1"/>
         </w:rPr>
         <w:br/>
-      </w:r>
-      <w:proofErr w:type="gramStart"/>
-      <w:r>
-        <w:rPr>
-          <w:rFonts w:cstheme="minorHAnsi"/>
-          <w:color w:val="000000" w:themeColor="text1"/>
-        </w:rPr>
-        <w:t>The</w:t>
-      </w:r>
-      <w:proofErr w:type="gramEnd"/>
-      <w:r>
-        <w:rPr>
-          <w:rFonts w:cstheme="minorHAnsi"/>
-          <w:color w:val="000000" w:themeColor="text1"/>
-        </w:rPr>
-        <w:t xml:space="preserve"> code at this link contains the logic to retrieve all the session data in Players table through </w:t>
+        <w:t xml:space="preserve">The code at this link contains the logic to retrieve all the session data in Players table through </w:t>
       </w:r>
       <w:r>
         <w:rPr>
@@ -6786,23 +6477,7 @@
           <w:color w:val="000000" w:themeColor="text1"/>
         </w:rPr>
         <w:lastRenderedPageBreak/>
-        <w:t xml:space="preserve">a </w:t>
-      </w:r>
-      <w:proofErr w:type="spellStart"/>
-      <w:r>
-        <w:rPr>
-          <w:rFonts w:cstheme="minorHAnsi"/>
-          <w:color w:val="000000" w:themeColor="text1"/>
-        </w:rPr>
-        <w:t>DynamoDB</w:t>
-      </w:r>
-      <w:proofErr w:type="spellEnd"/>
-      <w:r>
-        <w:rPr>
-          <w:rFonts w:cstheme="minorHAnsi"/>
-          <w:color w:val="000000" w:themeColor="text1"/>
-        </w:rPr>
-        <w:t xml:space="preserve"> scan call. The s</w:t>
+        <w:t>a DynamoDB scan call. The s</w:t>
       </w:r>
       <w:r>
         <w:rPr>
@@ -7238,23 +6913,7 @@
           <w:rFonts w:ascii="Calibri" w:hAnsi="Calibri" w:cstheme="minorHAnsi"/>
           <w:color w:val="000000" w:themeColor="text1"/>
         </w:rPr>
-        <w:t xml:space="preserve"> increase the timeout from 3 seconds to 30 seconds. This will give your function more time to run and get all the sessions from the </w:t>
-      </w:r>
-      <w:proofErr w:type="spellStart"/>
-      <w:r>
-        <w:rPr>
-          <w:rFonts w:ascii="Calibri" w:hAnsi="Calibri" w:cstheme="minorHAnsi"/>
-          <w:color w:val="000000" w:themeColor="text1"/>
-        </w:rPr>
-        <w:t>DynamoDB</w:t>
-      </w:r>
-      <w:proofErr w:type="spellEnd"/>
-      <w:r>
-        <w:rPr>
-          <w:rFonts w:ascii="Calibri" w:hAnsi="Calibri" w:cstheme="minorHAnsi"/>
-          <w:color w:val="000000" w:themeColor="text1"/>
-        </w:rPr>
-        <w:t xml:space="preserve"> table.</w:t>
+        <w:t xml:space="preserve"> increase the timeout from 3 seconds to 30 seconds. This will give your function more time to run and get all the sessions from the DynamoDB table.</w:t>
       </w:r>
     </w:p>
     <w:p>
@@ -7832,15 +7491,7 @@
         <w:t>player data</w:t>
       </w:r>
       <w:r>
-        <w:t xml:space="preserve"> in the </w:t>
-      </w:r>
-      <w:proofErr w:type="spellStart"/>
-      <w:r>
-        <w:t>DynamoDB</w:t>
-      </w:r>
-      <w:proofErr w:type="spellEnd"/>
-      <w:r>
-        <w:t xml:space="preserve"> </w:t>
+        <w:t xml:space="preserve"> in the DynamoDB </w:t>
       </w:r>
       <w:r>
         <w:rPr>
@@ -8407,39 +8058,7 @@
           <w:rFonts w:cstheme="minorHAnsi"/>
           <w:color w:val="000000" w:themeColor="text1"/>
         </w:rPr>
-        <w:t xml:space="preserve"> table. A </w:t>
-      </w:r>
-      <w:proofErr w:type="spellStart"/>
-      <w:r>
-        <w:rPr>
-          <w:rFonts w:cstheme="minorHAnsi"/>
-          <w:color w:val="000000" w:themeColor="text1"/>
-        </w:rPr>
-        <w:t>DynamoDB</w:t>
-      </w:r>
-      <w:proofErr w:type="spellEnd"/>
-      <w:r>
-        <w:rPr>
-          <w:rFonts w:cstheme="minorHAnsi"/>
-          <w:color w:val="000000" w:themeColor="text1"/>
-        </w:rPr>
-        <w:t xml:space="preserve"> update call is performed in order to indicate that an item should be updated. The code sends a success HTTP response once the player item has been updated in </w:t>
-      </w:r>
-      <w:proofErr w:type="spellStart"/>
-      <w:r>
-        <w:rPr>
-          <w:rFonts w:cstheme="minorHAnsi"/>
-          <w:color w:val="000000" w:themeColor="text1"/>
-        </w:rPr>
-        <w:t>DynamoDB</w:t>
-      </w:r>
-      <w:proofErr w:type="spellEnd"/>
-      <w:r>
-        <w:rPr>
-          <w:rFonts w:cstheme="minorHAnsi"/>
-          <w:color w:val="000000" w:themeColor="text1"/>
-        </w:rPr>
-        <w:t xml:space="preserve">. </w:t>
+        <w:t xml:space="preserve"> table. A DynamoDB update call is performed in order to indicate that an item should be updated. The code sends a success HTTP response once the player item has been updated in DynamoDB. </w:t>
       </w:r>
     </w:p>
     <w:p>
@@ -8895,7 +8514,6 @@
         </w:rPr>
         <w:t xml:space="preserve">the orange </w:t>
       </w:r>
-      <w:proofErr w:type="gramStart"/>
       <w:r>
         <w:rPr>
           <w:rFonts w:cstheme="minorHAnsi"/>
@@ -8905,7 +8523,6 @@
         </w:rPr>
         <w:t>Save</w:t>
       </w:r>
-      <w:proofErr w:type="gramEnd"/>
       <w:r>
         <w:rPr>
           <w:rFonts w:cstheme="minorHAnsi"/>
@@ -8961,27 +8578,7 @@
           <w:color w:val="000000" w:themeColor="text1"/>
           <w:shd w:val="clear" w:color="auto" w:fill="FFFFFF"/>
         </w:rPr>
-        <w:t xml:space="preserve"> </w:t>
-      </w:r>
-      <w:proofErr w:type="spellStart"/>
-      <w:r>
-        <w:rPr>
-          <w:rFonts w:cstheme="minorHAnsi"/>
-          <w:bCs/>
-          <w:color w:val="000000" w:themeColor="text1"/>
-          <w:shd w:val="clear" w:color="auto" w:fill="FFFFFF"/>
-        </w:rPr>
-        <w:t>DynamoDB</w:t>
-      </w:r>
-      <w:proofErr w:type="spellEnd"/>
-      <w:r>
-        <w:rPr>
-          <w:rFonts w:cstheme="minorHAnsi"/>
-          <w:bCs/>
-          <w:color w:val="000000" w:themeColor="text1"/>
-          <w:shd w:val="clear" w:color="auto" w:fill="FFFFFF"/>
-        </w:rPr>
-        <w:t xml:space="preserve"> table that you created. </w:t>
+        <w:t xml:space="preserve"> DynamoDB table that you created. </w:t>
       </w:r>
     </w:p>
     <w:p>
@@ -9498,7 +9095,6 @@
           <w:rFonts w:cstheme="minorHAnsi"/>
           <w:color w:val="000000" w:themeColor="text1"/>
         </w:rPr>
-        <w:lastRenderedPageBreak/>
         <w:t>Continu</w:t>
       </w:r>
       <w:r>
@@ -9543,6 +9139,7 @@
           <w:rFonts w:cstheme="minorHAnsi"/>
           <w:color w:val="000000" w:themeColor="text1"/>
         </w:rPr>
+        <w:lastRenderedPageBreak/>
         <w:t xml:space="preserve">Scroll down to the Function code section. You will be editing the </w:t>
       </w:r>
       <w:r>
@@ -9655,17 +9252,8 @@
           <w:rFonts w:cstheme="minorHAnsi"/>
           <w:color w:val="000000" w:themeColor="text1"/>
         </w:rPr>
-        <w:t xml:space="preserve">The code at this link contains the logic to populate data into your </w:t>
-      </w:r>
-      <w:proofErr w:type="spellStart"/>
-      <w:r>
-        <w:rPr>
-          <w:rFonts w:cstheme="minorHAnsi"/>
-          <w:color w:val="000000" w:themeColor="text1"/>
-        </w:rPr>
-        <w:t>DynamoDB</w:t>
-      </w:r>
-      <w:proofErr w:type="spellEnd"/>
+        <w:t>The code at this link contains the logic to populate data into your DynamoDB</w:t>
+      </w:r>
       <w:r>
         <w:rPr>
           <w:rFonts w:cstheme="minorHAnsi"/>
@@ -9728,16 +9316,7 @@
           <w:rFonts w:cstheme="minorHAnsi"/>
           <w:color w:val="000000" w:themeColor="text1"/>
         </w:rPr>
-        <w:t xml:space="preserve"> table</w:t>
-      </w:r>
-      <w:bookmarkStart w:id="0" w:name="_GoBack"/>
-      <w:bookmarkEnd w:id="0"/>
-      <w:r>
-        <w:rPr>
-          <w:rFonts w:cstheme="minorHAnsi"/>
-          <w:color w:val="000000" w:themeColor="text1"/>
-        </w:rPr>
-        <w:t>.</w:t>
+        <w:t xml:space="preserve"> table.</w:t>
       </w:r>
       <w:r>
         <w:rPr>
@@ -10727,23 +10306,7 @@
           <w:rFonts w:cstheme="minorHAnsi"/>
           <w:color w:val="000000" w:themeColor="text1"/>
         </w:rPr>
-        <w:t xml:space="preserve"> seconds. This will give your function more time to run and populate the </w:t>
-      </w:r>
-      <w:proofErr w:type="spellStart"/>
-      <w:r>
-        <w:rPr>
-          <w:rFonts w:cstheme="minorHAnsi"/>
-          <w:color w:val="000000" w:themeColor="text1"/>
-        </w:rPr>
-        <w:t>DynamoDB</w:t>
-      </w:r>
-      <w:proofErr w:type="spellEnd"/>
-      <w:r>
-        <w:rPr>
-          <w:rFonts w:cstheme="minorHAnsi"/>
-          <w:color w:val="000000" w:themeColor="text1"/>
-        </w:rPr>
-        <w:t xml:space="preserve"> table.</w:t>
+        <w:t xml:space="preserve"> seconds. This will give your function more time to run and populate the DynamoDB table.</w:t>
       </w:r>
     </w:p>
     <w:p>
@@ -11181,7 +10744,6 @@
           <w:rFonts w:cstheme="minorHAnsi"/>
           <w:color w:val="000000" w:themeColor="text1"/>
         </w:rPr>
-        <w:lastRenderedPageBreak/>
         <w:t xml:space="preserve">Click on </w:t>
       </w:r>
       <w:r>
@@ -11220,6 +10782,7 @@
           <w:rFonts w:cstheme="minorHAnsi"/>
           <w:color w:val="000000" w:themeColor="text1"/>
         </w:rPr>
+        <w:lastRenderedPageBreak/>
         <w:t xml:space="preserve">You should see your test </w:t>
       </w:r>
       <w:r>
@@ -11371,23 +10934,7 @@
           <w:rFonts w:cstheme="minorHAnsi"/>
           <w:color w:val="000000" w:themeColor="text1"/>
         </w:rPr>
-        <w:t xml:space="preserve">visiting your </w:t>
-      </w:r>
-      <w:proofErr w:type="spellStart"/>
-      <w:r>
-        <w:rPr>
-          <w:rFonts w:cstheme="minorHAnsi"/>
-          <w:color w:val="000000" w:themeColor="text1"/>
-        </w:rPr>
-        <w:t>DynamoDB</w:t>
-      </w:r>
-      <w:proofErr w:type="spellEnd"/>
-      <w:r>
-        <w:rPr>
-          <w:rFonts w:cstheme="minorHAnsi"/>
-          <w:color w:val="000000" w:themeColor="text1"/>
-        </w:rPr>
-        <w:t xml:space="preserve"> table: </w:t>
+        <w:t xml:space="preserve">visiting your DynamoDB table: </w:t>
       </w:r>
       <w:r>
         <w:rPr>
@@ -11624,27 +11171,7 @@
           <w:color w:val="000000" w:themeColor="text1"/>
           <w:shd w:val="clear" w:color="auto" w:fill="FFFFFF"/>
         </w:rPr>
-        <w:t xml:space="preserve"> </w:t>
-      </w:r>
-      <w:proofErr w:type="spellStart"/>
-      <w:r>
-        <w:rPr>
-          <w:rFonts w:cstheme="minorHAnsi"/>
-          <w:bCs/>
-          <w:color w:val="000000" w:themeColor="text1"/>
-          <w:shd w:val="clear" w:color="auto" w:fill="FFFFFF"/>
-        </w:rPr>
-        <w:t>DynamoDB</w:t>
-      </w:r>
-      <w:proofErr w:type="spellEnd"/>
-      <w:r>
-        <w:rPr>
-          <w:rFonts w:cstheme="minorHAnsi"/>
-          <w:bCs/>
-          <w:color w:val="000000" w:themeColor="text1"/>
-          <w:shd w:val="clear" w:color="auto" w:fill="FFFFFF"/>
-        </w:rPr>
-        <w:t xml:space="preserve"> table. </w:t>
+        <w:t xml:space="preserve"> DynamoDB table. </w:t>
       </w:r>
     </w:p>
     <w:p>
@@ -12229,21 +11756,12 @@
         </w:rPr>
         <w:br/>
       </w:r>
-      <w:proofErr w:type="gramStart"/>
-      <w:r>
-        <w:rPr>
-          <w:rFonts w:cstheme="minorHAnsi"/>
-          <w:color w:val="000000" w:themeColor="text1"/>
-        </w:rPr>
-        <w:t>The</w:t>
-      </w:r>
-      <w:proofErr w:type="gramEnd"/>
-      <w:r>
-        <w:rPr>
-          <w:rFonts w:cstheme="minorHAnsi"/>
-          <w:color w:val="000000" w:themeColor="text1"/>
-        </w:rPr>
-        <w:t xml:space="preserve"> code at this link contains the logic to retrieve </w:t>
+      <w:r>
+        <w:rPr>
+          <w:rFonts w:cstheme="minorHAnsi"/>
+          <w:color w:val="000000" w:themeColor="text1"/>
+        </w:rPr>
+        <w:t xml:space="preserve">The code at this link contains the logic to retrieve </w:t>
       </w:r>
       <w:r>
         <w:rPr>
@@ -12257,23 +11775,7 @@
           <w:rFonts w:cstheme="minorHAnsi"/>
           <w:color w:val="000000" w:themeColor="text1"/>
         </w:rPr>
-        <w:t xml:space="preserve"> table through a </w:t>
-      </w:r>
-      <w:proofErr w:type="spellStart"/>
-      <w:r>
-        <w:rPr>
-          <w:rFonts w:cstheme="minorHAnsi"/>
-          <w:color w:val="000000" w:themeColor="text1"/>
-        </w:rPr>
-        <w:t>DynamoDB</w:t>
-      </w:r>
-      <w:proofErr w:type="spellEnd"/>
-      <w:r>
-        <w:rPr>
-          <w:rFonts w:cstheme="minorHAnsi"/>
-          <w:color w:val="000000" w:themeColor="text1"/>
-        </w:rPr>
-        <w:t xml:space="preserve"> </w:t>
+        <w:t xml:space="preserve"> table through a DynamoDB </w:t>
       </w:r>
       <w:r>
         <w:rPr>
@@ -12717,23 +12219,7 @@
           <w:rFonts w:ascii="Calibri" w:hAnsi="Calibri" w:cstheme="minorHAnsi"/>
           <w:color w:val="000000" w:themeColor="text1"/>
         </w:rPr>
-        <w:t xml:space="preserve"> the </w:t>
-      </w:r>
-      <w:proofErr w:type="spellStart"/>
-      <w:r>
-        <w:rPr>
-          <w:rFonts w:ascii="Calibri" w:hAnsi="Calibri" w:cstheme="minorHAnsi"/>
-          <w:color w:val="000000" w:themeColor="text1"/>
-        </w:rPr>
-        <w:t>DynamoDB</w:t>
-      </w:r>
-      <w:proofErr w:type="spellEnd"/>
-      <w:r>
-        <w:rPr>
-          <w:rFonts w:ascii="Calibri" w:hAnsi="Calibri" w:cstheme="minorHAnsi"/>
-          <w:color w:val="000000" w:themeColor="text1"/>
-        </w:rPr>
-        <w:t xml:space="preserve"> table.</w:t>
+        <w:t xml:space="preserve"> the DynamoDB table.</w:t>
       </w:r>
     </w:p>
     <w:p>
@@ -12875,7 +12361,29 @@
           <w:szCs w:val="26"/>
         </w:rPr>
         <w:lastRenderedPageBreak/>
-        <w:t>Get pl</w:t>
+        <w:t xml:space="preserve">Get </w:t>
+      </w:r>
+      <w:r>
+        <w:rPr>
+          <w:rFonts w:asciiTheme="majorHAnsi" w:eastAsiaTheme="majorEastAsia" w:hAnsiTheme="majorHAnsi" w:cstheme="majorBidi"/>
+          <w:b w:val="0"/>
+          <w:bCs w:val="0"/>
+          <w:color w:val="2E74B5" w:themeColor="accent1" w:themeShade="BF"/>
+          <w:sz w:val="26"/>
+          <w:szCs w:val="26"/>
+        </w:rPr>
+        <w:t>P</w:t>
+      </w:r>
+      <w:r>
+        <w:rPr>
+          <w:rFonts w:asciiTheme="majorHAnsi" w:eastAsiaTheme="majorEastAsia" w:hAnsiTheme="majorHAnsi" w:cstheme="majorBidi"/>
+          <w:b w:val="0"/>
+          <w:bCs w:val="0"/>
+          <w:color w:val="2E74B5" w:themeColor="accent1" w:themeShade="BF"/>
+          <w:sz w:val="26"/>
+          <w:szCs w:val="26"/>
+        </w:rPr>
+        <w:t>l</w:t>
       </w:r>
       <w:r>
         <w:rPr>
@@ -14333,70 +13841,70 @@
         <w:jc w:val="both"/>
       </w:pPr>
       <w:r>
+        <w:t>While you are in the Stages page for your API, i</w:t>
+      </w:r>
+      <w:r>
+        <w:t xml:space="preserve">f you </w:t>
+      </w:r>
+      <w:r>
+        <w:t xml:space="preserve">select the small arrow next to </w:t>
+      </w:r>
+      <w:r>
+        <w:rPr>
+          <w:b/>
+        </w:rPr>
+        <w:t>p</w:t>
+      </w:r>
+      <w:r>
+        <w:rPr>
+          <w:b/>
+        </w:rPr>
+        <w:t>rod</w:t>
+      </w:r>
+      <w:r>
+        <w:t xml:space="preserve">, you should be able to see your Resource Tree you created earlier. </w:t>
+      </w:r>
+      <w:r>
+        <w:t xml:space="preserve"> </w:t>
+      </w:r>
+      <w:r>
+        <w:t xml:space="preserve">Go ahead and click the </w:t>
+      </w:r>
+      <w:r>
+        <w:rPr>
+          <w:b/>
+        </w:rPr>
+        <w:t>GET</w:t>
+      </w:r>
+      <w:r>
+        <w:t xml:space="preserve"> Method that you created. You should then be able to see </w:t>
+      </w:r>
+      <w:r>
+        <w:t>the</w:t>
+      </w:r>
+      <w:r>
+        <w:t xml:space="preserve"> </w:t>
+      </w:r>
+      <w:r>
+        <w:rPr>
+          <w:b/>
+        </w:rPr>
+        <w:t>Invoke URL</w:t>
+      </w:r>
+      <w:r>
+        <w:t xml:space="preserve"> shaded in blue. </w:t>
+      </w:r>
+    </w:p>
+    <w:p>
+      <w:pPr>
+        <w:spacing w:line="240" w:lineRule="auto"/>
+        <w:jc w:val="center"/>
+      </w:pPr>
+      <w:r>
+        <w:rPr>
+          <w:noProof/>
+        </w:rPr>
         <w:lastRenderedPageBreak/>
-        <w:t>While you are in the Stages page for your API, i</w:t>
-      </w:r>
-      <w:r>
-        <w:t xml:space="preserve">f you </w:t>
-      </w:r>
-      <w:r>
-        <w:t xml:space="preserve">select the small arrow next to </w:t>
-      </w:r>
-      <w:r>
-        <w:rPr>
-          <w:b/>
-        </w:rPr>
-        <w:t>p</w:t>
-      </w:r>
-      <w:r>
-        <w:rPr>
-          <w:b/>
-        </w:rPr>
-        <w:t>rod</w:t>
-      </w:r>
-      <w:r>
-        <w:t xml:space="preserve">, you should be able to see your Resource Tree you created earlier. </w:t>
-      </w:r>
-      <w:r>
-        <w:t xml:space="preserve"> </w:t>
-      </w:r>
-      <w:r>
-        <w:t xml:space="preserve">Go ahead and click the </w:t>
-      </w:r>
-      <w:r>
-        <w:rPr>
-          <w:b/>
-        </w:rPr>
-        <w:t>GET</w:t>
-      </w:r>
-      <w:r>
-        <w:t xml:space="preserve"> Method that you created. You should then be able to see </w:t>
-      </w:r>
-      <w:r>
-        <w:t>the</w:t>
-      </w:r>
-      <w:r>
-        <w:t xml:space="preserve"> </w:t>
-      </w:r>
-      <w:r>
-        <w:rPr>
-          <w:b/>
-        </w:rPr>
-        <w:t>Invoke URL</w:t>
-      </w:r>
-      <w:r>
-        <w:t xml:space="preserve"> shaded in blue. </w:t>
-      </w:r>
-    </w:p>
-    <w:p>
-      <w:pPr>
-        <w:spacing w:line="240" w:lineRule="auto"/>
-        <w:jc w:val="center"/>
-      </w:pPr>
-      <w:r>
-        <w:rPr>
-          <w:noProof/>
-        </w:rPr>
         <w:drawing>
           <wp:inline distT="0" distB="0" distL="0" distR="0">
             <wp:extent cx="5943600" cy="1924050"/>
@@ -14940,7 +14448,6 @@
         <w:rPr>
           <w:noProof/>
         </w:rPr>
-        <w:lastRenderedPageBreak/>
         <w:drawing>
           <wp:inline distT="0" distB="0" distL="0" distR="0" wp14:anchorId="3ECF3CD0" wp14:editId="2F5CD599">
             <wp:extent cx="5943600" cy="2854960"/>
@@ -15093,6 +14600,7 @@
         <w:rPr>
           <w:rFonts w:ascii="Calibri" w:hAnsi="Calibri"/>
         </w:rPr>
+        <w:lastRenderedPageBreak/>
         <w:t>You will see that a dropdown menu elemen</w:t>
       </w:r>
       <w:r>
@@ -15571,7 +15079,6 @@
         <w:rPr>
           <w:rFonts w:ascii="Calibri" w:hAnsi="Calibri"/>
         </w:rPr>
-        <w:lastRenderedPageBreak/>
         <w:t xml:space="preserve">Click </w:t>
       </w:r>
       <w:r>
@@ -15901,6 +15408,7 @@
         <w:rPr>
           <w:noProof/>
         </w:rPr>
+        <w:lastRenderedPageBreak/>
         <w:drawing>
           <wp:inline distT="0" distB="0" distL="0" distR="0" wp14:anchorId="65461B19" wp14:editId="4D8A8152">
             <wp:extent cx="5943600" cy="1986280"/>
@@ -16420,7 +15928,6 @@
           <w:rFonts w:ascii="Calibri" w:hAnsi="Calibri"/>
           <w:noProof/>
         </w:rPr>
-        <w:lastRenderedPageBreak/>
         <w:drawing>
           <wp:inline distT="0" distB="0" distL="0" distR="0">
             <wp:extent cx="5943600" cy="2611755"/>
@@ -16673,6 +16180,7 @@
         <w:rPr>
           <w:rFonts w:ascii="Calibri" w:hAnsi="Calibri" w:cs="Arial"/>
         </w:rPr>
+        <w:lastRenderedPageBreak/>
         <w:t xml:space="preserve">Select the </w:t>
       </w:r>
       <w:r>
@@ -17478,6 +16986,7 @@
         <w:rPr>
           <w:rFonts w:ascii="Calibri" w:hAnsi="Calibri" w:cs="Arial"/>
         </w:rPr>
+        <w:lastRenderedPageBreak/>
         <w:t xml:space="preserve">Select </w:t>
       </w:r>
       <w:r>
@@ -17866,7 +17375,6 @@
         <w:rPr>
           <w:rFonts w:ascii="Calibri" w:hAnsi="Calibri"/>
         </w:rPr>
-        <w:lastRenderedPageBreak/>
         <w:t xml:space="preserve">Click </w:t>
       </w:r>
       <w:r>
@@ -18188,6 +17696,7 @@
           <w:rFonts w:ascii="Calibri" w:hAnsi="Calibri"/>
           <w:noProof/>
         </w:rPr>
+        <w:lastRenderedPageBreak/>
         <w:drawing>
           <wp:inline distT="0" distB="0" distL="0" distR="0">
             <wp:extent cx="5526860" cy="1609048"/>
@@ -18302,13 +17811,33 @@
         <w:t xml:space="preserve"> </w:t>
       </w:r>
       <w:r>
-        <w:t xml:space="preserve">folder with your front end code, open the </w:t>
-      </w:r>
-      <w:r>
-        <w:rPr>
-          <w:b/>
-        </w:rPr>
-        <w:t>main.js</w:t>
+        <w:t xml:space="preserve">folder with your </w:t>
+      </w:r>
+      <w:proofErr w:type="gramStart"/>
+      <w:r>
+        <w:t>front end</w:t>
+      </w:r>
+      <w:proofErr w:type="gramEnd"/>
+      <w:r>
+        <w:t xml:space="preserve"> code, open the </w:t>
+      </w:r>
+      <w:r>
+        <w:rPr>
+          <w:b/>
+        </w:rPr>
+        <w:t>main</w:t>
+      </w:r>
+      <w:r>
+        <w:rPr>
+          <w:b/>
+        </w:rPr>
+        <w:t>-es5</w:t>
+      </w:r>
+      <w:r>
+        <w:rPr>
+          <w:b/>
+        </w:rPr>
+        <w:t>.js</w:t>
       </w:r>
       <w:r>
         <w:t xml:space="preserve"> file </w:t>
@@ -18331,7 +17860,33 @@
         <w:jc w:val="both"/>
       </w:pPr>
       <w:r>
-        <w:t xml:space="preserve">Search for the </w:t>
+        <w:t>Search for the</w:t>
+      </w:r>
+      <w:r>
+        <w:t xml:space="preserve"> statement: </w:t>
+      </w:r>
+      <w:r>
+        <w:t>//TODO</w:t>
+      </w:r>
+      <w:r>
+        <w:t>1</w:t>
+      </w:r>
+      <w:r>
+        <w:t>: REPLACE THE URL BELOW WITH THE ONE FOR YOUR QUESTIONS API, FROM SECTION 3, ITEM III</w:t>
+      </w:r>
+    </w:p>
+    <w:p>
+      <w:pPr>
+        <w:pStyle w:val="ListParagraph"/>
+        <w:spacing w:line="240" w:lineRule="auto"/>
+        <w:ind w:left="1440"/>
+        <w:jc w:val="both"/>
+      </w:pPr>
+      <w:r>
+        <w:t>It is right above the</w:t>
+      </w:r>
+      <w:r>
+        <w:t xml:space="preserve"> </w:t>
       </w:r>
       <w:proofErr w:type="spellStart"/>
       <w:r>
@@ -18339,25 +17894,56 @@
           <w:rFonts w:ascii="Courier" w:hAnsi="Courier"/>
           <w:b/>
         </w:rPr>
-        <w:t>getSessionsUrl</w:t>
+        <w:t>questionsUrl</w:t>
       </w:r>
       <w:proofErr w:type="spellEnd"/>
       <w:r>
         <w:rPr>
+          <w:rFonts w:ascii="Courier" w:hAnsi="Courier"/>
+          <w:b/>
+        </w:rPr>
+        <w:t xml:space="preserve"> </w:t>
+      </w:r>
+      <w:r>
+        <w:rPr>
           <w:rFonts w:cstheme="majorHAnsi"/>
         </w:rPr>
-        <w:t xml:space="preserve"> variable.</w:t>
+        <w:t>variable</w:t>
       </w:r>
       <w:r>
         <w:rPr>
           <w:rFonts w:cstheme="majorHAnsi"/>
         </w:rPr>
-        <w:t xml:space="preserve"> This is the URL that the code uses to retrieve session data. Change its assignment to be the URL that </w:t>
+        <w:t xml:space="preserve"> declaration</w:t>
       </w:r>
       <w:r>
         <w:rPr>
           <w:rFonts w:cstheme="majorHAnsi"/>
         </w:rPr>
+        <w:t>.</w:t>
+      </w:r>
+      <w:r>
+        <w:rPr>
+          <w:rFonts w:cstheme="majorHAnsi"/>
+        </w:rPr>
+        <w:t xml:space="preserve"> This is the URL that the code uses to retrieve </w:t>
+      </w:r>
+      <w:r>
+        <w:rPr>
+          <w:rFonts w:cstheme="majorHAnsi"/>
+        </w:rPr>
+        <w:t>questions</w:t>
+      </w:r>
+      <w:r>
+        <w:rPr>
+          <w:rFonts w:cstheme="majorHAnsi"/>
+        </w:rPr>
+        <w:t xml:space="preserve"> data. Change its assignment to be the URL that </w:t>
+      </w:r>
+      <w:r>
+        <w:rPr>
+          <w:rFonts w:cstheme="majorHAnsi"/>
+        </w:rPr>
         <w:t>was</w:t>
       </w:r>
       <w:r>
@@ -18394,153 +17980,153 @@
         <w:rPr>
           <w:rFonts w:cstheme="majorHAnsi"/>
         </w:rPr>
-        <w:t xml:space="preserve">ection 2e, Item </w:t>
+        <w:t xml:space="preserve">ection </w:t>
+      </w:r>
+      <w:r>
+        <w:rPr>
+          <w:rFonts w:cstheme="majorHAnsi"/>
+        </w:rPr>
+        <w:t>3</w:t>
+      </w:r>
+      <w:r>
+        <w:rPr>
+          <w:rFonts w:cstheme="majorHAnsi"/>
+        </w:rPr>
+        <w:t>, Item i</w:t>
+      </w:r>
+      <w:r>
+        <w:rPr>
+          <w:rFonts w:cstheme="majorHAnsi"/>
+        </w:rPr>
+        <w:t>ii</w:t>
+      </w:r>
+      <w:r>
+        <w:rPr>
+          <w:rFonts w:cstheme="majorHAnsi"/>
+        </w:rPr>
+        <w:t xml:space="preserve">. </w:t>
+      </w:r>
+      <w:r>
+        <w:t xml:space="preserve">The URL </w:t>
+      </w:r>
+      <w:r>
+        <w:t>is</w:t>
+      </w:r>
+      <w:r>
+        <w:t xml:space="preserve"> located on the </w:t>
+      </w:r>
+      <w:r>
+        <w:rPr>
+          <w:b/>
+        </w:rPr>
+        <w:t>Questions</w:t>
+      </w:r>
+      <w:r>
+        <w:rPr>
+          <w:b/>
+        </w:rPr>
+        <w:t xml:space="preserve"> </w:t>
+      </w:r>
+      <w:r>
+        <w:t xml:space="preserve">API Gateway dashboard on the </w:t>
+      </w:r>
+      <w:r>
+        <w:rPr>
+          <w:b/>
+        </w:rPr>
+        <w:t>Stages</w:t>
+      </w:r>
+      <w:r>
+        <w:t xml:space="preserve"> category on the left. In the Stages tree, s</w:t>
+      </w:r>
+      <w:r>
+        <w:t xml:space="preserve">elect the GET method under the </w:t>
+      </w:r>
+      <w:r>
+        <w:rPr>
+          <w:b/>
+        </w:rPr>
+        <w:t>prod</w:t>
+      </w:r>
+      <w:r>
+        <w:t xml:space="preserve"> stag</w:t>
+      </w:r>
+      <w:r>
+        <w:t>e to see the URL shaded in blue</w:t>
+      </w:r>
+      <w:r>
+        <w:t>.</w:t>
+      </w:r>
+    </w:p>
+    <w:p>
+      <w:pPr>
+        <w:pStyle w:val="ListParagraph"/>
+        <w:spacing w:line="240" w:lineRule="auto"/>
+        <w:ind w:left="1440"/>
+        <w:jc w:val="both"/>
+      </w:pPr>
+      <w:r>
+        <w:t xml:space="preserve"> </w:t>
+      </w:r>
+    </w:p>
+    <w:p>
+      <w:pPr>
+        <w:pStyle w:val="ListParagraph"/>
+        <w:spacing w:line="240" w:lineRule="auto"/>
+        <w:ind w:left="1440"/>
+        <w:rPr>
+          <w:rFonts w:ascii="Courier" w:hAnsi="Courier"/>
+        </w:rPr>
+      </w:pPr>
+      <w:r>
+        <w:rPr>
+          <w:rFonts w:ascii="Courier" w:hAnsi="Courier"/>
+        </w:rPr>
+        <w:t>p</w:t>
+      </w:r>
+      <w:r>
+        <w:rPr>
+          <w:rFonts w:ascii="Courier" w:hAnsi="Courier"/>
+        </w:rPr>
+        <w:t xml:space="preserve">rivate </w:t>
       </w:r>
       <w:proofErr w:type="spellStart"/>
       <w:r>
         <w:rPr>
-          <w:rFonts w:cstheme="majorHAnsi"/>
-        </w:rPr>
-        <w:t>i</w:t>
+          <w:rFonts w:ascii="Courier" w:hAnsi="Courier"/>
+        </w:rPr>
+        <w:t>questionsUrl</w:t>
       </w:r>
       <w:proofErr w:type="spellEnd"/>
       <w:r>
         <w:rPr>
-          <w:rFonts w:cstheme="majorHAnsi"/>
-        </w:rPr>
-        <w:t xml:space="preserve">. </w:t>
-      </w:r>
-      <w:r>
-        <w:t xml:space="preserve">The URL </w:t>
-      </w:r>
-      <w:r>
-        <w:t>is</w:t>
-      </w:r>
-      <w:r>
-        <w:t xml:space="preserve"> located on the </w:t>
-      </w:r>
-      <w:proofErr w:type="spellStart"/>
-      <w:r>
-        <w:rPr>
-          <w:b/>
-        </w:rPr>
-        <w:t>lwt</w:t>
-      </w:r>
-      <w:r>
-        <w:rPr>
-          <w:b/>
-        </w:rPr>
-        <w:t>Sessions</w:t>
-      </w:r>
-      <w:proofErr w:type="spellEnd"/>
-      <w:r>
-        <w:rPr>
-          <w:b/>
+          <w:rFonts w:ascii="Courier" w:hAnsi="Courier"/>
         </w:rPr>
         <w:t xml:space="preserve"> </w:t>
       </w:r>
       <w:r>
-        <w:t xml:space="preserve">API Gateway dashboard on the </w:t>
-      </w:r>
-      <w:r>
-        <w:rPr>
-          <w:b/>
-        </w:rPr>
-        <w:t>Stages</w:t>
-      </w:r>
-      <w:r>
-        <w:t xml:space="preserve"> category on the left. In the Stages tree, s</w:t>
-      </w:r>
-      <w:r>
-        <w:t xml:space="preserve">elect the GET method under the </w:t>
-      </w:r>
-      <w:r>
-        <w:rPr>
-          <w:b/>
-        </w:rPr>
-        <w:t>prod</w:t>
-      </w:r>
-      <w:r>
-        <w:t xml:space="preserve"> stag</w:t>
-      </w:r>
-      <w:r>
-        <w:t>e to see the URL shaded in blue</w:t>
-      </w:r>
-      <w:r>
-        <w:t>.</w:t>
-      </w:r>
-    </w:p>
-    <w:p>
-      <w:pPr>
-        <w:pStyle w:val="ListParagraph"/>
-        <w:spacing w:line="240" w:lineRule="auto"/>
-        <w:ind w:left="1440"/>
-        <w:jc w:val="both"/>
-      </w:pPr>
-      <w:r>
+        <w:rPr>
+          <w:rFonts w:ascii="Courier" w:hAnsi="Courier"/>
+        </w:rPr>
+        <w:t>=</w:t>
+      </w:r>
+      <w:r>
+        <w:rPr>
+          <w:rFonts w:ascii="Courier" w:hAnsi="Courier"/>
+        </w:rPr>
         <w:t xml:space="preserve"> </w:t>
       </w:r>
-    </w:p>
-    <w:p>
-      <w:pPr>
-        <w:pStyle w:val="ListParagraph"/>
-        <w:spacing w:line="240" w:lineRule="auto"/>
-        <w:ind w:left="1440"/>
+      <w:r>
         <w:rPr>
           <w:rFonts w:ascii="Courier" w:hAnsi="Courier"/>
         </w:rPr>
-      </w:pPr>
-      <w:proofErr w:type="spellStart"/>
+        <w:t>'</w:t>
+      </w:r>
       <w:r>
         <w:rPr>
           <w:rFonts w:ascii="Courier" w:hAnsi="Courier"/>
         </w:rPr>
-        <w:t>this.getSessionsUrl</w:t>
-      </w:r>
-      <w:proofErr w:type="spellEnd"/>
-      <w:r>
-        <w:rPr>
-          <w:rFonts w:ascii="Courier" w:hAnsi="Courier"/>
-        </w:rPr>
-        <w:t xml:space="preserve"> </w:t>
-      </w:r>
-      <w:r>
-        <w:rPr>
-          <w:rFonts w:ascii="Courier" w:hAnsi="Courier"/>
-        </w:rPr>
-        <w:t>=</w:t>
-      </w:r>
-      <w:r>
-        <w:rPr>
-          <w:rFonts w:ascii="Courier" w:hAnsi="Courier"/>
-        </w:rPr>
-        <w:t xml:space="preserve"> </w:t>
-      </w:r>
-      <w:r>
-        <w:rPr>
-          <w:rFonts w:ascii="Courier" w:hAnsi="Courier"/>
-        </w:rPr>
-        <w:t>'</w:t>
-      </w:r>
-      <w:r>
-        <w:rPr>
-          <w:rFonts w:ascii="Courier" w:hAnsi="Courier"/>
-        </w:rPr>
-        <w:t>https</w:t>
-      </w:r>
-      <w:proofErr w:type="gramStart"/>
-      <w:r>
-        <w:rPr>
-          <w:rFonts w:ascii="Courier" w:hAnsi="Courier"/>
-        </w:rPr>
-        <w:t>:/</w:t>
-      </w:r>
-      <w:proofErr w:type="gramEnd"/>
-      <w:r>
-        <w:rPr>
-          <w:rFonts w:ascii="Courier" w:hAnsi="Courier"/>
-        </w:rPr>
-        <w:t>/xijlfuiy35.execute-api.</w:t>
+        <w:t>https://xijlfuiy35.execute-api.</w:t>
       </w:r>
       <w:r>
         <w:rPr>
@@ -18586,6 +18172,29 @@
         <w:t>Next, search for the</w:t>
       </w:r>
       <w:r>
+        <w:t xml:space="preserve"> statement: </w:t>
+      </w:r>
+      <w:r>
+        <w:t>//TODO</w:t>
+      </w:r>
+      <w:r>
+        <w:t>2</w:t>
+      </w:r>
+      <w:r>
+        <w:t>: REPLACE THE URL BELOW WITH THE ONE FOR YOUR PLAYERS API, FROM SECTION 3, ITEM I</w:t>
+      </w:r>
+    </w:p>
+    <w:p>
+      <w:pPr>
+        <w:pStyle w:val="ListParagraph"/>
+        <w:spacing w:line="240" w:lineRule="auto"/>
+        <w:ind w:left="1440"/>
+        <w:jc w:val="both"/>
+      </w:pPr>
+      <w:r>
+        <w:t>It is right above the</w:t>
+      </w:r>
+      <w:r>
         <w:rPr>
           <w:rFonts w:ascii="Courier" w:hAnsi="Courier"/>
           <w:b/>
@@ -18598,7 +18207,7 @@
           <w:rFonts w:ascii="Courier" w:hAnsi="Courier"/>
           <w:b/>
         </w:rPr>
-        <w:t>updateSessionsBaseUrl</w:t>
+        <w:t>playersUrl</w:t>
       </w:r>
       <w:proofErr w:type="spellEnd"/>
       <w:r>
@@ -18609,160 +18218,193 @@
         <w:t xml:space="preserve"> </w:t>
       </w:r>
       <w:r>
-        <w:t xml:space="preserve">variable. It should be right below </w:t>
+        <w:t>variable</w:t>
+      </w:r>
+      <w:r>
+        <w:rPr>
+          <w:rFonts w:cstheme="majorHAnsi"/>
+        </w:rPr>
+        <w:t xml:space="preserve"> declaration</w:t>
+      </w:r>
+      <w:r>
+        <w:t xml:space="preserve">. </w:t>
+      </w:r>
+      <w:r>
+        <w:t>This is the URL that the code uses to</w:t>
+      </w:r>
+      <w:r>
+        <w:t xml:space="preserve"> create new players, retrieve their current information (such as name and score) and update it when necessary (e.g. a player answers a question correctly)</w:t>
+      </w:r>
+      <w:r>
+        <w:t xml:space="preserve">. </w:t>
+      </w:r>
+      <w:r>
+        <w:t xml:space="preserve"> Assign to it the URL for the </w:t>
+      </w:r>
+      <w:r>
+        <w:rPr>
+          <w:b/>
+        </w:rPr>
+        <w:t>GET</w:t>
+      </w:r>
+      <w:r>
+        <w:rPr>
+          <w:b/>
+        </w:rPr>
+        <w:t xml:space="preserve"> </w:t>
+      </w:r>
+      <w:r>
+        <w:t xml:space="preserve">method in the </w:t>
       </w:r>
       <w:proofErr w:type="spellStart"/>
       <w:r>
-        <w:t>getSessionsUrl</w:t>
+        <w:rPr>
+          <w:b/>
+        </w:rPr>
+        <w:t>Get</w:t>
+      </w:r>
+      <w:r>
+        <w:rPr>
+          <w:b/>
+        </w:rPr>
+        <w:t>Players</w:t>
       </w:r>
       <w:proofErr w:type="spellEnd"/>
       <w:r>
+        <w:t xml:space="preserve"> </w:t>
+      </w:r>
+      <w:r>
+        <w:t>API</w:t>
+      </w:r>
+      <w:r>
+        <w:t xml:space="preserve"> that you created on Section </w:t>
+      </w:r>
+      <w:r>
+        <w:t>3</w:t>
+      </w:r>
+      <w:r>
+        <w:t xml:space="preserve">, item </w:t>
+      </w:r>
+      <w:proofErr w:type="spellStart"/>
+      <w:r>
+        <w:t>i</w:t>
+      </w:r>
+      <w:proofErr w:type="spellEnd"/>
+      <w:r>
         <w:t>.</w:t>
       </w:r>
       <w:r>
-        <w:t xml:space="preserve"> This is the URL that the code uses to trigger an update to a session if someone adds/removes a session from the calendar. </w:t>
-      </w:r>
-      <w:r>
-        <w:t xml:space="preserve"> Assign to it the URL for the </w:t>
-      </w:r>
-      <w:r>
-        <w:rPr>
-          <w:b/>
-        </w:rPr>
-        <w:t>PUT</w:t>
-      </w:r>
-      <w:r>
-        <w:rPr>
-          <w:b/>
-        </w:rPr>
         <w:t xml:space="preserve"> </w:t>
       </w:r>
       <w:r>
-        <w:t xml:space="preserve">method in the </w:t>
+        <w:t xml:space="preserve">The URL is located on the </w:t>
+      </w:r>
+      <w:r>
+        <w:rPr>
+          <w:b/>
+        </w:rPr>
+        <w:t>P</w:t>
+      </w:r>
+      <w:r>
+        <w:rPr>
+          <w:b/>
+        </w:rPr>
+        <w:t>layers</w:t>
+      </w:r>
+      <w:r>
+        <w:rPr>
+          <w:b/>
+        </w:rPr>
+        <w:t xml:space="preserve"> </w:t>
+      </w:r>
+      <w:r>
+        <w:t xml:space="preserve">API Gateway dashboard on the </w:t>
+      </w:r>
+      <w:r>
+        <w:rPr>
+          <w:b/>
+        </w:rPr>
+        <w:t>Stages</w:t>
+      </w:r>
+      <w:r>
+        <w:t xml:space="preserve"> category on the left. In the Stages tree, select the </w:t>
+      </w:r>
+      <w:r>
+        <w:t>GET</w:t>
+      </w:r>
+      <w:r>
+        <w:t xml:space="preserve"> method under the </w:t>
+      </w:r>
+      <w:r>
+        <w:rPr>
+          <w:b/>
+        </w:rPr>
+        <w:t>prod</w:t>
+      </w:r>
+      <w:r>
+        <w:t xml:space="preserve"> stage (and under {id}) to see the URL shaded in blue.</w:t>
+      </w:r>
+    </w:p>
+    <w:p>
+      <w:pPr>
+        <w:pStyle w:val="ListParagraph"/>
+        <w:spacing w:line="240" w:lineRule="auto"/>
+        <w:ind w:left="1440"/>
+        <w:jc w:val="both"/>
+      </w:pPr>
+    </w:p>
+    <w:p>
+      <w:pPr>
+        <w:pStyle w:val="ListParagraph"/>
+        <w:spacing w:line="240" w:lineRule="auto"/>
+        <w:ind w:left="1440"/>
+        <w:rPr>
+          <w:rFonts w:ascii="Courier" w:hAnsi="Courier"/>
+        </w:rPr>
+      </w:pPr>
+      <w:r>
+        <w:rPr>
+          <w:rFonts w:ascii="Courier" w:hAnsi="Courier"/>
+        </w:rPr>
+        <w:t xml:space="preserve">private </w:t>
       </w:r>
       <w:proofErr w:type="spellStart"/>
       <w:r>
         <w:rPr>
-          <w:b/>
-        </w:rPr>
-        <w:t>getSessions</w:t>
+          <w:rFonts w:ascii="Courier" w:hAnsi="Courier"/>
+        </w:rPr>
+        <w:t>players</w:t>
+      </w:r>
+      <w:r>
+        <w:rPr>
+          <w:rFonts w:ascii="Courier" w:hAnsi="Courier"/>
+        </w:rPr>
+        <w:t>Url</w:t>
       </w:r>
       <w:proofErr w:type="spellEnd"/>
       <w:r>
-        <w:t xml:space="preserve"> </w:t>
-      </w:r>
-      <w:r>
-        <w:t>API</w:t>
-      </w:r>
-      <w:r>
-        <w:t xml:space="preserve"> that you created on Section 2e, item ii</w:t>
-      </w:r>
-      <w:r>
-        <w:t>.</w:t>
-      </w:r>
-      <w:r>
-        <w:t xml:space="preserve"> </w:t>
-      </w:r>
-      <w:r>
-        <w:t xml:space="preserve">The URL is located on the </w:t>
-      </w:r>
-      <w:r>
-        <w:rPr>
-          <w:b/>
-        </w:rPr>
-        <w:t>players</w:t>
-      </w:r>
-      <w:r>
-        <w:rPr>
-          <w:b/>
-        </w:rPr>
-        <w:t xml:space="preserve"> </w:t>
-      </w:r>
-      <w:r>
-        <w:t xml:space="preserve">API Gateway dashboard on the </w:t>
-      </w:r>
-      <w:r>
-        <w:rPr>
-          <w:b/>
-        </w:rPr>
-        <w:t>Stages</w:t>
-      </w:r>
-      <w:r>
-        <w:t xml:space="preserve"> category on the left. In the Stages tree, select the POST method under the </w:t>
-      </w:r>
-      <w:r>
-        <w:rPr>
-          <w:b/>
-        </w:rPr>
-        <w:t>prod</w:t>
-      </w:r>
-      <w:r>
-        <w:t xml:space="preserve"> stage (and under {id}) to see the URL shaded in blue.</w:t>
-      </w:r>
-    </w:p>
-    <w:p>
-      <w:pPr>
-        <w:pStyle w:val="ListParagraph"/>
-        <w:spacing w:line="240" w:lineRule="auto"/>
-        <w:ind w:left="1440"/>
-        <w:jc w:val="both"/>
-      </w:pPr>
-    </w:p>
-    <w:p>
-      <w:pPr>
-        <w:pStyle w:val="ListParagraph"/>
-        <w:spacing w:line="240" w:lineRule="auto"/>
-        <w:ind w:left="1440"/>
         <w:rPr>
           <w:rFonts w:ascii="Courier" w:hAnsi="Courier"/>
         </w:rPr>
-      </w:pPr>
-      <w:proofErr w:type="spellStart"/>
+        <w:t xml:space="preserve"> = </w:t>
+      </w:r>
       <w:r>
         <w:rPr>
           <w:rFonts w:ascii="Courier" w:hAnsi="Courier"/>
         </w:rPr>
-        <w:lastRenderedPageBreak/>
-        <w:t>this.updateSessionsBaseUrl</w:t>
-      </w:r>
-      <w:proofErr w:type="spellEnd"/>
+        <w:t>'https://xijlfuiy35.execute-api.</w:t>
+      </w:r>
       <w:r>
         <w:rPr>
           <w:rFonts w:ascii="Courier" w:hAnsi="Courier"/>
         </w:rPr>
-        <w:t xml:space="preserve"> = </w:t>
+        <w:t>us-west-1</w:t>
       </w:r>
       <w:r>
         <w:rPr>
           <w:rFonts w:ascii="Courier" w:hAnsi="Courier"/>
         </w:rPr>
-        <w:t>'https</w:t>
-      </w:r>
-      <w:proofErr w:type="gramStart"/>
-      <w:r>
-        <w:rPr>
-          <w:rFonts w:ascii="Courier" w:hAnsi="Courier"/>
-        </w:rPr>
-        <w:t>:/</w:t>
-      </w:r>
-      <w:proofErr w:type="gramEnd"/>
-      <w:r>
-        <w:rPr>
-          <w:rFonts w:ascii="Courier" w:hAnsi="Courier"/>
-        </w:rPr>
-        <w:t>/xijlfuiy35.execute-api.</w:t>
-      </w:r>
-      <w:r>
-        <w:rPr>
-          <w:rFonts w:ascii="Courier" w:hAnsi="Courier"/>
-        </w:rPr>
-        <w:t>us-west-1</w:t>
-      </w:r>
-      <w:r>
-        <w:rPr>
-          <w:rFonts w:ascii="Courier" w:hAnsi="Courier"/>
-        </w:rPr>
-        <w:t>.amazonaws.com/prod/{id}</w:t>
+        <w:t>.amazonaws.com/prod/</w:t>
       </w:r>
       <w:r>
         <w:rPr>
@@ -18793,6 +18435,94 @@
         <w:jc w:val="both"/>
       </w:pPr>
       <w:r>
+        <w:t xml:space="preserve">Next, search for the statement: </w:t>
+      </w:r>
+      <w:r>
+        <w:t>//TODO</w:t>
+      </w:r>
+      <w:r>
+        <w:t>3</w:t>
+      </w:r>
+      <w:r>
+        <w:t>: REMOVE PLAYERS FROM THE OBJECT BELOW WHEN YOUR API IS READY</w:t>
+      </w:r>
+    </w:p>
+    <w:p>
+      <w:pPr>
+        <w:pStyle w:val="ListParagraph"/>
+        <w:spacing w:line="240" w:lineRule="auto"/>
+        <w:ind w:left="1440"/>
+        <w:jc w:val="both"/>
+      </w:pPr>
+      <w:r>
+        <w:t xml:space="preserve">Remove </w:t>
+      </w:r>
+      <w:r>
+        <w:t>players</w:t>
+      </w:r>
+      <w:r>
+        <w:t xml:space="preserve"> from the statement below it. This will stop the application from using mocked data for the players. Your final statement should look as below:</w:t>
+      </w:r>
+    </w:p>
+    <w:p>
+      <w:pPr>
+        <w:pStyle w:val="ListParagraph"/>
+        <w:spacing w:line="240" w:lineRule="auto"/>
+        <w:ind w:left="1440"/>
+        <w:jc w:val="both"/>
+      </w:pPr>
+    </w:p>
+    <w:p>
+      <w:pPr>
+        <w:pStyle w:val="ListParagraph"/>
+        <w:spacing w:line="240" w:lineRule="auto"/>
+        <w:ind w:left="1440"/>
+        <w:jc w:val="both"/>
+        <w:rPr>
+          <w:rFonts w:ascii="Courier" w:hAnsi="Courier"/>
+        </w:rPr>
+      </w:pPr>
+      <w:r>
+        <w:rPr>
+          <w:rFonts w:ascii="Courier" w:hAnsi="Courier"/>
+        </w:rPr>
+        <w:t xml:space="preserve">return </w:t>
+      </w:r>
+      <w:proofErr w:type="gramStart"/>
+      <w:r>
+        <w:rPr>
+          <w:rFonts w:ascii="Courier" w:hAnsi="Courier"/>
+        </w:rPr>
+        <w:t>{ state</w:t>
+      </w:r>
+      <w:proofErr w:type="gramEnd"/>
+      <w:r>
+        <w:rPr>
+          <w:rFonts w:ascii="Courier" w:hAnsi="Courier"/>
+        </w:rPr>
+        <w:t xml:space="preserve"> };</w:t>
+      </w:r>
+    </w:p>
+    <w:p>
+      <w:pPr>
+        <w:pStyle w:val="ListParagraph"/>
+        <w:spacing w:line="240" w:lineRule="auto"/>
+        <w:ind w:left="1440"/>
+        <w:jc w:val="both"/>
+      </w:pPr>
+    </w:p>
+    <w:p>
+      <w:pPr>
+        <w:pStyle w:val="ListParagraph"/>
+        <w:numPr>
+          <w:ilvl w:val="1"/>
+          <w:numId w:val="8"/>
+        </w:numPr>
+        <w:spacing w:line="240" w:lineRule="auto"/>
+        <w:jc w:val="both"/>
+      </w:pPr>
+      <w:r>
+        <w:lastRenderedPageBreak/>
         <w:t>Save your file and then</w:t>
       </w:r>
       <w:r>
@@ -18852,8 +18582,21 @@
         <w:t xml:space="preserve"> section)</w:t>
       </w:r>
       <w:r>
-        <w:t xml:space="preserve"> and verify that your application works. Try to add and remove some events from the calendar and see the app update.</w:t>
-      </w:r>
+        <w:t xml:space="preserve"> and verify that your application works. </w:t>
+      </w:r>
+      <w:r>
+        <w:t>Try to create a couple players and answer some of the questions</w:t>
+      </w:r>
+      <w:r>
+        <w:t>.</w:t>
+      </w:r>
+    </w:p>
+    <w:p>
+      <w:pPr>
+        <w:spacing w:line="240" w:lineRule="auto"/>
+        <w:ind w:left="360"/>
+        <w:jc w:val="both"/>
+      </w:pPr>
     </w:p>
     <w:p>
       <w:pPr>
@@ -18865,16 +18608,10 @@
           <w:noProof/>
         </w:rPr>
         <w:drawing>
-          <wp:inline distT="0" distB="0" distL="0" distR="0" wp14:anchorId="63DCCCED" wp14:editId="2735FCA1">
-            <wp:extent cx="5943600" cy="3000375"/>
-            <wp:effectExtent l="0" t="0" r="0" b="9525"/>
-            <wp:docPr id="23" name="Picture 4">
-              <a:extLst xmlns:a="http://schemas.openxmlformats.org/drawingml/2006/main">
-                <a:ext uri="{FF2B5EF4-FFF2-40B4-BE49-F238E27FC236}">
-                  <a16:creationId xmlns:a16="http://schemas.microsoft.com/office/drawing/2014/main" xmlns:w16se="http://schemas.microsoft.com/office/word/2015/wordml/symex" xmlns:w16cid="http://schemas.microsoft.com/office/word/2016/wordml/cid" xmlns:w="http://schemas.openxmlformats.org/wordprocessingml/2006/main" xmlns:w10="urn:schemas-microsoft-com:office:word" xmlns:v="urn:schemas-microsoft-com:vml" xmlns:o="urn:schemas-microsoft-com:office:office" xmlns:am3d="http://schemas.microsoft.com/office/drawing/2017/model3d" xmlns:aink="http://schemas.microsoft.com/office/drawing/2016/ink" xmlns:cx8="http://schemas.microsoft.com/office/drawing/2016/5/14/chartex" xmlns:cx7="http://schemas.microsoft.com/office/drawing/2016/5/13/chartex" xmlns:cx6="http://schemas.microsoft.com/office/drawing/2016/5/12/chartex" xmlns:cx5="http://schemas.microsoft.com/office/drawing/2016/5/11/chartex" xmlns:cx4="http://schemas.microsoft.com/office/drawing/2016/5/10/chartex" xmlns:cx3="http://schemas.microsoft.com/office/drawing/2016/5/9/chartex" xmlns:cx2="http://schemas.microsoft.com/office/drawing/2015/10/21/chartex" xmlns:cx1="http://schemas.microsoft.com/office/drawing/2015/9/8/chartex" xmlns:cx="http://schemas.microsoft.com/office/drawing/2014/chartex" xmlns="" id="{8BECCE91-3AEA-CB4C-BC4C-BC3017EF1AB6}"/>
-                </a:ext>
-              </a:extLst>
-            </wp:docPr>
+          <wp:inline distT="0" distB="0" distL="0" distR="0">
+            <wp:extent cx="5943600" cy="2753995"/>
+            <wp:effectExtent l="0" t="0" r="0" b="1905"/>
+            <wp:docPr id="6" name="Picture 6"/>
             <wp:cNvGraphicFramePr>
               <a:graphicFrameLocks xmlns:a="http://schemas.openxmlformats.org/drawingml/2006/main" noChangeAspect="1"/>
             </wp:cNvGraphicFramePr>
@@ -18882,16 +18619,8 @@
               <a:graphicData uri="http://schemas.openxmlformats.org/drawingml/2006/picture">
                 <pic:pic xmlns:pic="http://schemas.openxmlformats.org/drawingml/2006/picture">
                   <pic:nvPicPr>
-                    <pic:cNvPr id="5" name="Picture 4">
-                      <a:extLst>
-                        <a:ext uri="{FF2B5EF4-FFF2-40B4-BE49-F238E27FC236}">
-                          <a16:creationId xmlns:a16="http://schemas.microsoft.com/office/drawing/2014/main" xmlns:w16se="http://schemas.microsoft.com/office/word/2015/wordml/symex" xmlns:w16cid="http://schemas.microsoft.com/office/word/2016/wordml/cid" xmlns:w="http://schemas.openxmlformats.org/wordprocessingml/2006/main" xmlns:w10="urn:schemas-microsoft-com:office:word" xmlns:v="urn:schemas-microsoft-com:vml" xmlns:o="urn:schemas-microsoft-com:office:office" xmlns:am3d="http://schemas.microsoft.com/office/drawing/2017/model3d" xmlns:aink="http://schemas.microsoft.com/office/drawing/2016/ink" xmlns:cx8="http://schemas.microsoft.com/office/drawing/2016/5/14/chartex" xmlns:cx7="http://schemas.microsoft.com/office/drawing/2016/5/13/chartex" xmlns:cx6="http://schemas.microsoft.com/office/drawing/2016/5/12/chartex" xmlns:cx5="http://schemas.microsoft.com/office/drawing/2016/5/11/chartex" xmlns:cx4="http://schemas.microsoft.com/office/drawing/2016/5/10/chartex" xmlns:cx3="http://schemas.microsoft.com/office/drawing/2016/5/9/chartex" xmlns:cx2="http://schemas.microsoft.com/office/drawing/2015/10/21/chartex" xmlns:cx1="http://schemas.microsoft.com/office/drawing/2015/9/8/chartex" xmlns:cx="http://schemas.microsoft.com/office/drawing/2014/chartex" xmlns="" id="{8BECCE91-3AEA-CB4C-BC4C-BC3017EF1AB6}"/>
-                        </a:ext>
-                      </a:extLst>
-                    </pic:cNvPr>
-                    <pic:cNvPicPr>
-                      <a:picLocks noChangeAspect="1"/>
-                    </pic:cNvPicPr>
+                    <pic:cNvPr id="6" name="Screen Shot 2019-08-22 at 11.58.08 PM.png"/>
+                    <pic:cNvPicPr/>
                   </pic:nvPicPr>
                   <pic:blipFill>
                     <a:blip r:embed="rId54" cstate="print">
@@ -18908,7 +18637,7 @@
                   <pic:spPr>
                     <a:xfrm>
                       <a:off x="0" y="0"/>
-                      <a:ext cx="5943600" cy="3000375"/>
+                      <a:ext cx="5943600" cy="2753995"/>
                     </a:xfrm>
                     <a:prstGeom prst="rect">
                       <a:avLst/>
@@ -18930,15 +18659,7 @@
         <w:t>Con</w:t>
       </w:r>
       <w:r>
-        <w:t xml:space="preserve">gratulations! You have built a </w:t>
-      </w:r>
-      <w:proofErr w:type="spellStart"/>
-      <w:r>
-        <w:t>serverless</w:t>
-      </w:r>
-      <w:proofErr w:type="spellEnd"/>
-      <w:r>
-        <w:t xml:space="preserve"> a</w:t>
+        <w:t>gratulations! You have built a serverless a</w:t>
       </w:r>
       <w:r>
         <w:t>pplication on AWS. You can go ahead and continue to</w:t>
@@ -18979,18 +18700,8 @@
         <w:spacing w:line="240" w:lineRule="auto"/>
         <w:jc w:val="both"/>
       </w:pPr>
-    </w:p>
-    <w:p>
-      <w:pPr>
-        <w:spacing w:line="240" w:lineRule="auto"/>
-        <w:jc w:val="both"/>
-      </w:pPr>
-    </w:p>
-    <w:p>
-      <w:pPr>
-        <w:spacing w:line="240" w:lineRule="auto"/>
-        <w:jc w:val="both"/>
-      </w:pPr>
+      <w:bookmarkStart w:id="0" w:name="_GoBack"/>
+      <w:bookmarkEnd w:id="0"/>
     </w:p>
     <w:p>
       <w:pPr>
@@ -19007,13 +18718,13 @@
               <wp:anchor distT="0" distB="0" distL="114300" distR="114300" simplePos="0" relativeHeight="251694080" behindDoc="0" locked="0" layoutInCell="1" allowOverlap="1">
                 <wp:simplePos x="0" y="0"/>
                 <wp:positionH relativeFrom="column">
-                  <wp:posOffset>-90535</wp:posOffset>
+                  <wp:posOffset>-87782</wp:posOffset>
                 </wp:positionH>
                 <wp:positionV relativeFrom="paragraph">
-                  <wp:posOffset>98777</wp:posOffset>
+                  <wp:posOffset>97053</wp:posOffset>
                 </wp:positionV>
-                <wp:extent cx="5943600" cy="2498757"/>
-                <wp:effectExtent l="0" t="0" r="0" b="3175"/>
+                <wp:extent cx="5943600" cy="2706624"/>
+                <wp:effectExtent l="0" t="0" r="0" b="0"/>
                 <wp:wrapNone/>
                 <wp:docPr id="7" name="Text Box 7"/>
                 <wp:cNvGraphicFramePr/>
@@ -19024,7 +18735,7 @@
                       <wps:spPr>
                         <a:xfrm>
                           <a:off x="0" y="0"/>
-                          <a:ext cx="5943600" cy="2498757"/>
+                          <a:ext cx="5943600" cy="2706624"/>
                         </a:xfrm>
                         <a:prstGeom prst="rect">
                           <a:avLst/>
@@ -19071,7 +18782,46 @@
                               <w:jc w:val="both"/>
                             </w:pPr>
                             <w:r>
-                              <w:t xml:space="preserve">The application has different components to display the calendar information and the list of sessions. It also defines a service to retrieve the sessions that should be used to power the application. When there is no URL defined, the list of sessions used comes from mocked data. When there is a URL defined, the list of sessions comes from the API. </w:t>
+                              <w:t xml:space="preserve">The application has different components to display the </w:t>
+                            </w:r>
+                            <w:r>
+                              <w:t>trivia questions</w:t>
+                            </w:r>
+                            <w:r>
+                              <w:t xml:space="preserve"> information and the list of </w:t>
+                            </w:r>
+                            <w:r>
+                              <w:t>players</w:t>
+                            </w:r>
+                            <w:r>
+                              <w:t xml:space="preserve">. It also defines </w:t>
+                            </w:r>
+                            <w:r>
+                              <w:t>different</w:t>
+                            </w:r>
+                            <w:r>
+                              <w:t xml:space="preserve"> service</w:t>
+                            </w:r>
+                            <w:r>
+                              <w:t>s</w:t>
+                            </w:r>
+                            <w:r>
+                              <w:t xml:space="preserve"> to </w:t>
+                            </w:r>
+                            <w:r>
+                              <w:t xml:space="preserve">communicate with the back end and </w:t>
+                            </w:r>
+                            <w:r>
+                              <w:t xml:space="preserve">retrieve </w:t>
+                            </w:r>
+                            <w:r>
+                              <w:t>the relevant information</w:t>
+                            </w:r>
+                            <w:r>
+                              <w:t>.</w:t>
+                            </w:r>
+                            <w:r>
+                              <w:t xml:space="preserve"> It is using an in-memory database to retrieve the mocked data for the application (such as the initial players). If there is no in memory data present, it continues on to try and querying via the APIs defined.</w:t>
                             </w:r>
                           </w:p>
                           <w:p>
@@ -19103,7 +18853,11 @@
           </mc:Choice>
           <mc:Fallback>
             <w:pict>
-              <v:shape id="Text Box 7" o:spid="_x0000_s1028" type="#_x0000_t202" style="position:absolute;left:0;text-align:left;margin-left:-7.15pt;margin-top:7.8pt;width:468pt;height:196.75pt;z-index:251694080;visibility:visible;mso-wrap-style:square;mso-height-percent:0;mso-wrap-distance-left:9pt;mso-wrap-distance-top:0;mso-wrap-distance-right:9pt;mso-wrap-distance-bottom:0;mso-position-horizontal:absolute;mso-position-horizontal-relative:text;mso-position-vertical:absolute;mso-position-vertical-relative:text;mso-height-percent:0;mso-height-relative:margin;v-text-anchor:top" o:gfxdata="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" fillcolor="#e7e6e6 [3214]" stroked="f" strokeweight=".5pt">
+              <v:shapetype id="_x0000_t202" coordsize="21600,21600" o:spt="202" path="m,l,21600r21600,l21600,xe">
+                <v:stroke joinstyle="miter"/>
+                <v:path gradientshapeok="t" o:connecttype="rect"/>
+              </v:shapetype>
+              <v:shape id="Text Box 7" o:spid="_x0000_s1028" type="#_x0000_t202" style="position:absolute;left:0;text-align:left;margin-left:-6.9pt;margin-top:7.65pt;width:468pt;height:213.1pt;z-index:251694080;visibility:visible;mso-wrap-style:square;mso-height-percent:0;mso-wrap-distance-left:9pt;mso-wrap-distance-top:0;mso-wrap-distance-right:9pt;mso-wrap-distance-bottom:0;mso-position-horizontal:absolute;mso-position-horizontal-relative:text;mso-position-vertical:absolute;mso-position-vertical-relative:text;mso-height-percent:0;mso-height-relative:margin;v-text-anchor:top" o:gfxdata="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" fillcolor="#e7e6e6 [3214]" stroked="f" strokeweight=".5pt">
                 <v:textbox>
                   <w:txbxContent>
                     <w:p>
@@ -19139,7 +18893,46 @@
                         <w:jc w:val="both"/>
                       </w:pPr>
                       <w:r>
-                        <w:t xml:space="preserve">The application has different components to display the calendar information and the list of sessions. It also defines a service to retrieve the sessions that should be used to power the application. When there is no URL defined, the list of sessions used comes from mocked data. When there is a URL defined, the list of sessions comes from the API. </w:t>
+                        <w:t xml:space="preserve">The application has different components to display the </w:t>
+                      </w:r>
+                      <w:r>
+                        <w:t>trivia questions</w:t>
+                      </w:r>
+                      <w:r>
+                        <w:t xml:space="preserve"> information and the list of </w:t>
+                      </w:r>
+                      <w:r>
+                        <w:t>players</w:t>
+                      </w:r>
+                      <w:r>
+                        <w:t xml:space="preserve">. It also defines </w:t>
+                      </w:r>
+                      <w:r>
+                        <w:t>different</w:t>
+                      </w:r>
+                      <w:r>
+                        <w:t xml:space="preserve"> service</w:t>
+                      </w:r>
+                      <w:r>
+                        <w:t>s</w:t>
+                      </w:r>
+                      <w:r>
+                        <w:t xml:space="preserve"> to </w:t>
+                      </w:r>
+                      <w:r>
+                        <w:t xml:space="preserve">communicate with the back end and </w:t>
+                      </w:r>
+                      <w:r>
+                        <w:t xml:space="preserve">retrieve </w:t>
+                      </w:r>
+                      <w:r>
+                        <w:t>the relevant information</w:t>
+                      </w:r>
+                      <w:r>
+                        <w:t>.</w:t>
+                      </w:r>
+                      <w:r>
+                        <w:t xml:space="preserve"> It is using an in-memory database to retrieve the mocked data for the application (such as the initial players). If there is no in memory data present, it continues on to try and querying via the APIs defined.</w:t>
                       </w:r>
                     </w:p>
                     <w:p>
@@ -19228,7 +19021,7 @@
 </file>
 
 <file path=word/numbering.xml><?xml version="1.0" encoding="utf-8"?>
-<w:numbering xmlns:wpc="http://schemas.microsoft.com/office/word/2010/wordprocessingCanvas" xmlns:mc="http://schemas.openxmlformats.org/markup-compatibility/2006" xmlns:o="urn:schemas-microsoft-com:office:office" xmlns:r="http://schemas.openxmlformats.org/officeDocument/2006/relationships" xmlns:m="http://schemas.openxmlformats.org/officeDocument/2006/math" xmlns:v="urn:schemas-microsoft-com:vml" xmlns:wp14="http://schemas.microsoft.com/office/word/2010/wordprocessingDrawing" xmlns:wp="http://schemas.openxmlformats.org/drawingml/2006/wordprocessingDrawing" xmlns:w10="urn:schemas-microsoft-com:office:word" xmlns:w="http://schemas.openxmlformats.org/wordprocessingml/2006/main" xmlns:w14="http://schemas.microsoft.com/office/word/2010/wordml" xmlns:w15="http://schemas.microsoft.com/office/word/2012/wordml" xmlns:wpg="http://schemas.microsoft.com/office/word/2010/wordprocessingGroup" xmlns:wpi="http://schemas.microsoft.com/office/word/2010/wordprocessingInk" xmlns:wne="http://schemas.microsoft.com/office/word/2006/wordml" xmlns:wps="http://schemas.microsoft.com/office/word/2010/wordprocessingShape" mc:Ignorable="w14 w15 wp14">
+<w:numbering xmlns:wpc="http://schemas.microsoft.com/office/word/2010/wordprocessingCanvas" xmlns:cx="http://schemas.microsoft.com/office/drawing/2014/chartex" xmlns:cx1="http://schemas.microsoft.com/office/drawing/2015/9/8/chartex" xmlns:cx2="http://schemas.microsoft.com/office/drawing/2015/10/21/chartex" xmlns:cx3="http://schemas.microsoft.com/office/drawing/2016/5/9/chartex" xmlns:cx4="http://schemas.microsoft.com/office/drawing/2016/5/10/chartex" xmlns:cx5="http://schemas.microsoft.com/office/drawing/2016/5/11/chartex" xmlns:cx6="http://schemas.microsoft.com/office/drawing/2016/5/12/chartex" xmlns:cx7="http://schemas.microsoft.com/office/drawing/2016/5/13/chartex" xmlns:cx8="http://schemas.microsoft.com/office/drawing/2016/5/14/chartex" xmlns:mc="http://schemas.openxmlformats.org/markup-compatibility/2006" xmlns:aink="http://schemas.microsoft.com/office/drawing/2016/ink" xmlns:am3d="http://schemas.microsoft.com/office/drawing/2017/model3d" xmlns:o="urn:schemas-microsoft-com:office:office" xmlns:r="http://schemas.openxmlformats.org/officeDocument/2006/relationships" xmlns:m="http://schemas.openxmlformats.org/officeDocument/2006/math" xmlns:v="urn:schemas-microsoft-com:vml" xmlns:wp14="http://schemas.microsoft.com/office/word/2010/wordprocessingDrawing" xmlns:wp="http://schemas.openxmlformats.org/drawingml/2006/wordprocessingDrawing" xmlns:w10="urn:schemas-microsoft-com:office:word" xmlns:w="http://schemas.openxmlformats.org/wordprocessingml/2006/main" xmlns:w14="http://schemas.microsoft.com/office/word/2010/wordml" xmlns:w15="http://schemas.microsoft.com/office/word/2012/wordml" xmlns:w16cid="http://schemas.microsoft.com/office/word/2016/wordml/cid" xmlns:w16se="http://schemas.microsoft.com/office/word/2015/wordml/symex" xmlns:wpg="http://schemas.microsoft.com/office/word/2010/wordprocessingGroup" xmlns:wpi="http://schemas.microsoft.com/office/word/2010/wordprocessingInk" xmlns:wne="http://schemas.microsoft.com/office/word/2006/wordml" xmlns:wps="http://schemas.microsoft.com/office/word/2010/wordprocessingShape" mc:Ignorable="w14 w15 w16se w16cid wp14">
   <w:abstractNum w:abstractNumId="0" w15:restartNumberingAfterBreak="0">
     <w:nsid w:val="00235E85"/>
     <w:multiLevelType w:val="hybridMultilevel"/>
@@ -20794,7 +20587,7 @@
 </file>
 
 <file path=word/styles.xml><?xml version="1.0" encoding="utf-8"?>
-<w:styles xmlns:mc="http://schemas.openxmlformats.org/markup-compatibility/2006" xmlns:r="http://schemas.openxmlformats.org/officeDocument/2006/relationships" xmlns:w="http://schemas.openxmlformats.org/wordprocessingml/2006/main" xmlns:w14="http://schemas.microsoft.com/office/word/2010/wordml" xmlns:w15="http://schemas.microsoft.com/office/word/2012/wordml" mc:Ignorable="w14 w15">
+<w:styles xmlns:mc="http://schemas.openxmlformats.org/markup-compatibility/2006" xmlns:r="http://schemas.openxmlformats.org/officeDocument/2006/relationships" xmlns:w="http://schemas.openxmlformats.org/wordprocessingml/2006/main" xmlns:w14="http://schemas.microsoft.com/office/word/2010/wordml" xmlns:w15="http://schemas.microsoft.com/office/word/2012/wordml" xmlns:w16cid="http://schemas.microsoft.com/office/word/2016/wordml/cid" xmlns:w16se="http://schemas.microsoft.com/office/word/2015/wordml/symex" mc:Ignorable="w14 w15 w16se w16cid">
   <w:docDefaults>
     <w:rPrDefault>
       <w:rPr>
@@ -20810,7 +20603,7 @@
       </w:pPr>
     </w:pPrDefault>
   </w:docDefaults>
-  <w:latentStyles w:defLockedState="0" w:defUIPriority="99" w:defSemiHidden="0" w:defUnhideWhenUsed="0" w:defQFormat="0" w:count="371">
+  <w:latentStyles w:defLockedState="0" w:defUIPriority="99" w:defSemiHidden="0" w:defUnhideWhenUsed="0" w:defQFormat="0" w:count="375">
     <w:lsdException w:name="Normal" w:uiPriority="0" w:qFormat="1"/>
     <w:lsdException w:name="heading 1" w:uiPriority="9" w:qFormat="1"/>
     <w:lsdException w:name="heading 2" w:semiHidden="1" w:uiPriority="9" w:unhideWhenUsed="1" w:qFormat="1"/>
@@ -20916,7 +20709,6 @@
     <w:lsdException w:name="HTML Sample" w:semiHidden="1" w:unhideWhenUsed="1"/>
     <w:lsdException w:name="HTML Typewriter" w:semiHidden="1" w:unhideWhenUsed="1"/>
     <w:lsdException w:name="HTML Variable" w:semiHidden="1" w:unhideWhenUsed="1"/>
-    <w:lsdException w:name="Normal Table" w:semiHidden="1" w:unhideWhenUsed="1"/>
     <w:lsdException w:name="annotation subject" w:semiHidden="1" w:unhideWhenUsed="1"/>
     <w:lsdException w:name="No List" w:semiHidden="1" w:unhideWhenUsed="1"/>
     <w:lsdException w:name="Outline List 1" w:semiHidden="1" w:unhideWhenUsed="1"/>
@@ -20960,10 +20752,8 @@
     <w:lsdException w:name="Table Elegant" w:semiHidden="1" w:unhideWhenUsed="1"/>
     <w:lsdException w:name="Table Professional" w:semiHidden="1" w:unhideWhenUsed="1"/>
     <w:lsdException w:name="Table Subtle 1" w:semiHidden="1" w:unhideWhenUsed="1"/>
-    <w:lsdException w:name="Table Subtle 2" w:semiHidden="1" w:unhideWhenUsed="1"/>
     <w:lsdException w:name="Table Web 1" w:semiHidden="1" w:unhideWhenUsed="1"/>
     <w:lsdException w:name="Table Web 2" w:semiHidden="1" w:unhideWhenUsed="1"/>
-    <w:lsdException w:name="Table Web 3" w:semiHidden="1" w:unhideWhenUsed="1"/>
     <w:lsdException w:name="Balloon Text" w:semiHidden="1" w:unhideWhenUsed="1"/>
     <w:lsdException w:name="Table Grid" w:uiPriority="39"/>
     <w:lsdException w:name="Table Theme" w:semiHidden="1" w:unhideWhenUsed="1"/>
@@ -21182,6 +20972,10 @@
     <w:lsdException w:name="List Table 5 Dark Accent 6" w:uiPriority="50"/>
     <w:lsdException w:name="List Table 6 Colorful Accent 6" w:uiPriority="51"/>
     <w:lsdException w:name="List Table 7 Colorful Accent 6" w:uiPriority="52"/>
+    <w:lsdException w:name="Mention" w:semiHidden="1" w:unhideWhenUsed="1"/>
+    <w:lsdException w:name="Smart Hyperlink" w:semiHidden="1" w:unhideWhenUsed="1"/>
+    <w:lsdException w:name="Hashtag" w:semiHidden="1" w:unhideWhenUsed="1"/>
+    <w:lsdException w:name="Unresolved Mention" w:semiHidden="1" w:unhideWhenUsed="1"/>
   </w:latentStyles>
   <w:style w:type="paragraph" w:default="1" w:styleId="Normal">
     <w:name w:val="Normal"/>
@@ -21253,6 +21047,7 @@
   <w:style w:type="character" w:default="1" w:styleId="DefaultParagraphFont">
     <w:name w:val="Default Paragraph Font"/>
     <w:uiPriority w:val="1"/>
+    <w:semiHidden/>
     <w:unhideWhenUsed/>
   </w:style>
   <w:style w:type="table" w:default="1" w:styleId="TableNormal">
@@ -21674,7 +21469,7 @@
 </file>
 
 <file path=customXml/itemProps1.xml><?xml version="1.0" encoding="utf-8"?>
-<ds:datastoreItem xmlns:ds="http://schemas.openxmlformats.org/officeDocument/2006/customXml" ds:itemID="{09C45355-4EB1-4EB3-988E-66B9C7DD6948}">
+<ds:datastoreItem xmlns:ds="http://schemas.openxmlformats.org/officeDocument/2006/customXml" ds:itemID="{D0BDDA9E-38D1-0B4A-972A-A5E00E261B83}">
   <ds:schemaRefs>
     <ds:schemaRef ds:uri="http://schemas.openxmlformats.org/officeDocument/2006/bibliography"/>
   </ds:schemaRefs>

</xml_diff>

<commit_message>
Updated worksheet S3, Dynamo and Lambda Sections
</commit_message>
<xml_diff>
--- a/Worksheet.docx
+++ b/Worksheet.docx
@@ -54,7 +54,7 @@
       <w:r>
         <w:t xml:space="preserve">Visit </w:t>
       </w:r>
-      <w:hyperlink r:id="rId6" w:history="1">
+      <w:hyperlink r:id="rId8" w:history="1">
         <w:r>
           <w:rPr>
             <w:rStyle w:val="Hyperlink"/>
@@ -106,15 +106,7 @@
         <w:rPr>
           <w:rFonts w:cstheme="minorHAnsi"/>
         </w:rPr>
-        <w:t>Follow the instructions on the scr</w:t>
-      </w:r>
-      <w:bookmarkStart w:id="0" w:name="_GoBack"/>
-      <w:bookmarkEnd w:id="0"/>
-      <w:r>
-        <w:rPr>
-          <w:rFonts w:cstheme="minorHAnsi"/>
-        </w:rPr>
-        <w:t>een to create your account</w:t>
+        <w:t>Follow the instructions on the screen to create your account</w:t>
       </w:r>
       <w:r>
         <w:rPr>
@@ -407,7 +399,7 @@
           <w:color w:val="000000" w:themeColor="text1"/>
           <w:shd w:val="clear" w:color="auto" w:fill="FFFFFF"/>
         </w:rPr>
-        <w:t>questions and players</w:t>
+        <w:t>game</w:t>
       </w:r>
       <w:r>
         <w:rPr>
@@ -501,13 +493,7 @@
         <w:rPr>
           <w:rFonts w:cstheme="minorHAnsi"/>
         </w:rPr>
-        <w:t xml:space="preserve">choose the directory under which you will place the files related to this workshop. Then </w:t>
-      </w:r>
-      <w:r>
-        <w:rPr>
-          <w:rFonts w:cstheme="minorHAnsi"/>
-        </w:rPr>
-        <w:t>either:</w:t>
+        <w:t>choose the directory under which you will place the files related to this workshop.</w:t>
       </w:r>
     </w:p>
     <w:p>
@@ -785,7 +771,7 @@
                 <v:stroke joinstyle="miter"/>
                 <v:path gradientshapeok="t" o:connecttype="rect"/>
               </v:shapetype>
-              <v:shape id="Text Box 15" o:spid="_x0000_s1026" type="#_x0000_t202" style="position:absolute;left:0;text-align:left;margin-left:0;margin-top:6.6pt;width:464.4pt;height:63.25pt;z-index:251667456;visibility:visible;mso-wrap-style:square;mso-width-percent:0;mso-height-percent:0;mso-wrap-distance-left:9pt;mso-wrap-distance-top:0;mso-wrap-distance-right:9pt;mso-wrap-distance-bottom:0;mso-position-horizontal:absolute;mso-position-horizontal-relative:text;mso-position-vertical:absolute;mso-position-vertical-relative:text;mso-width-percent:0;mso-height-percent:0;mso-width-relative:margin;mso-height-relative:margin;v-text-anchor:top" o:gfxdata="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" fillcolor="#e7e6e6 [3214]" stroked="f" strokeweight=".5pt">
+              <v:shape id="Text Box 15" o:spid="_x0000_s1026" type="#_x0000_t202" style="position:absolute;left:0;text-align:left;margin-left:0;margin-top:6.6pt;width:464.4pt;height:63.25pt;z-index:251667456;visibility:visible;mso-wrap-style:square;mso-width-percent:0;mso-height-percent:0;mso-wrap-distance-left:9pt;mso-wrap-distance-top:0;mso-wrap-distance-right:9pt;mso-wrap-distance-bottom:0;mso-position-horizontal:absolute;mso-position-horizontal-relative:text;mso-position-vertical:absolute;mso-position-vertical-relative:text;mso-width-percent:0;mso-height-percent:0;mso-width-relative:margin;mso-height-relative:margin;v-text-anchor:top" o:gfxdata="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" fillcolor="#e7e6e6 [3214]" stroked="f" strokeweight=".5pt">
                 <v:textbox>
                   <w:txbxContent>
                     <w:p>
@@ -837,7 +823,7 @@
                           <w:sz w:val="21"/>
                           <w:szCs w:val="21"/>
                         </w:rPr>
-                        <w:t>8c85903a4bb6</w:t>
+                        <w:t>8c85903a4bb</w:t>
                       </w:r>
                       <w:proofErr w:type="gramStart"/>
                       <w:r>
@@ -846,7 +832,7 @@
                           <w:sz w:val="21"/>
                           <w:szCs w:val="21"/>
                         </w:rPr>
-                        <w:t>:Documents</w:t>
+                        <w:t>6:Documents</w:t>
                       </w:r>
                       <w:proofErr w:type="gramEnd"/>
                       <w:r>
@@ -873,25 +859,7 @@
                           <w:sz w:val="21"/>
                           <w:szCs w:val="21"/>
                         </w:rPr>
-                        <w:t xml:space="preserve">$ </w:t>
-                      </w:r>
-                      <w:proofErr w:type="spellStart"/>
-                      <w:r>
-                        <w:rPr>
-                          <w:rFonts w:ascii="Courier" w:hAnsi="Courier"/>
-                          <w:sz w:val="21"/>
-                          <w:szCs w:val="21"/>
-                        </w:rPr>
-                        <w:t>git</w:t>
-                      </w:r>
-                      <w:proofErr w:type="spellEnd"/>
-                      <w:r>
-                        <w:rPr>
-                          <w:rFonts w:ascii="Courier" w:hAnsi="Courier"/>
-                          <w:sz w:val="21"/>
-                          <w:szCs w:val="21"/>
-                        </w:rPr>
-                        <w:t xml:space="preserve"> clone </w:t>
+                        <w:t xml:space="preserve">$ git clone </w:t>
                       </w:r>
                       <w:r>
                         <w:rPr>
@@ -1160,7 +1128,7 @@
           </mc:Choice>
           <mc:Fallback>
             <w:pict>
-              <v:shape w14:anchorId="4A52224B" id="Text Box 5" o:spid="_x0000_s1027" type="#_x0000_t202" style="position:absolute;left:0;text-align:left;margin-left:0;margin-top:0;width:464.4pt;height:23.5pt;z-index:251693056;visibility:visible;mso-wrap-style:square;mso-width-percent:0;mso-height-percent:0;mso-wrap-distance-left:9pt;mso-wrap-distance-top:0;mso-wrap-distance-right:9pt;mso-wrap-distance-bottom:0;mso-position-horizontal:absolute;mso-position-horizontal-relative:text;mso-position-vertical:absolute;mso-position-vertical-relative:text;mso-width-percent:0;mso-height-percent:0;mso-width-relative:margin;mso-height-relative:margin;v-text-anchor:top" o:gfxdata="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" fillcolor="#e7e6e6 [3214]" stroked="f" strokeweight=".5pt">
+              <v:shape w14:anchorId="4A52224B" id="Text Box 5" o:spid="_x0000_s1027" type="#_x0000_t202" style="position:absolute;left:0;text-align:left;margin-left:0;margin-top:0;width:464.4pt;height:23.5pt;z-index:251693056;visibility:visible;mso-wrap-style:square;mso-width-percent:0;mso-height-percent:0;mso-wrap-distance-left:9pt;mso-wrap-distance-top:0;mso-wrap-distance-right:9pt;mso-wrap-distance-bottom:0;mso-position-horizontal:absolute;mso-position-horizontal-relative:text;mso-position-vertical:absolute;mso-position-vertical-relative:text;mso-width-percent:0;mso-height-percent:0;mso-width-relative:margin;mso-height-relative:margin;v-text-anchor:top" o:gfxdata="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" fillcolor="#e7e6e6 [3214]" stroked="f" strokeweight=".5pt">
                 <v:textbox>
                   <w:txbxContent>
                     <w:p>
@@ -1177,7 +1145,7 @@
                           <w:sz w:val="21"/>
                           <w:szCs w:val="21"/>
                         </w:rPr>
-                        <w:t>8c85903a4bb6</w:t>
+                        <w:t>8c85903a4bb</w:t>
                       </w:r>
                       <w:proofErr w:type="gramStart"/>
                       <w:r>
@@ -1186,7 +1154,7 @@
                           <w:sz w:val="21"/>
                           <w:szCs w:val="21"/>
                         </w:rPr>
-                        <w:t>:</w:t>
+                        <w:t>6:</w:t>
                       </w:r>
                       <w:r>
                         <w:rPr>
@@ -1369,10 +1337,9 @@
         <w:rPr>
           <w:noProof/>
         </w:rPr>
-        <w:lastRenderedPageBreak/>
         <w:drawing>
           <wp:inline distT="0" distB="0" distL="0" distR="0" wp14:anchorId="460E6301" wp14:editId="5C60DE58">
-            <wp:extent cx="4324350" cy="2152650"/>
+            <wp:extent cx="3482036" cy="1733348"/>
             <wp:effectExtent l="0" t="0" r="0" b="0"/>
             <wp:docPr id="1" name="Picture 1"/>
             <wp:cNvGraphicFramePr>
@@ -1386,7 +1353,7 @@
                     <pic:cNvPicPr/>
                   </pic:nvPicPr>
                   <pic:blipFill>
-                    <a:blip r:embed="rId7"/>
+                    <a:blip r:embed="rId9"/>
                     <a:stretch>
                       <a:fillRect/>
                     </a:stretch>
@@ -1394,7 +1361,7 @@
                   <pic:spPr>
                     <a:xfrm>
                       <a:off x="0" y="0"/>
-                      <a:ext cx="4324350" cy="2152650"/>
+                      <a:ext cx="3494303" cy="1739455"/>
                     </a:xfrm>
                     <a:prstGeom prst="rect">
                       <a:avLst/>
@@ -1434,6 +1401,7 @@
         <w:rPr>
           <w:rFonts w:cstheme="minorHAnsi"/>
         </w:rPr>
+        <w:lastRenderedPageBreak/>
         <w:t xml:space="preserve">Unzip the downloaded file. There should be a </w:t>
       </w:r>
       <w:proofErr w:type="spellStart"/>
@@ -1550,7 +1518,7 @@
         </w:rPr>
         <w:t xml:space="preserve">Go to the S3 console at </w:t>
       </w:r>
-      <w:hyperlink r:id="rId8" w:history="1">
+      <w:hyperlink r:id="rId10" w:history="1">
         <w:r>
           <w:rPr>
             <w:rStyle w:val="Hyperlink"/>
@@ -1985,20 +1953,8 @@
     </w:p>
     <w:p>
       <w:pPr>
-        <w:pStyle w:val="ListParagraph"/>
-        <w:spacing w:line="240" w:lineRule="auto"/>
-        <w:ind w:left="1440"/>
-        <w:jc w:val="both"/>
-        <w:rPr>
-          <w:rFonts w:cstheme="minorHAnsi"/>
-        </w:rPr>
-      </w:pPr>
-    </w:p>
-    <w:p>
-      <w:pPr>
-        <w:pStyle w:val="ListParagraph"/>
-        <w:spacing w:line="240" w:lineRule="auto"/>
-        <w:ind w:left="1440"/>
+        <w:spacing w:line="240" w:lineRule="auto"/>
+        <w:ind w:left="1080"/>
         <w:jc w:val="center"/>
         <w:rPr>
           <w:rFonts w:cstheme="minorHAnsi"/>
@@ -2009,12 +1965,11 @@
           <w:rFonts w:cstheme="minorHAnsi"/>
           <w:noProof/>
         </w:rPr>
-        <w:lastRenderedPageBreak/>
         <w:drawing>
-          <wp:inline distT="0" distB="0" distL="0" distR="0">
-            <wp:extent cx="4712329" cy="3880120"/>
+          <wp:inline distT="0" distB="0" distL="0" distR="0" wp14:anchorId="086F4106" wp14:editId="2F1E3B4D">
+            <wp:extent cx="4476902" cy="2900420"/>
             <wp:effectExtent l="0" t="0" r="0" b="0"/>
-            <wp:docPr id="3" name="Picture 3"/>
+            <wp:docPr id="2" name="Picture 2"/>
             <wp:cNvGraphicFramePr>
               <a:graphicFrameLocks xmlns:a="http://schemas.openxmlformats.org/drawingml/2006/main" noChangeAspect="1"/>
             </wp:cNvGraphicFramePr>
@@ -2022,11 +1977,11 @@
               <a:graphicData uri="http://schemas.openxmlformats.org/drawingml/2006/picture">
                 <pic:pic xmlns:pic="http://schemas.openxmlformats.org/drawingml/2006/picture">
                   <pic:nvPicPr>
-                    <pic:cNvPr id="3" name="Screen Shot 2019-02-22 at 8.22.43 PM.png"/>
+                    <pic:cNvPr id="2" name="Screen Shot 2019-08-23 at 4.11.55 PM.png"/>
                     <pic:cNvPicPr/>
                   </pic:nvPicPr>
                   <pic:blipFill>
-                    <a:blip r:embed="rId9" cstate="print">
+                    <a:blip r:embed="rId11" cstate="print">
                       <a:extLst>
                         <a:ext uri="{28A0092B-C50C-407E-A947-70E740481C1C}">
                           <a14:useLocalDpi xmlns:a14="http://schemas.microsoft.com/office/drawing/2010/main" val="0"/>
@@ -2040,7 +1995,7 @@
                   <pic:spPr>
                     <a:xfrm>
                       <a:off x="0" y="0"/>
-                      <a:ext cx="4717796" cy="3884621"/>
+                      <a:ext cx="4497895" cy="2914021"/>
                     </a:xfrm>
                     <a:prstGeom prst="rect">
                       <a:avLst/>
@@ -2052,17 +2007,6 @@
           </wp:inline>
         </w:drawing>
       </w:r>
-    </w:p>
-    <w:p>
-      <w:pPr>
-        <w:pStyle w:val="ListParagraph"/>
-        <w:spacing w:line="240" w:lineRule="auto"/>
-        <w:ind w:left="1440"/>
-        <w:jc w:val="both"/>
-        <w:rPr>
-          <w:rFonts w:cstheme="minorHAnsi"/>
-        </w:rPr>
-      </w:pPr>
     </w:p>
     <w:p>
       <w:pPr>
@@ -2254,7 +2198,7 @@
                     <pic:cNvPicPr/>
                   </pic:nvPicPr>
                   <pic:blipFill>
-                    <a:blip r:embed="rId10" cstate="print">
+                    <a:blip r:embed="rId12" cstate="print">
                       <a:extLst>
                         <a:ext uri="{28A0092B-C50C-407E-A947-70E740481C1C}">
                           <a14:useLocalDpi xmlns:a14="http://schemas.microsoft.com/office/drawing/2010/main" val="0"/>
@@ -2461,6 +2405,29 @@
       <w:r>
         <w:rPr>
           <w:rFonts w:cstheme="minorHAnsi"/>
+          <w:i/>
+        </w:rPr>
+        <w:t xml:space="preserve">. </w:t>
+      </w:r>
+      <w:proofErr w:type="gramStart"/>
+      <w:r>
+        <w:rPr>
+          <w:rFonts w:cstheme="minorHAnsi"/>
+          <w:i/>
+        </w:rPr>
+        <w:t>Also</w:t>
+      </w:r>
+      <w:proofErr w:type="gramEnd"/>
+      <w:r>
+        <w:rPr>
+          <w:rFonts w:cstheme="minorHAnsi"/>
+          <w:i/>
+        </w:rPr>
+        <w:t xml:space="preserve"> do not forget to also copy the assets folder.</w:t>
+      </w:r>
+      <w:r>
+        <w:rPr>
+          <w:rFonts w:cstheme="minorHAnsi"/>
         </w:rPr>
         <w:t>)</w:t>
       </w:r>
@@ -2557,7 +2524,7 @@
                     <pic:cNvPicPr/>
                   </pic:nvPicPr>
                   <pic:blipFill>
-                    <a:blip r:embed="rId11" cstate="print">
+                    <a:blip r:embed="rId13" cstate="print">
                       <a:extLst>
                         <a:ext uri="{28A0092B-C50C-407E-A947-70E740481C1C}">
                           <a14:useLocalDpi xmlns:a14="http://schemas.microsoft.com/office/drawing/2010/main" val="0"/>
@@ -2848,7 +2815,6 @@
         <w:rPr>
           <w:rFonts w:cstheme="minorHAnsi"/>
         </w:rPr>
-        <w:lastRenderedPageBreak/>
         <w:t xml:space="preserve">Open your browser and go to </w:t>
       </w:r>
       <w:r>
@@ -2907,6 +2873,7 @@
           <w:sz w:val="52"/>
           <w:szCs w:val="52"/>
         </w:rPr>
+        <w:lastRenderedPageBreak/>
         <w:drawing>
           <wp:inline distT="0" distB="0" distL="0" distR="0">
             <wp:extent cx="5943600" cy="2893695"/>
@@ -2923,7 +2890,7 @@
                     <pic:cNvPicPr/>
                   </pic:nvPicPr>
                   <pic:blipFill>
-                    <a:blip r:embed="rId12" cstate="print">
+                    <a:blip r:embed="rId14" cstate="print">
                       <a:extLst>
                         <a:ext uri="{28A0092B-C50C-407E-A947-70E740481C1C}">
                           <a14:useLocalDpi xmlns:a14="http://schemas.microsoft.com/office/drawing/2010/main" val="0"/>
@@ -3143,7 +3110,23 @@
           <w:color w:val="000000" w:themeColor="text1"/>
           <w:shd w:val="clear" w:color="auto" w:fill="FFFFFF"/>
         </w:rPr>
-        <w:t xml:space="preserve">layer information and the second table will store all the question </w:t>
+        <w:t>layer information and the second table will store all the question</w:t>
+      </w:r>
+      <w:r>
+        <w:rPr>
+          <w:rFonts w:cstheme="minorHAnsi"/>
+          <w:color w:val="000000" w:themeColor="text1"/>
+          <w:shd w:val="clear" w:color="auto" w:fill="FFFFFF"/>
+        </w:rPr>
+        <w:t>s</w:t>
+      </w:r>
+      <w:r>
+        <w:rPr>
+          <w:rFonts w:cstheme="minorHAnsi"/>
+          <w:color w:val="000000" w:themeColor="text1"/>
+          <w:shd w:val="clear" w:color="auto" w:fill="FFFFFF"/>
+        </w:rPr>
+        <w:t xml:space="preserve"> </w:t>
       </w:r>
       <w:r>
         <w:rPr>
@@ -3241,7 +3224,7 @@
         </w:rPr>
         <w:t xml:space="preserve">t </w:t>
       </w:r>
-      <w:hyperlink r:id="rId13" w:history="1">
+      <w:hyperlink r:id="rId15" w:history="1">
         <w:r>
           <w:rPr>
             <w:rStyle w:val="Hyperlink"/>
@@ -3567,7 +3550,7 @@
     <w:p>
       <w:pPr>
         <w:spacing w:line="240" w:lineRule="auto"/>
-        <w:jc w:val="both"/>
+        <w:jc w:val="center"/>
         <w:rPr>
           <w:rFonts w:cstheme="minorHAnsi"/>
           <w:color w:val="000000" w:themeColor="text1"/>
@@ -3601,7 +3584,7 @@
                     </pic:cNvPicPr>
                   </pic:nvPicPr>
                   <pic:blipFill rotWithShape="1">
-                    <a:blip r:embed="rId14">
+                    <a:blip r:embed="rId16">
                       <a:extLst>
                         <a:ext uri="{28A0092B-C50C-407E-A947-70E740481C1C}">
                           <a14:useLocalDpi xmlns:a14="http://schemas.microsoft.com/office/drawing/2010/main" val="0"/>
@@ -4327,7 +4310,7 @@
     <w:p>
       <w:pPr>
         <w:spacing w:line="240" w:lineRule="auto"/>
-        <w:jc w:val="both"/>
+        <w:jc w:val="center"/>
         <w:rPr>
           <w:rFonts w:cstheme="minorHAnsi"/>
           <w:bCs/>
@@ -4360,7 +4343,7 @@
                     <pic:cNvPicPr/>
                   </pic:nvPicPr>
                   <pic:blipFill>
-                    <a:blip r:embed="rId15">
+                    <a:blip r:embed="rId17">
                       <a:extLst>
                         <a:ext uri="{28A0092B-C50C-407E-A947-70E740481C1C}">
                           <a14:useLocalDpi xmlns:a14="http://schemas.microsoft.com/office/drawing/2010/main" val="0"/>
@@ -4515,15 +4498,23 @@
           <w:color w:val="000000" w:themeColor="text1"/>
           <w:shd w:val="clear" w:color="auto" w:fill="FFFFFF"/>
         </w:rPr>
-        <w:t xml:space="preserve"> Also, p</w:t>
-      </w:r>
-      <w:r>
-        <w:rPr>
-          <w:rFonts w:cstheme="minorHAnsi"/>
-          <w:color w:val="000000" w:themeColor="text1"/>
-          <w:shd w:val="clear" w:color="auto" w:fill="FFFFFF"/>
-        </w:rPr>
-        <w:t>ay attention to spelling.</w:t>
+        <w:t xml:space="preserve"> Also, pay attention to </w:t>
+      </w:r>
+      <w:r>
+        <w:rPr>
+          <w:rFonts w:cstheme="minorHAnsi"/>
+          <w:color w:val="000000" w:themeColor="text1"/>
+          <w:shd w:val="clear" w:color="auto" w:fill="FFFFFF"/>
+        </w:rPr>
+        <w:t xml:space="preserve">the correct </w:t>
+      </w:r>
+      <w:r>
+        <w:rPr>
+          <w:rFonts w:cstheme="minorHAnsi"/>
+          <w:color w:val="000000" w:themeColor="text1"/>
+          <w:shd w:val="clear" w:color="auto" w:fill="FFFFFF"/>
+        </w:rPr>
+        <w:t>spelling.</w:t>
       </w:r>
     </w:p>
     <w:p>
@@ -4900,21 +4891,31 @@
         </w:rPr>
         <w:t xml:space="preserve">Open the AWS Lambda console at </w:t>
       </w:r>
-      <w:r>
-        <w:rPr>
-          <w:rStyle w:val="Hyperlink"/>
-          <w:rFonts w:cstheme="minorHAnsi"/>
-          <w:shd w:val="clear" w:color="auto" w:fill="FFFFFF"/>
-        </w:rPr>
-        <w:t xml:space="preserve">https://us-west-1.console.aws.amazon.com/lambda/home?region=us-west-1 </w:t>
-      </w:r>
-      <w:r>
-        <w:rPr>
-          <w:rFonts w:cstheme="minorHAnsi"/>
-          <w:color w:val="000000" w:themeColor="text1"/>
-          <w:shd w:val="clear" w:color="auto" w:fill="FFFFFF"/>
-        </w:rPr>
-        <w:t xml:space="preserve">Confirm at the top right that your region is displayed as </w:t>
+      <w:hyperlink r:id="rId18" w:history="1">
+        <w:r>
+          <w:rPr>
+            <w:rStyle w:val="Hyperlink"/>
+            <w:rFonts w:cstheme="minorHAnsi"/>
+            <w:shd w:val="clear" w:color="auto" w:fill="FFFFFF"/>
+          </w:rPr>
+          <w:t>https://us-west-1.console.aws.amazon.com/lambda/home?region=us-west-1</w:t>
+        </w:r>
+      </w:hyperlink>
+      <w:r>
+        <w:rPr>
+          <w:rFonts w:cstheme="minorHAnsi"/>
+          <w:color w:val="000000" w:themeColor="text1"/>
+          <w:shd w:val="clear" w:color="auto" w:fill="FFFFFF"/>
+        </w:rPr>
+        <w:t xml:space="preserve"> C</w:t>
+      </w:r>
+      <w:r>
+        <w:rPr>
+          <w:rFonts w:cstheme="minorHAnsi"/>
+          <w:color w:val="000000" w:themeColor="text1"/>
+          <w:shd w:val="clear" w:color="auto" w:fill="FFFFFF"/>
+        </w:rPr>
+        <w:t xml:space="preserve">onfirm at the top right that your region is displayed as </w:t>
       </w:r>
       <w:r>
         <w:rPr>
@@ -5211,7 +5212,6 @@
           <w:color w:val="000000" w:themeColor="text1"/>
           <w:shd w:val="clear" w:color="auto" w:fill="FFFFFF"/>
         </w:rPr>
-        <w:lastRenderedPageBreak/>
         <w:t>Below</w:t>
       </w:r>
       <w:r>
@@ -5248,7 +5248,7 @@
         </w:rPr>
         <w:t xml:space="preserve">Choose a role that defines the permissions of your function. To create a custom role, go to the </w:t>
       </w:r>
-      <w:hyperlink r:id="rId16" w:anchor="/roles$new" w:tgtFrame="_blank" w:history="1">
+      <w:hyperlink r:id="rId19" w:anchor="/roles$new" w:tgtFrame="_blank" w:history="1">
         <w:r>
           <w:rPr>
             <w:rStyle w:val="Hyperlink"/>
@@ -5294,7 +5294,7 @@
     <w:p>
       <w:pPr>
         <w:spacing w:line="240" w:lineRule="auto"/>
-        <w:jc w:val="both"/>
+        <w:jc w:val="center"/>
         <w:rPr>
           <w:rFonts w:cstheme="minorHAnsi"/>
           <w:bCs/>
@@ -5310,6 +5310,7 @@
           <w:color w:val="000000" w:themeColor="text1"/>
           <w:shd w:val="clear" w:color="auto" w:fill="FFFFFF"/>
         </w:rPr>
+        <w:lastRenderedPageBreak/>
         <w:drawing>
           <wp:inline distT="0" distB="0" distL="0" distR="0">
             <wp:extent cx="5943600" cy="2074545"/>
@@ -5326,7 +5327,7 @@
                     <pic:cNvPicPr/>
                   </pic:nvPicPr>
                   <pic:blipFill>
-                    <a:blip r:embed="rId17">
+                    <a:blip r:embed="rId20">
                       <a:extLst>
                         <a:ext uri="{28A0092B-C50C-407E-A947-70E740481C1C}">
                           <a14:useLocalDpi xmlns:a14="http://schemas.microsoft.com/office/drawing/2010/main" val="0"/>
@@ -5399,7 +5400,7 @@
     <w:p>
       <w:pPr>
         <w:spacing w:line="240" w:lineRule="auto"/>
-        <w:jc w:val="both"/>
+        <w:jc w:val="center"/>
         <w:rPr>
           <w:rFonts w:cstheme="minorHAnsi"/>
           <w:color w:val="000000" w:themeColor="text1"/>
@@ -5429,7 +5430,7 @@
                     <pic:cNvPicPr/>
                   </pic:nvPicPr>
                   <pic:blipFill>
-                    <a:blip r:embed="rId18">
+                    <a:blip r:embed="rId21">
                       <a:extLst>
                         <a:ext uri="{28A0092B-C50C-407E-A947-70E740481C1C}">
                           <a14:useLocalDpi xmlns:a14="http://schemas.microsoft.com/office/drawing/2010/main" val="0"/>
@@ -5459,17 +5460,6 @@
     <w:p>
       <w:pPr>
         <w:pStyle w:val="ListParagraph"/>
-        <w:spacing w:line="240" w:lineRule="auto"/>
-        <w:jc w:val="both"/>
-        <w:rPr>
-          <w:rFonts w:cstheme="minorHAnsi"/>
-          <w:color w:val="000000" w:themeColor="text1"/>
-        </w:rPr>
-      </w:pPr>
-    </w:p>
-    <w:p>
-      <w:pPr>
-        <w:pStyle w:val="ListParagraph"/>
         <w:numPr>
           <w:ilvl w:val="0"/>
           <w:numId w:val="9"/>
@@ -5620,7 +5610,21 @@
           <w:rFonts w:cstheme="minorHAnsi"/>
           <w:color w:val="000000" w:themeColor="text1"/>
         </w:rPr>
-        <w:t xml:space="preserve">Select the first policy- </w:t>
+        <w:t>Select the first policy</w:t>
+      </w:r>
+      <w:r>
+        <w:rPr>
+          <w:rFonts w:cstheme="minorHAnsi"/>
+          <w:color w:val="000000" w:themeColor="text1"/>
+        </w:rPr>
+        <w:t xml:space="preserve"> </w:t>
+      </w:r>
+      <w:r>
+        <w:rPr>
+          <w:rFonts w:cstheme="minorHAnsi"/>
+          <w:color w:val="000000" w:themeColor="text1"/>
+        </w:rPr>
+        <w:t xml:space="preserve">- </w:t>
       </w:r>
       <w:proofErr w:type="spellStart"/>
       <w:r>
@@ -5648,7 +5652,7 @@
     <w:p>
       <w:pPr>
         <w:spacing w:line="240" w:lineRule="auto"/>
-        <w:jc w:val="both"/>
+        <w:jc w:val="center"/>
         <w:rPr>
           <w:rFonts w:cstheme="minorHAnsi"/>
           <w:color w:val="000000" w:themeColor="text1"/>
@@ -5663,8 +5667,8 @@
         <w:lastRenderedPageBreak/>
         <w:drawing>
           <wp:inline distT="0" distB="0" distL="0" distR="0" wp14:anchorId="535A57F8" wp14:editId="4BEDA274">
-            <wp:extent cx="5943600" cy="2771775"/>
-            <wp:effectExtent l="0" t="0" r="0" b="9525"/>
+            <wp:extent cx="5577840" cy="2601203"/>
+            <wp:effectExtent l="0" t="0" r="0" b="2540"/>
             <wp:docPr id="17" name="Picture 17"/>
             <wp:cNvGraphicFramePr>
               <a:graphicFrameLocks xmlns:a="http://schemas.openxmlformats.org/drawingml/2006/main" noChangeAspect="1"/>
@@ -5677,7 +5681,7 @@
                     <pic:cNvPicPr/>
                   </pic:nvPicPr>
                   <pic:blipFill>
-                    <a:blip r:embed="rId19">
+                    <a:blip r:embed="rId22">
                       <a:extLst>
                         <a:ext uri="{28A0092B-C50C-407E-A947-70E740481C1C}">
                           <a14:useLocalDpi xmlns:a14="http://schemas.microsoft.com/office/drawing/2010/main" val="0"/>
@@ -5691,7 +5695,7 @@
                   <pic:spPr>
                     <a:xfrm>
                       <a:off x="0" y="0"/>
-                      <a:ext cx="5943600" cy="2771775"/>
+                      <a:ext cx="5611994" cy="2617130"/>
                     </a:xfrm>
                     <a:prstGeom prst="rect">
                       <a:avLst/>
@@ -5922,7 +5926,7 @@
     <w:p>
       <w:pPr>
         <w:spacing w:line="240" w:lineRule="auto"/>
-        <w:jc w:val="both"/>
+        <w:jc w:val="center"/>
         <w:rPr>
           <w:rFonts w:cstheme="minorHAnsi"/>
           <w:color w:val="000000" w:themeColor="text1"/>
@@ -5950,7 +5954,7 @@
                     <pic:cNvPicPr/>
                   </pic:nvPicPr>
                   <pic:blipFill>
-                    <a:blip r:embed="rId20">
+                    <a:blip r:embed="rId23">
                       <a:extLst>
                         <a:ext uri="{28A0092B-C50C-407E-A947-70E740481C1C}">
                           <a14:useLocalDpi xmlns:a14="http://schemas.microsoft.com/office/drawing/2010/main" val="0"/>
@@ -6006,7 +6010,7 @@
     <w:p>
       <w:pPr>
         <w:spacing w:line="240" w:lineRule="auto"/>
-        <w:jc w:val="both"/>
+        <w:jc w:val="center"/>
         <w:rPr>
           <w:rFonts w:cstheme="minorHAnsi"/>
           <w:color w:val="000000" w:themeColor="text1"/>
@@ -6032,7 +6036,7 @@
                     <pic:cNvPicPr/>
                   </pic:nvPicPr>
                   <pic:blipFill>
-                    <a:blip r:embed="rId21">
+                    <a:blip r:embed="rId24">
                       <a:extLst>
                         <a:ext uri="{28A0092B-C50C-407E-A947-70E740481C1C}">
                           <a14:useLocalDpi xmlns:a14="http://schemas.microsoft.com/office/drawing/2010/main" val="0"/>
@@ -6108,7 +6112,6 @@
           <w:rFonts w:cstheme="minorHAnsi"/>
           <w:color w:val="000000" w:themeColor="text1"/>
         </w:rPr>
-        <w:lastRenderedPageBreak/>
         <w:t xml:space="preserve">On the lambda creation screen, in the </w:t>
       </w:r>
       <w:r>
@@ -6204,7 +6207,7 @@
     <w:p>
       <w:pPr>
         <w:spacing w:line="240" w:lineRule="auto"/>
-        <w:jc w:val="both"/>
+        <w:jc w:val="center"/>
         <w:rPr>
           <w:rFonts w:cstheme="minorHAnsi"/>
           <w:color w:val="000000" w:themeColor="text1"/>
@@ -6216,6 +6219,7 @@
           <w:noProof/>
           <w:color w:val="000000" w:themeColor="text1"/>
         </w:rPr>
+        <w:lastRenderedPageBreak/>
         <w:drawing>
           <wp:inline distT="0" distB="0" distL="0" distR="0">
             <wp:extent cx="5943600" cy="2606040"/>
@@ -6232,7 +6236,7 @@
                     <pic:cNvPicPr/>
                   </pic:nvPicPr>
                   <pic:blipFill>
-                    <a:blip r:embed="rId22">
+                    <a:blip r:embed="rId25">
                       <a:extLst>
                         <a:ext uri="{28A0092B-C50C-407E-A947-70E740481C1C}">
                           <a14:useLocalDpi xmlns:a14="http://schemas.microsoft.com/office/drawing/2010/main" val="0"/>
@@ -6353,7 +6357,7 @@
     <w:p>
       <w:pPr>
         <w:spacing w:line="240" w:lineRule="auto"/>
-        <w:jc w:val="both"/>
+        <w:jc w:val="center"/>
         <w:rPr>
           <w:rFonts w:cstheme="minorHAnsi"/>
           <w:color w:val="000000" w:themeColor="text1"/>
@@ -6381,7 +6385,7 @@
                     <pic:cNvPicPr/>
                   </pic:nvPicPr>
                   <pic:blipFill rotWithShape="1">
-                    <a:blip r:embed="rId23">
+                    <a:blip r:embed="rId26">
                       <a:extLst>
                         <a:ext uri="{28A0092B-C50C-407E-A947-70E740481C1C}">
                           <a14:useLocalDpi xmlns:a14="http://schemas.microsoft.com/office/drawing/2010/main" val="0"/>
@@ -6445,7 +6449,22 @@
           <w:rFonts w:cstheme="minorHAnsi"/>
           <w:color w:val="000000" w:themeColor="text1"/>
         </w:rPr>
-        <w:t xml:space="preserve">Scroll down to the Function code section. You will be editing the index.js file that is already open.  Go ahead and delete any code that is already pre-filled in the editor. </w:t>
+        <w:t xml:space="preserve">Scroll down to the Function code section. You will be editing the </w:t>
+      </w:r>
+      <w:r>
+        <w:rPr>
+          <w:rFonts w:cstheme="minorHAnsi"/>
+          <w:b/>
+          <w:color w:val="000000" w:themeColor="text1"/>
+        </w:rPr>
+        <w:t>index.js</w:t>
+      </w:r>
+      <w:r>
+        <w:rPr>
+          <w:rFonts w:cstheme="minorHAnsi"/>
+          <w:color w:val="000000" w:themeColor="text1"/>
+        </w:rPr>
+        <w:t xml:space="preserve"> file that is already open.  Go ahead and delete any code that is already pre-filled in the editor. </w:t>
       </w:r>
     </w:p>
     <w:p>
@@ -6477,7 +6496,7 @@
         </w:rPr>
         <w:t xml:space="preserve">er, navigate to </w:t>
       </w:r>
-      <w:hyperlink r:id="rId24" w:history="1">
+      <w:hyperlink r:id="rId27" w:history="1">
         <w:r>
           <w:rPr>
             <w:rStyle w:val="Hyperlink"/>
@@ -6491,15 +6510,7 @@
           <w:color w:val="000000" w:themeColor="text1"/>
         </w:rPr>
         <w:br/>
-        <w:t xml:space="preserve">The code at this link contains the logic to retrieve all the data in Players table through a </w:t>
-      </w:r>
-      <w:r>
-        <w:rPr>
-          <w:rFonts w:cstheme="minorHAnsi"/>
-          <w:color w:val="000000" w:themeColor="text1"/>
-        </w:rPr>
-        <w:lastRenderedPageBreak/>
-        <w:t>DynamoDB scan call. The s</w:t>
+        <w:t>The code at this link contains the logic to retrieve all the data in Players table through a DynamoDB scan call. The s</w:t>
       </w:r>
       <w:r>
         <w:rPr>
@@ -6587,7 +6598,7 @@
     <w:p>
       <w:pPr>
         <w:spacing w:line="240" w:lineRule="auto"/>
-        <w:jc w:val="both"/>
+        <w:jc w:val="center"/>
         <w:rPr>
           <w:rFonts w:cstheme="minorHAnsi"/>
           <w:color w:val="000000" w:themeColor="text1"/>
@@ -6599,6 +6610,7 @@
           <w:noProof/>
           <w:color w:val="000000" w:themeColor="text1"/>
         </w:rPr>
+        <w:lastRenderedPageBreak/>
         <w:drawing>
           <wp:inline distT="0" distB="0" distL="0" distR="0" wp14:anchorId="57F1CF13" wp14:editId="72A1E849">
             <wp:extent cx="5780669" cy="2613727"/>
@@ -6615,7 +6627,7 @@
                     <pic:cNvPicPr/>
                   </pic:nvPicPr>
                   <pic:blipFill rotWithShape="1">
-                    <a:blip r:embed="rId25">
+                    <a:blip r:embed="rId28">
                       <a:extLst>
                         <a:ext uri="{28A0092B-C50C-407E-A947-70E740481C1C}">
                           <a14:useLocalDpi xmlns:a14="http://schemas.microsoft.com/office/drawing/2010/main" val="0"/>
@@ -6838,7 +6850,7 @@
     <w:p>
       <w:pPr>
         <w:spacing w:line="240" w:lineRule="auto"/>
-        <w:jc w:val="both"/>
+        <w:jc w:val="center"/>
         <w:rPr>
           <w:rFonts w:ascii="Calibri" w:hAnsi="Calibri" w:cstheme="minorHAnsi"/>
           <w:color w:val="000000" w:themeColor="text1"/>
@@ -6866,7 +6878,7 @@
                     <pic:cNvPicPr/>
                   </pic:nvPicPr>
                   <pic:blipFill rotWithShape="1">
-                    <a:blip r:embed="rId26">
+                    <a:blip r:embed="rId29">
                       <a:extLst>
                         <a:ext uri="{28A0092B-C50C-407E-A947-70E740481C1C}">
                           <a14:useLocalDpi xmlns:a14="http://schemas.microsoft.com/office/drawing/2010/main" val="0"/>
@@ -7166,84 +7178,84 @@
           <w:rFonts w:cstheme="minorHAnsi"/>
           <w:color w:val="000000" w:themeColor="text1"/>
         </w:rPr>
+        <w:t xml:space="preserve">You can use the </w:t>
+      </w:r>
+      <w:r>
+        <w:rPr>
+          <w:rFonts w:cstheme="minorHAnsi"/>
+          <w:b/>
+          <w:color w:val="000000" w:themeColor="text1"/>
+        </w:rPr>
+        <w:t>Hello World</w:t>
+      </w:r>
+      <w:r>
+        <w:rPr>
+          <w:rFonts w:cstheme="minorHAnsi"/>
+          <w:color w:val="000000" w:themeColor="text1"/>
+        </w:rPr>
+        <w:t xml:space="preserve"> Event template. </w:t>
+      </w:r>
+      <w:r>
+        <w:rPr>
+          <w:rFonts w:cstheme="minorHAnsi"/>
+          <w:color w:val="000000" w:themeColor="text1"/>
+        </w:rPr>
+        <w:t xml:space="preserve">Replace all the content on the textbox below with </w:t>
+      </w:r>
+      <w:r>
+        <w:rPr>
+          <w:rFonts w:ascii="Courier" w:hAnsi="Courier" w:cstheme="minorHAnsi"/>
+          <w:b/>
+          <w:color w:val="000000" w:themeColor="text1"/>
+        </w:rPr>
+        <w:t>{}</w:t>
+      </w:r>
+      <w:r>
+        <w:rPr>
+          <w:rFonts w:cstheme="minorHAnsi"/>
+          <w:color w:val="000000" w:themeColor="text1"/>
+        </w:rPr>
+        <w:t>. This is because for our case</w:t>
+      </w:r>
+      <w:r>
+        <w:rPr>
+          <w:rFonts w:cstheme="minorHAnsi"/>
+          <w:color w:val="000000" w:themeColor="text1"/>
+        </w:rPr>
+        <w:t>,</w:t>
+      </w:r>
+      <w:r>
+        <w:rPr>
+          <w:rFonts w:cstheme="minorHAnsi"/>
+          <w:color w:val="000000" w:themeColor="text1"/>
+        </w:rPr>
+        <w:t xml:space="preserve"> the lambda function does not need any inputs to execute</w:t>
+      </w:r>
+      <w:r>
+        <w:rPr>
+          <w:rFonts w:cstheme="minorHAnsi"/>
+          <w:noProof/>
+          <w:color w:val="000000" w:themeColor="text1"/>
+        </w:rPr>
+        <w:t>.</w:t>
+      </w:r>
+    </w:p>
+    <w:p>
+      <w:pPr>
+        <w:spacing w:line="240" w:lineRule="auto"/>
+        <w:jc w:val="both"/>
+        <w:rPr>
+          <w:rFonts w:cstheme="minorHAnsi"/>
+          <w:color w:val="000000" w:themeColor="text1"/>
+        </w:rPr>
+      </w:pPr>
+      <w:r>
+        <w:rPr>
+          <w:rFonts w:cstheme="minorHAnsi"/>
+          <w:noProof/>
+          <w:color w:val="000000" w:themeColor="text1"/>
+        </w:rPr>
         <w:lastRenderedPageBreak/>
-        <w:t xml:space="preserve">You can use the </w:t>
-      </w:r>
-      <w:r>
-        <w:rPr>
-          <w:rFonts w:cstheme="minorHAnsi"/>
-          <w:b/>
-          <w:color w:val="000000" w:themeColor="text1"/>
-        </w:rPr>
-        <w:t>Hello World</w:t>
-      </w:r>
-      <w:r>
-        <w:rPr>
-          <w:rFonts w:cstheme="minorHAnsi"/>
-          <w:color w:val="000000" w:themeColor="text1"/>
-        </w:rPr>
-        <w:t xml:space="preserve"> Event template. </w:t>
-      </w:r>
-      <w:r>
-        <w:rPr>
-          <w:rFonts w:cstheme="minorHAnsi"/>
-          <w:color w:val="000000" w:themeColor="text1"/>
-        </w:rPr>
-        <w:t xml:space="preserve">Replace all the content on the textbox below with </w:t>
-      </w:r>
-      <w:r>
-        <w:rPr>
-          <w:rFonts w:ascii="Courier" w:hAnsi="Courier" w:cstheme="minorHAnsi"/>
-          <w:b/>
-          <w:color w:val="000000" w:themeColor="text1"/>
-        </w:rPr>
-        <w:t>{}</w:t>
-      </w:r>
-      <w:r>
-        <w:rPr>
-          <w:rFonts w:cstheme="minorHAnsi"/>
-          <w:color w:val="000000" w:themeColor="text1"/>
-        </w:rPr>
-        <w:t>. This is because for our case</w:t>
-      </w:r>
-      <w:r>
-        <w:rPr>
-          <w:rFonts w:cstheme="minorHAnsi"/>
-          <w:color w:val="000000" w:themeColor="text1"/>
-        </w:rPr>
-        <w:t>,</w:t>
-      </w:r>
-      <w:r>
-        <w:rPr>
-          <w:rFonts w:cstheme="minorHAnsi"/>
-          <w:color w:val="000000" w:themeColor="text1"/>
-        </w:rPr>
-        <w:t xml:space="preserve"> the lambda function does not need any inputs to execute</w:t>
-      </w:r>
-      <w:r>
-        <w:rPr>
-          <w:rFonts w:cstheme="minorHAnsi"/>
-          <w:noProof/>
-          <w:color w:val="000000" w:themeColor="text1"/>
-        </w:rPr>
-        <w:t>.</w:t>
-      </w:r>
-    </w:p>
-    <w:p>
-      <w:pPr>
-        <w:spacing w:line="240" w:lineRule="auto"/>
-        <w:jc w:val="both"/>
-        <w:rPr>
-          <w:rFonts w:cstheme="minorHAnsi"/>
-          <w:color w:val="000000" w:themeColor="text1"/>
-        </w:rPr>
-      </w:pPr>
-      <w:r>
-        <w:rPr>
-          <w:rFonts w:cstheme="minorHAnsi"/>
-          <w:noProof/>
-          <w:color w:val="000000" w:themeColor="text1"/>
-        </w:rPr>
         <w:drawing>
           <wp:inline distT="0" distB="0" distL="0" distR="0">
             <wp:extent cx="5943600" cy="2181860"/>
@@ -7260,7 +7272,7 @@
                     <pic:cNvPicPr/>
                   </pic:nvPicPr>
                   <pic:blipFill>
-                    <a:blip r:embed="rId27">
+                    <a:blip r:embed="rId30">
                       <a:extLst>
                         <a:ext uri="{28A0092B-C50C-407E-A947-70E740481C1C}">
                           <a14:useLocalDpi xmlns:a14="http://schemas.microsoft.com/office/drawing/2010/main" val="0"/>
@@ -7380,7 +7392,7 @@
     <w:p>
       <w:pPr>
         <w:spacing w:line="240" w:lineRule="auto"/>
-        <w:jc w:val="both"/>
+        <w:jc w:val="center"/>
         <w:rPr>
           <w:rFonts w:ascii="Calibri" w:hAnsi="Calibri" w:cstheme="minorHAnsi"/>
           <w:color w:val="000000" w:themeColor="text1"/>
@@ -7408,7 +7420,7 @@
                     <pic:cNvPicPr/>
                   </pic:nvPicPr>
                   <pic:blipFill>
-                    <a:blip r:embed="rId28">
+                    <a:blip r:embed="rId31">
                       <a:extLst>
                         <a:ext uri="{28A0092B-C50C-407E-A947-70E740481C1C}">
                           <a14:useLocalDpi xmlns:a14="http://schemas.microsoft.com/office/drawing/2010/main" val="0"/>
@@ -7571,7 +7583,7 @@
         </w:rPr>
         <w:t xml:space="preserve"> the AWS Lambda console at </w:t>
       </w:r>
-      <w:hyperlink r:id="rId29" w:anchor="/functions" w:history="1">
+      <w:hyperlink r:id="rId32" w:anchor="/functions" w:history="1">
         <w:r>
           <w:rPr>
             <w:rStyle w:val="Hyperlink"/>
@@ -7897,7 +7909,6 @@
           <w:color w:val="000000" w:themeColor="text1"/>
           <w:shd w:val="clear" w:color="auto" w:fill="FFFFFF"/>
         </w:rPr>
-        <w:lastRenderedPageBreak/>
         <w:t>Execution role</w:t>
       </w:r>
       <w:r>
@@ -8029,7 +8040,22 @@
           <w:rFonts w:cstheme="minorHAnsi"/>
           <w:color w:val="000000" w:themeColor="text1"/>
         </w:rPr>
-        <w:t xml:space="preserve">Scroll down to the Function code section. You will be editing the index.js file that is already open. Go ahead and delete any code that is already pre-filled in the editor. </w:t>
+        <w:t xml:space="preserve">Scroll down to the Function code section. You will be editing the </w:t>
+      </w:r>
+      <w:r>
+        <w:rPr>
+          <w:rFonts w:cstheme="minorHAnsi"/>
+          <w:b/>
+          <w:color w:val="000000" w:themeColor="text1"/>
+        </w:rPr>
+        <w:t>index.js</w:t>
+      </w:r>
+      <w:r>
+        <w:rPr>
+          <w:rFonts w:cstheme="minorHAnsi"/>
+          <w:color w:val="000000" w:themeColor="text1"/>
+        </w:rPr>
+        <w:t xml:space="preserve"> file that is already open. Go ahead and delete any code that is already pre-filled in the editor. </w:t>
       </w:r>
     </w:p>
     <w:p>
@@ -8053,9 +8079,10 @@
           <w:rFonts w:cstheme="minorHAnsi"/>
           <w:color w:val="000000" w:themeColor="text1"/>
         </w:rPr>
+        <w:lastRenderedPageBreak/>
         <w:t xml:space="preserve">On a new tab on your browser, navigate to </w:t>
       </w:r>
-      <w:hyperlink r:id="rId30" w:history="1">
+      <w:hyperlink r:id="rId33" w:history="1">
         <w:r>
           <w:rPr>
             <w:rStyle w:val="Hyperlink"/>
@@ -8167,19 +8194,7 @@
       <w:pPr>
         <w:spacing w:line="240" w:lineRule="auto"/>
         <w:ind w:left="360"/>
-        <w:jc w:val="both"/>
-        <w:rPr>
-          <w:rFonts w:cstheme="minorHAnsi"/>
-          <w:noProof/>
-          <w:color w:val="000000" w:themeColor="text1"/>
-        </w:rPr>
-      </w:pPr>
-    </w:p>
-    <w:p>
-      <w:pPr>
-        <w:spacing w:line="240" w:lineRule="auto"/>
-        <w:ind w:left="360"/>
-        <w:jc w:val="both"/>
+        <w:jc w:val="center"/>
         <w:rPr>
           <w:rFonts w:cstheme="minorHAnsi"/>
           <w:color w:val="000000" w:themeColor="text1"/>
@@ -8207,7 +8222,7 @@
                     <pic:cNvPicPr/>
                   </pic:nvPicPr>
                   <pic:blipFill rotWithShape="1">
-                    <a:blip r:embed="rId31">
+                    <a:blip r:embed="rId34">
                       <a:extLst>
                         <a:ext uri="{28A0092B-C50C-407E-A947-70E740481C1C}">
                           <a14:useLocalDpi xmlns:a14="http://schemas.microsoft.com/office/drawing/2010/main" val="0"/>
@@ -8729,7 +8744,7 @@
         </w:rPr>
         <w:t xml:space="preserve">at </w:t>
       </w:r>
-      <w:hyperlink r:id="rId32" w:history="1">
+      <w:hyperlink r:id="rId35" w:history="1">
         <w:r>
           <w:rPr>
             <w:rStyle w:val="Hyperlink"/>
@@ -9193,12 +9208,12 @@
           <w:rFonts w:cstheme="minorHAnsi"/>
           <w:color w:val="000000" w:themeColor="text1"/>
         </w:rPr>
-        <w:lastRenderedPageBreak/>
         <w:t xml:space="preserve">Scroll down to the Function code section. You will be editing the </w:t>
       </w:r>
       <w:r>
         <w:rPr>
           <w:rFonts w:cstheme="minorHAnsi"/>
+          <w:b/>
           <w:color w:val="000000" w:themeColor="text1"/>
         </w:rPr>
         <w:t>index.js</w:t>
@@ -9274,7 +9289,7 @@
         </w:rPr>
         <w:t xml:space="preserve">this link- </w:t>
       </w:r>
-      <w:hyperlink r:id="rId33" w:history="1">
+      <w:hyperlink r:id="rId36" w:history="1">
         <w:r>
           <w:rPr>
             <w:rStyle w:val="Hyperlink"/>
@@ -9363,7 +9378,14 @@
           <w:rFonts w:cstheme="minorHAnsi"/>
           <w:color w:val="000000" w:themeColor="text1"/>
         </w:rPr>
-        <w:t>into a</w:t>
+        <w:t xml:space="preserve">into </w:t>
+      </w:r>
+      <w:r>
+        <w:rPr>
+          <w:rFonts w:cstheme="minorHAnsi"/>
+          <w:color w:val="000000" w:themeColor="text1"/>
+        </w:rPr>
+        <w:t>the</w:t>
       </w:r>
       <w:r>
         <w:rPr>
@@ -9436,6 +9458,7 @@
           <w:rFonts w:cstheme="minorHAnsi"/>
           <w:color w:val="000000" w:themeColor="text1"/>
         </w:rPr>
+        <w:lastRenderedPageBreak/>
         <w:t>In the editor, g</w:t>
       </w:r>
       <w:r>
@@ -9487,7 +9510,7 @@
     <w:p>
       <w:pPr>
         <w:spacing w:line="240" w:lineRule="auto"/>
-        <w:jc w:val="both"/>
+        <w:jc w:val="center"/>
         <w:rPr>
           <w:rFonts w:cstheme="minorHAnsi"/>
           <w:color w:val="000000" w:themeColor="text1"/>
@@ -9513,7 +9536,7 @@
                     <pic:cNvPicPr/>
                   </pic:nvPicPr>
                   <pic:blipFill>
-                    <a:blip r:embed="rId34">
+                    <a:blip r:embed="rId37">
                       <a:extLst>
                         <a:ext uri="{28A0092B-C50C-407E-A947-70E740481C1C}">
                           <a14:useLocalDpi xmlns:a14="http://schemas.microsoft.com/office/drawing/2010/main" val="0"/>
@@ -9651,7 +9674,7 @@
         </w:rPr>
         <w:t xml:space="preserve">tab on your browser, navigate to </w:t>
       </w:r>
-      <w:hyperlink r:id="rId35" w:history="1">
+      <w:hyperlink r:id="rId38" w:history="1">
         <w:r>
           <w:rPr>
             <w:rStyle w:val="Hyperlink"/>
@@ -9949,7 +9972,7 @@
     <w:p>
       <w:pPr>
         <w:spacing w:line="240" w:lineRule="auto"/>
-        <w:jc w:val="both"/>
+        <w:jc w:val="center"/>
         <w:rPr>
           <w:rFonts w:cstheme="minorHAnsi"/>
           <w:color w:val="000000" w:themeColor="text1"/>
@@ -9961,7 +9984,6 @@
           <w:noProof/>
           <w:color w:val="000000" w:themeColor="text1"/>
         </w:rPr>
-        <w:lastRenderedPageBreak/>
         <w:drawing>
           <wp:inline distT="0" distB="0" distL="0" distR="0">
             <wp:extent cx="5704885" cy="1779905"/>
@@ -9978,7 +10000,7 @@
                     <pic:cNvPicPr/>
                   </pic:nvPicPr>
                   <pic:blipFill rotWithShape="1">
-                    <a:blip r:embed="rId36">
+                    <a:blip r:embed="rId39">
                       <a:extLst>
                         <a:ext uri="{28A0092B-C50C-407E-A947-70E740481C1C}">
                           <a14:useLocalDpi xmlns:a14="http://schemas.microsoft.com/office/drawing/2010/main" val="0"/>
@@ -10228,7 +10250,7 @@
     <w:p>
       <w:pPr>
         <w:spacing w:line="240" w:lineRule="auto"/>
-        <w:jc w:val="both"/>
+        <w:jc w:val="center"/>
         <w:rPr>
           <w:rFonts w:ascii="Arial" w:hAnsi="Arial" w:cs="Arial"/>
           <w:color w:val="000000" w:themeColor="text1"/>
@@ -10240,6 +10262,7 @@
           <w:noProof/>
           <w:color w:val="000000" w:themeColor="text1"/>
         </w:rPr>
+        <w:lastRenderedPageBreak/>
         <w:drawing>
           <wp:inline distT="0" distB="0" distL="0" distR="0">
             <wp:extent cx="5688330" cy="1335186"/>
@@ -10256,7 +10279,7 @@
                     <pic:cNvPicPr/>
                   </pic:nvPicPr>
                   <pic:blipFill rotWithShape="1">
-                    <a:blip r:embed="rId37">
+                    <a:blip r:embed="rId40">
                       <a:extLst>
                         <a:ext uri="{28A0092B-C50C-407E-A947-70E740481C1C}">
                           <a14:useLocalDpi xmlns:a14="http://schemas.microsoft.com/office/drawing/2010/main" val="0"/>
@@ -10428,7 +10451,7 @@
           <w:rFonts w:cstheme="minorHAnsi"/>
           <w:color w:val="000000" w:themeColor="text1"/>
         </w:rPr>
-        <w:t xml:space="preserve">And that’s all! You have created your first Lambda function. </w:t>
+        <w:t xml:space="preserve">And that’s all! You have created your Lambda function. </w:t>
       </w:r>
     </w:p>
     <w:p>
@@ -10752,7 +10775,7 @@
                     <pic:cNvPicPr/>
                   </pic:nvPicPr>
                   <pic:blipFill>
-                    <a:blip r:embed="rId38" cstate="print">
+                    <a:blip r:embed="rId41" cstate="print">
                       <a:extLst>
                         <a:ext uri="{28A0092B-C50C-407E-A947-70E740481C1C}">
                           <a14:useLocalDpi xmlns:a14="http://schemas.microsoft.com/office/drawing/2010/main" val="0"/>
@@ -10836,7 +10859,6 @@
           <w:rFonts w:cstheme="minorHAnsi"/>
           <w:color w:val="000000" w:themeColor="text1"/>
         </w:rPr>
-        <w:lastRenderedPageBreak/>
         <w:t xml:space="preserve">You should see your test </w:t>
       </w:r>
       <w:r>
@@ -11415,7 +11437,19 @@
           <w:color w:val="000000" w:themeColor="text1"/>
           <w:shd w:val="clear" w:color="auto" w:fill="FFFFFF"/>
         </w:rPr>
-        <w:t>Fill out the form for the Lambda with the following details</w:t>
+        <w:lastRenderedPageBreak/>
+        <w:t>Fill out the form for the Lambda with t</w:t>
+      </w:r>
+      <w:bookmarkStart w:id="0" w:name="_GoBack"/>
+      <w:bookmarkEnd w:id="0"/>
+      <w:r>
+        <w:rPr>
+          <w:rFonts w:cstheme="minorHAnsi"/>
+          <w:bCs/>
+          <w:color w:val="000000" w:themeColor="text1"/>
+          <w:shd w:val="clear" w:color="auto" w:fill="FFFFFF"/>
+        </w:rPr>
+        <w:t>he following details</w:t>
       </w:r>
       <w:r>
         <w:rPr>
@@ -11806,7 +11840,7 @@
         </w:rPr>
         <w:t xml:space="preserve">er, navigate to </w:t>
       </w:r>
-      <w:hyperlink r:id="rId39" w:history="1">
+      <w:hyperlink r:id="rId42" w:history="1">
         <w:r>
           <w:rPr>
             <w:rStyle w:val="Hyperlink"/>
@@ -12450,7 +12484,6 @@
           <w:sz w:val="26"/>
           <w:szCs w:val="26"/>
         </w:rPr>
-        <w:lastRenderedPageBreak/>
         <w:t xml:space="preserve">Get </w:t>
       </w:r>
       <w:r>
@@ -12541,7 +12574,7 @@
         </w:rPr>
         <w:t xml:space="preserve">e Amazon API Gateway console at </w:t>
       </w:r>
-      <w:hyperlink r:id="rId40" w:anchor="/functions" w:history="1">
+      <w:hyperlink r:id="rId43" w:anchor="/functions" w:history="1">
         <w:r>
           <w:rPr>
             <w:rStyle w:val="Hyperlink"/>
@@ -12969,6 +13002,7 @@
           <w:rFonts w:ascii="Calibri" w:hAnsi="Calibri"/>
           <w:noProof/>
         </w:rPr>
+        <w:lastRenderedPageBreak/>
         <w:drawing>
           <wp:inline distT="0" distB="0" distL="0" distR="0">
             <wp:extent cx="5680609" cy="2521681"/>
@@ -12985,7 +13019,7 @@
                     <pic:cNvPicPr/>
                   </pic:nvPicPr>
                   <pic:blipFill>
-                    <a:blip r:embed="rId41">
+                    <a:blip r:embed="rId44">
                       <a:extLst>
                         <a:ext uri="{28A0092B-C50C-407E-A947-70E740481C1C}">
                           <a14:useLocalDpi xmlns:a14="http://schemas.microsoft.com/office/drawing/2010/main" val="0"/>
@@ -13396,7 +13430,6 @@
         <w:rPr>
           <w:noProof/>
         </w:rPr>
-        <w:lastRenderedPageBreak/>
         <w:drawing>
           <wp:inline distT="0" distB="0" distL="0" distR="0">
             <wp:extent cx="5943600" cy="2341880"/>
@@ -13413,7 +13446,7 @@
                     <pic:cNvPicPr/>
                   </pic:nvPicPr>
                   <pic:blipFill>
-                    <a:blip r:embed="rId42">
+                    <a:blip r:embed="rId45">
                       <a:extLst>
                         <a:ext uri="{28A0092B-C50C-407E-A947-70E740481C1C}">
                           <a14:useLocalDpi xmlns:a14="http://schemas.microsoft.com/office/drawing/2010/main" val="0"/>
@@ -13670,6 +13703,7 @@
         <w:rPr>
           <w:noProof/>
         </w:rPr>
+        <w:lastRenderedPageBreak/>
         <w:drawing>
           <wp:inline distT="0" distB="0" distL="0" distR="0">
             <wp:extent cx="5473700" cy="2298700"/>
@@ -13686,7 +13720,7 @@
                     <pic:cNvPicPr/>
                   </pic:nvPicPr>
                   <pic:blipFill>
-                    <a:blip r:embed="rId43">
+                    <a:blip r:embed="rId46">
                       <a:extLst>
                         <a:ext uri="{28A0092B-C50C-407E-A947-70E740481C1C}">
                           <a14:useLocalDpi xmlns:a14="http://schemas.microsoft.com/office/drawing/2010/main" val="0"/>
@@ -14006,7 +14040,6 @@
         <w:rPr>
           <w:noProof/>
         </w:rPr>
-        <w:lastRenderedPageBreak/>
         <w:drawing>
           <wp:inline distT="0" distB="0" distL="0" distR="0">
             <wp:extent cx="5943600" cy="1924050"/>
@@ -14025,7 +14058,7 @@
                     </pic:cNvPicPr>
                   </pic:nvPicPr>
                   <pic:blipFill>
-                    <a:blip r:embed="rId44">
+                    <a:blip r:embed="rId47">
                       <a:extLst>
                         <a:ext uri="{28A0092B-C50C-407E-A947-70E740481C1C}">
                           <a14:useLocalDpi xmlns:a14="http://schemas.microsoft.com/office/drawing/2010/main" val="0"/>
@@ -14427,6 +14460,7 @@
           <w:rFonts w:ascii="Calibri" w:hAnsi="Calibri" w:cs="Arial"/>
           <w:b/>
         </w:rPr>
+        <w:lastRenderedPageBreak/>
         <w:t>Resource Path</w:t>
       </w:r>
       <w:r>
@@ -14566,7 +14600,7 @@
                     <pic:cNvPicPr/>
                   </pic:nvPicPr>
                   <pic:blipFill>
-                    <a:blip r:embed="rId45">
+                    <a:blip r:embed="rId48">
                       <a:extLst>
                         <a:ext uri="{28A0092B-C50C-407E-A947-70E740481C1C}">
                           <a14:useLocalDpi xmlns:a14="http://schemas.microsoft.com/office/drawing/2010/main" val="0"/>
@@ -14702,7 +14736,6 @@
         <w:rPr>
           <w:rFonts w:ascii="Calibri" w:hAnsi="Calibri"/>
         </w:rPr>
-        <w:lastRenderedPageBreak/>
         <w:t>You will see that a dropdown menu elemen</w:t>
       </w:r>
       <w:r>
@@ -15009,7 +15042,7 @@
                     <pic:cNvPicPr/>
                   </pic:nvPicPr>
                   <pic:blipFill>
-                    <a:blip r:embed="rId46">
+                    <a:blip r:embed="rId49">
                       <a:extLst>
                         <a:ext uri="{28A0092B-C50C-407E-A947-70E740481C1C}">
                           <a14:useLocalDpi xmlns:a14="http://schemas.microsoft.com/office/drawing/2010/main" val="0"/>
@@ -15086,6 +15119,7 @@
         <w:rPr>
           <w:rFonts w:ascii="Calibri" w:hAnsi="Calibri"/>
         </w:rPr>
+        <w:lastRenderedPageBreak/>
         <w:t xml:space="preserve">When you see the </w:t>
       </w:r>
       <w:r>
@@ -15534,7 +15568,6 @@
         <w:rPr>
           <w:noProof/>
         </w:rPr>
-        <w:lastRenderedPageBreak/>
         <w:drawing>
           <wp:inline distT="0" distB="0" distL="0" distR="0" wp14:anchorId="65461B19" wp14:editId="4D8A8152">
             <wp:extent cx="5943600" cy="1986280"/>
@@ -15551,7 +15584,7 @@
                     <pic:cNvPicPr/>
                   </pic:nvPicPr>
                   <pic:blipFill>
-                    <a:blip r:embed="rId47">
+                    <a:blip r:embed="rId50">
                       <a:extLst>
                         <a:ext uri="{28A0092B-C50C-407E-A947-70E740481C1C}">
                           <a14:useLocalDpi xmlns:a14="http://schemas.microsoft.com/office/drawing/2010/main" val="0"/>
@@ -15643,7 +15676,7 @@
         </w:rPr>
         <w:t xml:space="preserve">e Amazon API Gateway console at </w:t>
       </w:r>
-      <w:hyperlink r:id="rId48" w:anchor="/functions" w:history="1">
+      <w:hyperlink r:id="rId51" w:anchor="/functions" w:history="1">
         <w:r>
           <w:rPr>
             <w:rStyle w:val="Hyperlink"/>
@@ -16054,6 +16087,7 @@
           <w:rFonts w:ascii="Calibri" w:hAnsi="Calibri"/>
           <w:noProof/>
         </w:rPr>
+        <w:lastRenderedPageBreak/>
         <w:drawing>
           <wp:inline distT="0" distB="0" distL="0" distR="0">
             <wp:extent cx="5943600" cy="2611755"/>
@@ -16070,7 +16104,7 @@
                     <pic:cNvPicPr/>
                   </pic:nvPicPr>
                   <pic:blipFill>
-                    <a:blip r:embed="rId49">
+                    <a:blip r:embed="rId52">
                       <a:extLst>
                         <a:ext uri="{28A0092B-C50C-407E-A947-70E740481C1C}">
                           <a14:useLocalDpi xmlns:a14="http://schemas.microsoft.com/office/drawing/2010/main" val="0"/>
@@ -16306,7 +16340,6 @@
         <w:rPr>
           <w:rFonts w:ascii="Calibri" w:hAnsi="Calibri" w:cs="Arial"/>
         </w:rPr>
-        <w:lastRenderedPageBreak/>
         <w:t xml:space="preserve">Select the </w:t>
       </w:r>
       <w:r>
@@ -16408,7 +16441,7 @@
                     <pic:cNvPicPr/>
                   </pic:nvPicPr>
                   <pic:blipFill>
-                    <a:blip r:embed="rId50">
+                    <a:blip r:embed="rId53">
                       <a:extLst>
                         <a:ext uri="{28A0092B-C50C-407E-A947-70E740481C1C}">
                           <a14:useLocalDpi xmlns:a14="http://schemas.microsoft.com/office/drawing/2010/main" val="0"/>
@@ -16852,6 +16885,7 @@
         <w:rPr>
           <w:rFonts w:ascii="Calibri" w:hAnsi="Calibri"/>
         </w:rPr>
+        <w:lastRenderedPageBreak/>
         <w:t xml:space="preserve">With </w:t>
       </w:r>
       <w:r>
@@ -16969,7 +17003,7 @@
                     <pic:cNvPicPr/>
                   </pic:nvPicPr>
                   <pic:blipFill>
-                    <a:blip r:embed="rId51">
+                    <a:blip r:embed="rId54">
                       <a:extLst>
                         <a:ext uri="{28A0092B-C50C-407E-A947-70E740481C1C}">
                           <a14:useLocalDpi xmlns:a14="http://schemas.microsoft.com/office/drawing/2010/main" val="0"/>
@@ -17079,7 +17113,6 @@
         <w:rPr>
           <w:rFonts w:ascii="Calibri" w:hAnsi="Calibri" w:cs="Arial"/>
         </w:rPr>
-        <w:lastRenderedPageBreak/>
         <w:t xml:space="preserve">Select the </w:t>
       </w:r>
       <w:r>
@@ -17274,7 +17307,7 @@
                     <pic:cNvPicPr/>
                   </pic:nvPicPr>
                   <pic:blipFill>
-                    <a:blip r:embed="rId52">
+                    <a:blip r:embed="rId55">
                       <a:extLst>
                         <a:ext uri="{28A0092B-C50C-407E-A947-70E740481C1C}">
                           <a14:useLocalDpi xmlns:a14="http://schemas.microsoft.com/office/drawing/2010/main" val="0"/>
@@ -17724,6 +17757,7 @@
           <w:b/>
           <w:noProof/>
         </w:rPr>
+        <w:lastRenderedPageBreak/>
         <w:t>Stage description</w:t>
       </w:r>
       <w:r>
@@ -17858,7 +17892,6 @@
           <w:rFonts w:ascii="Calibri" w:hAnsi="Calibri"/>
           <w:noProof/>
         </w:rPr>
-        <w:lastRenderedPageBreak/>
         <w:drawing>
           <wp:inline distT="0" distB="0" distL="0" distR="0">
             <wp:extent cx="5526860" cy="1609048"/>
@@ -17875,7 +17908,7 @@
                     <pic:cNvPicPr/>
                   </pic:nvPicPr>
                   <pic:blipFill>
-                    <a:blip r:embed="rId53">
+                    <a:blip r:embed="rId56">
                       <a:extLst>
                         <a:ext uri="{28A0092B-C50C-407E-A947-70E740481C1C}">
                           <a14:useLocalDpi xmlns:a14="http://schemas.microsoft.com/office/drawing/2010/main" val="0"/>
@@ -18946,7 +18979,7 @@
                     <pic:cNvPicPr/>
                   </pic:nvPicPr>
                   <pic:blipFill>
-                    <a:blip r:embed="rId54" cstate="print">
+                    <a:blip r:embed="rId57" cstate="print">
                       <a:extLst>
                         <a:ext uri="{28A0092B-C50C-407E-A947-70E740481C1C}">
                           <a14:useLocalDpi xmlns:a14="http://schemas.microsoft.com/office/drawing/2010/main" val="0"/>
@@ -19186,11 +19219,7 @@
           </mc:Choice>
           <mc:Fallback>
             <w:pict>
-              <v:shapetype id="_x0000_t202" coordsize="21600,21600" o:spt="202" path="m,l,21600r21600,l21600,xe">
-                <v:stroke joinstyle="miter"/>
-                <v:path gradientshapeok="t" o:connecttype="rect"/>
-              </v:shapetype>
-              <v:shape id="Text Box 7" o:spid="_x0000_s1028" type="#_x0000_t202" style="position:absolute;left:0;text-align:left;margin-left:-6.9pt;margin-top:-14.7pt;width:468pt;height:213.1pt;z-index:251694080;visibility:visible;mso-wrap-style:square;mso-height-percent:0;mso-wrap-distance-left:9pt;mso-wrap-distance-top:0;mso-wrap-distance-right:9pt;mso-wrap-distance-bottom:0;mso-position-horizontal:absolute;mso-position-horizontal-relative:text;mso-position-vertical:absolute;mso-position-vertical-relative:text;mso-height-percent:0;mso-height-relative:margin;v-text-anchor:top" o:gfxdata="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" fillcolor="#e7e6e6 [3214]" stroked="f" strokeweight=".5pt">
+              <v:shape id="Text Box 7" o:spid="_x0000_s1028" type="#_x0000_t202" style="position:absolute;left:0;text-align:left;margin-left:-6.9pt;margin-top:-14.7pt;width:468pt;height:213.1pt;z-index:251694080;visibility:visible;mso-wrap-style:square;mso-height-percent:0;mso-wrap-distance-left:9pt;mso-wrap-distance-top:0;mso-wrap-distance-right:9pt;mso-wrap-distance-bottom:0;mso-position-horizontal:absolute;mso-position-horizontal-relative:text;mso-position-vertical:absolute;mso-position-vertical-relative:text;mso-height-percent:0;mso-height-relative:margin;v-text-anchor:top" o:gfxdata="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" fillcolor="#e7e6e6 [3214]" stroked="f" strokeweight=".5pt">
                 <v:textbox>
                   <w:txbxContent>
                     <w:p>
@@ -19287,13 +19316,182 @@
       </w:r>
     </w:p>
     <w:sectPr>
+      <w:footerReference w:type="even" r:id="rId58"/>
+      <w:footerReference w:type="default" r:id="rId59"/>
       <w:pgSz w:w="12240" w:h="15840"/>
-      <w:pgMar w:top="1440" w:right="1440" w:bottom="1440" w:left="1440" w:header="720" w:footer="720" w:gutter="0"/>
+      <w:pgMar w:top="1080" w:right="1080" w:bottom="1080" w:left="1080" w:header="720" w:footer="720" w:gutter="0"/>
       <w:cols w:space="720"/>
       <w:docGrid w:linePitch="360"/>
     </w:sectPr>
   </w:body>
 </w:document>
+</file>
+
+<file path=word/endnotes.xml><?xml version="1.0" encoding="utf-8"?>
+<w:endnotes xmlns:wpc="http://schemas.microsoft.com/office/word/2010/wordprocessingCanvas" xmlns:cx="http://schemas.microsoft.com/office/drawing/2014/chartex" xmlns:cx1="http://schemas.microsoft.com/office/drawing/2015/9/8/chartex" xmlns:cx2="http://schemas.microsoft.com/office/drawing/2015/10/21/chartex" xmlns:cx3="http://schemas.microsoft.com/office/drawing/2016/5/9/chartex" xmlns:cx4="http://schemas.microsoft.com/office/drawing/2016/5/10/chartex" xmlns:cx5="http://schemas.microsoft.com/office/drawing/2016/5/11/chartex" xmlns:cx6="http://schemas.microsoft.com/office/drawing/2016/5/12/chartex" xmlns:cx7="http://schemas.microsoft.com/office/drawing/2016/5/13/chartex" xmlns:cx8="http://schemas.microsoft.com/office/drawing/2016/5/14/chartex" xmlns:mc="http://schemas.openxmlformats.org/markup-compatibility/2006" xmlns:aink="http://schemas.microsoft.com/office/drawing/2016/ink" xmlns:am3d="http://schemas.microsoft.com/office/drawing/2017/model3d" xmlns:o="urn:schemas-microsoft-com:office:office" xmlns:r="http://schemas.openxmlformats.org/officeDocument/2006/relationships" xmlns:m="http://schemas.openxmlformats.org/officeDocument/2006/math" xmlns:v="urn:schemas-microsoft-com:vml" xmlns:wp14="http://schemas.microsoft.com/office/word/2010/wordprocessingDrawing" xmlns:wp="http://schemas.openxmlformats.org/drawingml/2006/wordprocessingDrawing" xmlns:w10="urn:schemas-microsoft-com:office:word" xmlns:w="http://schemas.openxmlformats.org/wordprocessingml/2006/main" xmlns:w14="http://schemas.microsoft.com/office/word/2010/wordml" xmlns:w15="http://schemas.microsoft.com/office/word/2012/wordml" xmlns:w16cid="http://schemas.microsoft.com/office/word/2016/wordml/cid" xmlns:w16se="http://schemas.microsoft.com/office/word/2015/wordml/symex" xmlns:wpg="http://schemas.microsoft.com/office/word/2010/wordprocessingGroup" xmlns:wpi="http://schemas.microsoft.com/office/word/2010/wordprocessingInk" xmlns:wne="http://schemas.microsoft.com/office/word/2006/wordml" xmlns:wps="http://schemas.microsoft.com/office/word/2010/wordprocessingShape" mc:Ignorable="w14 w15 w16se w16cid wp14">
+  <w:endnote w:type="separator" w:id="-1">
+    <w:p>
+      <w:pPr>
+        <w:spacing w:after="0" w:line="240" w:lineRule="auto"/>
+      </w:pPr>
+      <w:r>
+        <w:separator/>
+      </w:r>
+    </w:p>
+  </w:endnote>
+  <w:endnote w:type="continuationSeparator" w:id="0">
+    <w:p>
+      <w:pPr>
+        <w:spacing w:after="0" w:line="240" w:lineRule="auto"/>
+      </w:pPr>
+      <w:r>
+        <w:continuationSeparator/>
+      </w:r>
+    </w:p>
+  </w:endnote>
+</w:endnotes>
+</file>
+
+<file path=word/footer1.xml><?xml version="1.0" encoding="utf-8"?>
+<w:ftr xmlns:wpc="http://schemas.microsoft.com/office/word/2010/wordprocessingCanvas" xmlns:cx="http://schemas.microsoft.com/office/drawing/2014/chartex" xmlns:cx1="http://schemas.microsoft.com/office/drawing/2015/9/8/chartex" xmlns:cx2="http://schemas.microsoft.com/office/drawing/2015/10/21/chartex" xmlns:cx3="http://schemas.microsoft.com/office/drawing/2016/5/9/chartex" xmlns:cx4="http://schemas.microsoft.com/office/drawing/2016/5/10/chartex" xmlns:cx5="http://schemas.microsoft.com/office/drawing/2016/5/11/chartex" xmlns:cx6="http://schemas.microsoft.com/office/drawing/2016/5/12/chartex" xmlns:cx7="http://schemas.microsoft.com/office/drawing/2016/5/13/chartex" xmlns:cx8="http://schemas.microsoft.com/office/drawing/2016/5/14/chartex" xmlns:mc="http://schemas.openxmlformats.org/markup-compatibility/2006" xmlns:aink="http://schemas.microsoft.com/office/drawing/2016/ink" xmlns:am3d="http://schemas.microsoft.com/office/drawing/2017/model3d" xmlns:o="urn:schemas-microsoft-com:office:office" xmlns:r="http://schemas.openxmlformats.org/officeDocument/2006/relationships" xmlns:m="http://schemas.openxmlformats.org/officeDocument/2006/math" xmlns:v="urn:schemas-microsoft-com:vml" xmlns:wp14="http://schemas.microsoft.com/office/word/2010/wordprocessingDrawing" xmlns:wp="http://schemas.openxmlformats.org/drawingml/2006/wordprocessingDrawing" xmlns:w10="urn:schemas-microsoft-com:office:word" xmlns:w="http://schemas.openxmlformats.org/wordprocessingml/2006/main" xmlns:w14="http://schemas.microsoft.com/office/word/2010/wordml" xmlns:w15="http://schemas.microsoft.com/office/word/2012/wordml" xmlns:w16cid="http://schemas.microsoft.com/office/word/2016/wordml/cid" xmlns:w16se="http://schemas.microsoft.com/office/word/2015/wordml/symex" xmlns:wpg="http://schemas.microsoft.com/office/word/2010/wordprocessingGroup" xmlns:wpi="http://schemas.microsoft.com/office/word/2010/wordprocessingInk" xmlns:wne="http://schemas.microsoft.com/office/word/2006/wordml" xmlns:wps="http://schemas.microsoft.com/office/word/2010/wordprocessingShape" mc:Ignorable="w14 w15 w16se w16cid wp14">
+  <w:sdt>
+    <w:sdtPr>
+      <w:rPr>
+        <w:rStyle w:val="PageNumber"/>
+      </w:rPr>
+      <w:id w:val="-1697388188"/>
+      <w:docPartObj>
+        <w:docPartGallery w:val="Page Numbers (Bottom of Page)"/>
+        <w:docPartUnique/>
+      </w:docPartObj>
+    </w:sdtPr>
+    <w:sdtContent>
+      <w:p>
+        <w:pPr>
+          <w:pStyle w:val="Footer"/>
+          <w:framePr w:wrap="none" w:vAnchor="text" w:hAnchor="margin" w:xAlign="right" w:y="1"/>
+          <w:rPr>
+            <w:rStyle w:val="PageNumber"/>
+          </w:rPr>
+        </w:pPr>
+        <w:r>
+          <w:rPr>
+            <w:rStyle w:val="PageNumber"/>
+          </w:rPr>
+          <w:fldChar w:fldCharType="begin"/>
+        </w:r>
+        <w:r>
+          <w:rPr>
+            <w:rStyle w:val="PageNumber"/>
+          </w:rPr>
+          <w:instrText xml:space="preserve"> PAGE </w:instrText>
+        </w:r>
+        <w:r>
+          <w:rPr>
+            <w:rStyle w:val="PageNumber"/>
+          </w:rPr>
+          <w:fldChar w:fldCharType="end"/>
+        </w:r>
+      </w:p>
+    </w:sdtContent>
+  </w:sdt>
+  <w:p>
+    <w:pPr>
+      <w:pStyle w:val="Footer"/>
+      <w:ind w:right="360"/>
+    </w:pPr>
+  </w:p>
+</w:ftr>
+</file>
+
+<file path=word/footer2.xml><?xml version="1.0" encoding="utf-8"?>
+<w:ftr xmlns:wpc="http://schemas.microsoft.com/office/word/2010/wordprocessingCanvas" xmlns:cx="http://schemas.microsoft.com/office/drawing/2014/chartex" xmlns:cx1="http://schemas.microsoft.com/office/drawing/2015/9/8/chartex" xmlns:cx2="http://schemas.microsoft.com/office/drawing/2015/10/21/chartex" xmlns:cx3="http://schemas.microsoft.com/office/drawing/2016/5/9/chartex" xmlns:cx4="http://schemas.microsoft.com/office/drawing/2016/5/10/chartex" xmlns:cx5="http://schemas.microsoft.com/office/drawing/2016/5/11/chartex" xmlns:cx6="http://schemas.microsoft.com/office/drawing/2016/5/12/chartex" xmlns:cx7="http://schemas.microsoft.com/office/drawing/2016/5/13/chartex" xmlns:cx8="http://schemas.microsoft.com/office/drawing/2016/5/14/chartex" xmlns:mc="http://schemas.openxmlformats.org/markup-compatibility/2006" xmlns:aink="http://schemas.microsoft.com/office/drawing/2016/ink" xmlns:am3d="http://schemas.microsoft.com/office/drawing/2017/model3d" xmlns:o="urn:schemas-microsoft-com:office:office" xmlns:r="http://schemas.openxmlformats.org/officeDocument/2006/relationships" xmlns:m="http://schemas.openxmlformats.org/officeDocument/2006/math" xmlns:v="urn:schemas-microsoft-com:vml" xmlns:wp14="http://schemas.microsoft.com/office/word/2010/wordprocessingDrawing" xmlns:wp="http://schemas.openxmlformats.org/drawingml/2006/wordprocessingDrawing" xmlns:w10="urn:schemas-microsoft-com:office:word" xmlns:w="http://schemas.openxmlformats.org/wordprocessingml/2006/main" xmlns:w14="http://schemas.microsoft.com/office/word/2010/wordml" xmlns:w15="http://schemas.microsoft.com/office/word/2012/wordml" xmlns:w16cid="http://schemas.microsoft.com/office/word/2016/wordml/cid" xmlns:w16se="http://schemas.microsoft.com/office/word/2015/wordml/symex" xmlns:wpg="http://schemas.microsoft.com/office/word/2010/wordprocessingGroup" xmlns:wpi="http://schemas.microsoft.com/office/word/2010/wordprocessingInk" xmlns:wne="http://schemas.microsoft.com/office/word/2006/wordml" xmlns:wps="http://schemas.microsoft.com/office/word/2010/wordprocessingShape" mc:Ignorable="w14 w15 w16se w16cid wp14">
+  <w:sdt>
+    <w:sdtPr>
+      <w:rPr>
+        <w:rStyle w:val="PageNumber"/>
+      </w:rPr>
+      <w:id w:val="-35666784"/>
+      <w:docPartObj>
+        <w:docPartGallery w:val="Page Numbers (Bottom of Page)"/>
+        <w:docPartUnique/>
+      </w:docPartObj>
+    </w:sdtPr>
+    <w:sdtContent>
+      <w:p>
+        <w:pPr>
+          <w:pStyle w:val="Footer"/>
+          <w:framePr w:wrap="none" w:vAnchor="text" w:hAnchor="margin" w:xAlign="right" w:y="1"/>
+          <w:rPr>
+            <w:rStyle w:val="PageNumber"/>
+          </w:rPr>
+        </w:pPr>
+        <w:r>
+          <w:rPr>
+            <w:rStyle w:val="PageNumber"/>
+          </w:rPr>
+          <w:fldChar w:fldCharType="begin"/>
+        </w:r>
+        <w:r>
+          <w:rPr>
+            <w:rStyle w:val="PageNumber"/>
+          </w:rPr>
+          <w:instrText xml:space="preserve"> PAGE </w:instrText>
+        </w:r>
+        <w:r>
+          <w:rPr>
+            <w:rStyle w:val="PageNumber"/>
+          </w:rPr>
+          <w:fldChar w:fldCharType="separate"/>
+        </w:r>
+        <w:r>
+          <w:rPr>
+            <w:rStyle w:val="PageNumber"/>
+            <w:noProof/>
+          </w:rPr>
+          <w:t>1</w:t>
+        </w:r>
+        <w:r>
+          <w:rPr>
+            <w:rStyle w:val="PageNumber"/>
+          </w:rPr>
+          <w:fldChar w:fldCharType="end"/>
+        </w:r>
+      </w:p>
+    </w:sdtContent>
+  </w:sdt>
+  <w:p>
+    <w:pPr>
+      <w:pStyle w:val="Footer"/>
+      <w:ind w:right="360"/>
+    </w:pPr>
+  </w:p>
+</w:ftr>
+</file>
+
+<file path=word/footnotes.xml><?xml version="1.0" encoding="utf-8"?>
+<w:footnotes xmlns:wpc="http://schemas.microsoft.com/office/word/2010/wordprocessingCanvas" xmlns:cx="http://schemas.microsoft.com/office/drawing/2014/chartex" xmlns:cx1="http://schemas.microsoft.com/office/drawing/2015/9/8/chartex" xmlns:cx2="http://schemas.microsoft.com/office/drawing/2015/10/21/chartex" xmlns:cx3="http://schemas.microsoft.com/office/drawing/2016/5/9/chartex" xmlns:cx4="http://schemas.microsoft.com/office/drawing/2016/5/10/chartex" xmlns:cx5="http://schemas.microsoft.com/office/drawing/2016/5/11/chartex" xmlns:cx6="http://schemas.microsoft.com/office/drawing/2016/5/12/chartex" xmlns:cx7="http://schemas.microsoft.com/office/drawing/2016/5/13/chartex" xmlns:cx8="http://schemas.microsoft.com/office/drawing/2016/5/14/chartex" xmlns:mc="http://schemas.openxmlformats.org/markup-compatibility/2006" xmlns:aink="http://schemas.microsoft.com/office/drawing/2016/ink" xmlns:am3d="http://schemas.microsoft.com/office/drawing/2017/model3d" xmlns:o="urn:schemas-microsoft-com:office:office" xmlns:r="http://schemas.openxmlformats.org/officeDocument/2006/relationships" xmlns:m="http://schemas.openxmlformats.org/officeDocument/2006/math" xmlns:v="urn:schemas-microsoft-com:vml" xmlns:wp14="http://schemas.microsoft.com/office/word/2010/wordprocessingDrawing" xmlns:wp="http://schemas.openxmlformats.org/drawingml/2006/wordprocessingDrawing" xmlns:w10="urn:schemas-microsoft-com:office:word" xmlns:w="http://schemas.openxmlformats.org/wordprocessingml/2006/main" xmlns:w14="http://schemas.microsoft.com/office/word/2010/wordml" xmlns:w15="http://schemas.microsoft.com/office/word/2012/wordml" xmlns:w16cid="http://schemas.microsoft.com/office/word/2016/wordml/cid" xmlns:w16se="http://schemas.microsoft.com/office/word/2015/wordml/symex" xmlns:wpg="http://schemas.microsoft.com/office/word/2010/wordprocessingGroup" xmlns:wpi="http://schemas.microsoft.com/office/word/2010/wordprocessingInk" xmlns:wne="http://schemas.microsoft.com/office/word/2006/wordml" xmlns:wps="http://schemas.microsoft.com/office/word/2010/wordprocessingShape" mc:Ignorable="w14 w15 w16se w16cid wp14">
+  <w:footnote w:type="separator" w:id="-1">
+    <w:p>
+      <w:pPr>
+        <w:spacing w:after="0" w:line="240" w:lineRule="auto"/>
+      </w:pPr>
+      <w:r>
+        <w:separator/>
+      </w:r>
+    </w:p>
+  </w:footnote>
+  <w:footnote w:type="continuationSeparator" w:id="0">
+    <w:p>
+      <w:pPr>
+        <w:spacing w:after="0" w:line="240" w:lineRule="auto"/>
+      </w:pPr>
+      <w:r>
+        <w:continuationSeparator/>
+      </w:r>
+    </w:p>
+  </w:footnote>
+</w:footnotes>
 </file>
 
 <file path=word/numbering.xml><?xml version="1.0" encoding="utf-8"?>
@@ -20985,6 +21183,7 @@
     <w:lsdException w:name="HTML Sample" w:semiHidden="1" w:unhideWhenUsed="1"/>
     <w:lsdException w:name="HTML Typewriter" w:semiHidden="1" w:unhideWhenUsed="1"/>
     <w:lsdException w:name="HTML Variable" w:semiHidden="1" w:unhideWhenUsed="1"/>
+    <w:lsdException w:name="Normal Table" w:semiHidden="1" w:unhideWhenUsed="1"/>
     <w:lsdException w:name="annotation subject" w:semiHidden="1" w:unhideWhenUsed="1"/>
     <w:lsdException w:name="No List" w:semiHidden="1" w:unhideWhenUsed="1"/>
     <w:lsdException w:name="Outline List 1" w:semiHidden="1" w:unhideWhenUsed="1"/>
@@ -21028,8 +21227,10 @@
     <w:lsdException w:name="Table Elegant" w:semiHidden="1" w:unhideWhenUsed="1"/>
     <w:lsdException w:name="Table Professional" w:semiHidden="1" w:unhideWhenUsed="1"/>
     <w:lsdException w:name="Table Subtle 1" w:semiHidden="1" w:unhideWhenUsed="1"/>
+    <w:lsdException w:name="Table Subtle 2" w:semiHidden="1" w:unhideWhenUsed="1"/>
     <w:lsdException w:name="Table Web 1" w:semiHidden="1" w:unhideWhenUsed="1"/>
     <w:lsdException w:name="Table Web 2" w:semiHidden="1" w:unhideWhenUsed="1"/>
+    <w:lsdException w:name="Table Web 3" w:semiHidden="1" w:unhideWhenUsed="1"/>
     <w:lsdException w:name="Balloon Text" w:semiHidden="1" w:unhideWhenUsed="1"/>
     <w:lsdException w:name="Table Grid" w:uiPriority="39"/>
     <w:lsdException w:name="Table Theme" w:semiHidden="1" w:unhideWhenUsed="1"/>
@@ -21476,6 +21677,48 @@
     <w:basedOn w:val="DefaultParagraphFont"/>
     <w:rsid w:val="00367462"/>
   </w:style>
+  <w:style w:type="paragraph" w:styleId="Footer">
+    <w:name w:val="footer"/>
+    <w:basedOn w:val="Normal"/>
+    <w:link w:val="FooterChar"/>
+    <w:uiPriority w:val="99"/>
+    <w:unhideWhenUsed/>
+    <w:rsid w:val="00F62843"/>
+    <w:pPr>
+      <w:tabs>
+        <w:tab w:val="center" w:pos="4680"/>
+        <w:tab w:val="right" w:pos="9360"/>
+      </w:tabs>
+      <w:spacing w:after="0" w:line="240" w:lineRule="auto"/>
+    </w:pPr>
+  </w:style>
+  <w:style w:type="character" w:customStyle="1" w:styleId="FooterChar">
+    <w:name w:val="Footer Char"/>
+    <w:basedOn w:val="DefaultParagraphFont"/>
+    <w:link w:val="Footer"/>
+    <w:uiPriority w:val="99"/>
+    <w:rsid w:val="00F62843"/>
+  </w:style>
+  <w:style w:type="character" w:styleId="PageNumber">
+    <w:name w:val="page number"/>
+    <w:basedOn w:val="DefaultParagraphFont"/>
+    <w:uiPriority w:val="99"/>
+    <w:semiHidden/>
+    <w:unhideWhenUsed/>
+    <w:rsid w:val="00F62843"/>
+  </w:style>
+  <w:style w:type="character" w:styleId="UnresolvedMention">
+    <w:name w:val="Unresolved Mention"/>
+    <w:basedOn w:val="DefaultParagraphFont"/>
+    <w:uiPriority w:val="99"/>
+    <w:semiHidden/>
+    <w:unhideWhenUsed/>
+    <w:rsid w:val="00F875C1"/>
+    <w:rPr>
+      <w:color w:val="605E5C"/>
+      <w:shd w:val="clear" w:color="auto" w:fill="E1DFDD"/>
+    </w:rPr>
+  </w:style>
 </w:styles>
 </file>
 
@@ -21745,7 +21988,7 @@
 </file>
 
 <file path=customXml/itemProps1.xml><?xml version="1.0" encoding="utf-8"?>
-<ds:datastoreItem xmlns:ds="http://schemas.openxmlformats.org/officeDocument/2006/customXml" ds:itemID="{0E17C4CC-F4EE-CD45-9615-B2A93551F778}">
+<ds:datastoreItem xmlns:ds="http://schemas.openxmlformats.org/officeDocument/2006/customXml" ds:itemID="{F858C5EF-5397-4041-97C8-F911D39E5416}">
   <ds:schemaRefs>
     <ds:schemaRef ds:uri="http://schemas.openxmlformats.org/officeDocument/2006/bibliography"/>
   </ds:schemaRefs>

</xml_diff>

<commit_message>
Updating API Gateway section on worksheet
</commit_message>
<xml_diff>
--- a/Worksheet.docx
+++ b/Worksheet.docx
@@ -11438,18 +11438,7 @@
           <w:shd w:val="clear" w:color="auto" w:fill="FFFFFF"/>
         </w:rPr>
         <w:lastRenderedPageBreak/>
-        <w:t>Fill out the form for the Lambda with t</w:t>
-      </w:r>
-      <w:bookmarkStart w:id="0" w:name="_GoBack"/>
-      <w:bookmarkEnd w:id="0"/>
-      <w:r>
-        <w:rPr>
-          <w:rFonts w:cstheme="minorHAnsi"/>
-          <w:bCs/>
-          <w:color w:val="000000" w:themeColor="text1"/>
-          <w:shd w:val="clear" w:color="auto" w:fill="FFFFFF"/>
-        </w:rPr>
-        <w:t>he following details</w:t>
+        <w:t>Fill out the form for the Lambda with the following details</w:t>
       </w:r>
       <w:r>
         <w:rPr>
@@ -11792,6 +11781,7 @@
       <w:r>
         <w:rPr>
           <w:rFonts w:cstheme="minorHAnsi"/>
+          <w:b/>
           <w:color w:val="000000" w:themeColor="text1"/>
         </w:rPr>
         <w:t>index.js</w:t>
@@ -12400,7 +12390,21 @@
           <w:rFonts w:ascii="Calibri" w:hAnsi="Calibri" w:cstheme="minorHAnsi"/>
           <w:color w:val="000000" w:themeColor="text1"/>
         </w:rPr>
-        <w:t>You have finished creating your lambda functions.</w:t>
+        <w:t>Congratulations, y</w:t>
+      </w:r>
+      <w:r>
+        <w:rPr>
+          <w:rFonts w:ascii="Calibri" w:hAnsi="Calibri" w:cstheme="minorHAnsi"/>
+          <w:color w:val="000000" w:themeColor="text1"/>
+        </w:rPr>
+        <w:t>ou have finished creating your lambda functions</w:t>
+      </w:r>
+      <w:r>
+        <w:rPr>
+          <w:rFonts w:ascii="Calibri" w:hAnsi="Calibri" w:cstheme="minorHAnsi"/>
+          <w:color w:val="000000" w:themeColor="text1"/>
+        </w:rPr>
+        <w:t>!</w:t>
       </w:r>
     </w:p>
     <w:p>
@@ -12436,7 +12440,10 @@
         <w:t xml:space="preserve">as, you will now create the </w:t>
       </w:r>
       <w:r>
-        <w:t xml:space="preserve">2 </w:t>
+        <w:t>3</w:t>
+      </w:r>
+      <w:r>
+        <w:t xml:space="preserve"> </w:t>
       </w:r>
       <w:r>
         <w:t>API</w:t>
@@ -12993,6 +13000,7 @@
     <w:p>
       <w:pPr>
         <w:spacing w:line="240" w:lineRule="auto"/>
+        <w:jc w:val="center"/>
         <w:rPr>
           <w:rFonts w:ascii="Calibri" w:hAnsi="Calibri"/>
         </w:rPr>
@@ -13425,6 +13433,7 @@
     <w:p>
       <w:pPr>
         <w:spacing w:line="240" w:lineRule="auto"/>
+        <w:jc w:val="center"/>
       </w:pPr>
       <w:r>
         <w:rPr>
@@ -13694,7 +13703,7 @@
     <w:p>
       <w:pPr>
         <w:spacing w:line="240" w:lineRule="auto"/>
-        <w:jc w:val="both"/>
+        <w:jc w:val="center"/>
         <w:rPr>
           <w:noProof/>
         </w:rPr>
@@ -15562,7 +15571,7 @@
       <w:pPr>
         <w:spacing w:line="240" w:lineRule="auto"/>
         <w:ind w:left="360"/>
-        <w:jc w:val="both"/>
+        <w:jc w:val="center"/>
       </w:pPr>
       <w:r>
         <w:rPr>
@@ -16977,7 +16986,7 @@
     <w:p>
       <w:pPr>
         <w:spacing w:line="240" w:lineRule="auto"/>
-        <w:jc w:val="both"/>
+        <w:jc w:val="center"/>
         <w:rPr>
           <w:rFonts w:ascii="Calibri" w:hAnsi="Calibri"/>
         </w:rPr>
@@ -17198,7 +17207,7 @@
         <w:rPr>
           <w:rFonts w:ascii="Calibri" w:hAnsi="Calibri" w:cs="Arial"/>
         </w:rPr>
-        <w:t xml:space="preserve">, enter the name of the first function that we created earlier that </w:t>
+        <w:t xml:space="preserve">, enter the name of the function that we created earlier that </w:t>
       </w:r>
       <w:r>
         <w:rPr>
@@ -17882,7 +17891,7 @@
     <w:p>
       <w:pPr>
         <w:spacing w:line="240" w:lineRule="auto"/>
-        <w:jc w:val="both"/>
+        <w:jc w:val="center"/>
         <w:rPr>
           <w:rFonts w:ascii="Calibri" w:hAnsi="Calibri"/>
         </w:rPr>
@@ -18354,7 +18363,7 @@
         <w:rPr>
           <w:rFonts w:ascii="Courier" w:hAnsi="Courier"/>
         </w:rPr>
-        <w:t>.amazonaws.com/prod/</w:t>
+        <w:t>.amazonaws.com/prod</w:t>
       </w:r>
       <w:r>
         <w:rPr>
@@ -18657,7 +18666,7 @@
         <w:rPr>
           <w:rFonts w:ascii="Courier" w:hAnsi="Courier"/>
         </w:rPr>
-        <w:t>.amazonaws.com/prod/</w:t>
+        <w:t>.amazonaws.com/prod</w:t>
       </w:r>
       <w:r>
         <w:rPr>
@@ -19033,48 +19042,6 @@
         <w:jc w:val="both"/>
       </w:pPr>
       <w:r>
-        <w:t>After you are done, don’t forget to delete the resources</w:t>
-      </w:r>
-      <w:r>
-        <w:t xml:space="preserve"> </w:t>
-      </w:r>
-      <w:r>
-        <w:t>you have created</w:t>
-      </w:r>
-      <w:r>
-        <w:t xml:space="preserve"> </w:t>
-      </w:r>
-      <w:r>
-        <w:t>in your AWS account</w:t>
-      </w:r>
-      <w:r>
-        <w:t xml:space="preserve"> to avoid any unwanted charges.</w:t>
-      </w:r>
-    </w:p>
-    <w:p>
-      <w:pPr>
-        <w:spacing w:line="240" w:lineRule="auto"/>
-        <w:jc w:val="both"/>
-      </w:pPr>
-    </w:p>
-    <w:p>
-      <w:pPr>
-        <w:spacing w:line="240" w:lineRule="auto"/>
-        <w:jc w:val="both"/>
-      </w:pPr>
-    </w:p>
-    <w:p>
-      <w:pPr>
-        <w:spacing w:line="240" w:lineRule="auto"/>
-        <w:jc w:val="both"/>
-      </w:pPr>
-    </w:p>
-    <w:p>
-      <w:pPr>
-        <w:spacing w:line="240" w:lineRule="auto"/>
-        <w:jc w:val="both"/>
-      </w:pPr>
-      <w:r>
         <w:rPr>
           <w:noProof/>
         </w:rPr>
@@ -19084,12 +19051,12 @@
               <wp:anchor distT="0" distB="0" distL="114300" distR="114300" simplePos="0" relativeHeight="251694080" behindDoc="0" locked="0" layoutInCell="1" allowOverlap="1">
                 <wp:simplePos x="0" y="0"/>
                 <wp:positionH relativeFrom="column">
-                  <wp:posOffset>-87332</wp:posOffset>
+                  <wp:posOffset>-140970</wp:posOffset>
                 </wp:positionH>
                 <wp:positionV relativeFrom="paragraph">
-                  <wp:posOffset>-186989</wp:posOffset>
+                  <wp:posOffset>411662</wp:posOffset>
                 </wp:positionV>
-                <wp:extent cx="5943600" cy="2706624"/>
+                <wp:extent cx="6291943" cy="2452914"/>
                 <wp:effectExtent l="0" t="0" r="0" b="0"/>
                 <wp:wrapNone/>
                 <wp:docPr id="7" name="Text Box 7"/>
@@ -19101,7 +19068,7 @@
                       <wps:spPr>
                         <a:xfrm>
                           <a:off x="0" y="0"/>
-                          <a:ext cx="5943600" cy="2706624"/>
+                          <a:ext cx="6291943" cy="2452914"/>
                         </a:xfrm>
                         <a:prstGeom prst="rect">
                           <a:avLst/>
@@ -19127,7 +19094,7 @@
                               <w:rPr>
                                 <w:b/>
                               </w:rPr>
-                              <w:t xml:space="preserve">How does the front-end work? </w:t>
+                              <w:t>How does the front-end work?</w:t>
                             </w:r>
                           </w:p>
                           <w:p>
@@ -19139,7 +19106,7 @@
                               <w:t xml:space="preserve">The front end was built using Angular. </w:t>
                             </w:r>
                             <w:r>
-                              <w:t xml:space="preserve">Angular is a platform that makes it easy to build applications with the web. Angular combines declarative templates, dependency injection, end to end tooling, and integrated best practices to solve development challenges. </w:t>
+                              <w:t>Angular is a platform that makes it easy to build applications with the web. Angular combines declarative templates, dependency injection, end to end tooling, and integrated best practices to solve development challenges.</w:t>
                             </w:r>
                           </w:p>
                           <w:p>
@@ -19199,7 +19166,11 @@
                               <w:t>To keep this workshop simple and within the time frame proposed, we have implemented the logic previously mentioned, and provided you directly with the output file generated with Angular with all of the code for the application combined. On your real application, you would need to write the front-end code yourself.</w:t>
                             </w:r>
                           </w:p>
-                          <w:p/>
+                          <w:p>
+                            <w:pPr>
+                              <w:jc w:val="both"/>
+                            </w:pPr>
+                          </w:p>
                         </w:txbxContent>
                       </wps:txbx>
                       <wps:bodyPr rot="0" spcFirstLastPara="0" vertOverflow="overflow" horzOverflow="overflow" vert="horz" wrap="square" lIns="91440" tIns="45720" rIns="91440" bIns="45720" numCol="1" spcCol="0" rtlCol="0" fromWordArt="0" anchor="t" anchorCtr="0" forceAA="0" compatLnSpc="1">
@@ -19211,6 +19182,9 @@
                     </wps:wsp>
                   </a:graphicData>
                 </a:graphic>
+                <wp14:sizeRelH relativeFrom="margin">
+                  <wp14:pctWidth>0</wp14:pctWidth>
+                </wp14:sizeRelH>
                 <wp14:sizeRelV relativeFrom="margin">
                   <wp14:pctHeight>0</wp14:pctHeight>
                 </wp14:sizeRelV>
@@ -19219,7 +19193,11 @@
           </mc:Choice>
           <mc:Fallback>
             <w:pict>
-              <v:shape id="Text Box 7" o:spid="_x0000_s1028" type="#_x0000_t202" style="position:absolute;left:0;text-align:left;margin-left:-6.9pt;margin-top:-14.7pt;width:468pt;height:213.1pt;z-index:251694080;visibility:visible;mso-wrap-style:square;mso-height-percent:0;mso-wrap-distance-left:9pt;mso-wrap-distance-top:0;mso-wrap-distance-right:9pt;mso-wrap-distance-bottom:0;mso-position-horizontal:absolute;mso-position-horizontal-relative:text;mso-position-vertical:absolute;mso-position-vertical-relative:text;mso-height-percent:0;mso-height-relative:margin;v-text-anchor:top" o:gfxdata="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" fillcolor="#e7e6e6 [3214]" stroked="f" strokeweight=".5pt">
+              <v:shapetype id="_x0000_t202" coordsize="21600,21600" o:spt="202" path="m,l,21600r21600,l21600,xe">
+                <v:stroke joinstyle="miter"/>
+                <v:path gradientshapeok="t" o:connecttype="rect"/>
+              </v:shapetype>
+              <v:shape id="Text Box 7" o:spid="_x0000_s1028" type="#_x0000_t202" style="position:absolute;left:0;text-align:left;margin-left:-11.1pt;margin-top:32.4pt;width:495.45pt;height:193.15pt;z-index:251694080;visibility:visible;mso-wrap-style:square;mso-width-percent:0;mso-height-percent:0;mso-wrap-distance-left:9pt;mso-wrap-distance-top:0;mso-wrap-distance-right:9pt;mso-wrap-distance-bottom:0;mso-position-horizontal:absolute;mso-position-horizontal-relative:text;mso-position-vertical:absolute;mso-position-vertical-relative:text;mso-width-percent:0;mso-height-percent:0;mso-width-relative:margin;mso-height-relative:margin;v-text-anchor:top" o:gfxdata="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" fillcolor="#e7e6e6 [3214]" stroked="f" strokeweight=".5pt">
                 <v:textbox>
                   <w:txbxContent>
                     <w:p>
@@ -19234,7 +19212,7 @@
                         <w:rPr>
                           <w:b/>
                         </w:rPr>
-                        <w:t xml:space="preserve">How does the front-end work? </w:t>
+                        <w:t>How does the front-end work?</w:t>
                       </w:r>
                     </w:p>
                     <w:p>
@@ -19246,7 +19224,7 @@
                         <w:t xml:space="preserve">The front end was built using Angular. </w:t>
                       </w:r>
                       <w:r>
-                        <w:t xml:space="preserve">Angular is a platform that makes it easy to build applications with the web. Angular combines declarative templates, dependency injection, end to end tooling, and integrated best practices to solve development challenges. </w:t>
+                        <w:t>Angular is a platform that makes it easy to build applications with the web. Angular combines declarative templates, dependency injection, end to end tooling, and integrated best practices to solve development challenges.</w:t>
                       </w:r>
                     </w:p>
                     <w:p>
@@ -19306,7 +19284,11 @@
                         <w:t>To keep this workshop simple and within the time frame proposed, we have implemented the logic previously mentioned, and provided you directly with the output file generated with Angular with all of the code for the application combined. On your real application, you would need to write the front-end code yourself.</w:t>
                       </w:r>
                     </w:p>
-                    <w:p/>
+                    <w:p>
+                      <w:pPr>
+                        <w:jc w:val="both"/>
+                      </w:pPr>
+                    </w:p>
                   </w:txbxContent>
                 </v:textbox>
               </v:shape>
@@ -19314,6 +19296,38 @@
           </mc:Fallback>
         </mc:AlternateContent>
       </w:r>
+      <w:r>
+        <w:t>After you are done, don’t forget to delete the resources</w:t>
+      </w:r>
+      <w:r>
+        <w:t xml:space="preserve"> </w:t>
+      </w:r>
+      <w:r>
+        <w:t>you have created</w:t>
+      </w:r>
+      <w:r>
+        <w:t xml:space="preserve"> </w:t>
+      </w:r>
+      <w:r>
+        <w:t>in your AWS account</w:t>
+      </w:r>
+      <w:r>
+        <w:t xml:space="preserve"> to avoid any unwanted charges.</w:t>
+      </w:r>
+      <w:bookmarkStart w:id="0" w:name="_GoBack"/>
+      <w:bookmarkEnd w:id="0"/>
+    </w:p>
+    <w:p>
+      <w:pPr>
+        <w:spacing w:line="240" w:lineRule="auto"/>
+        <w:jc w:val="both"/>
+      </w:pPr>
+    </w:p>
+    <w:p>
+      <w:pPr>
+        <w:spacing w:line="240" w:lineRule="auto"/>
+        <w:jc w:val="both"/>
+      </w:pPr>
     </w:p>
     <w:sectPr>
       <w:footerReference w:type="even" r:id="rId58"/>
@@ -19365,6 +19379,11 @@
         <w:docPartUnique/>
       </w:docPartObj>
     </w:sdtPr>
+    <w:sdtEndPr>
+      <w:rPr>
+        <w:rStyle w:val="PageNumber"/>
+      </w:rPr>
+    </w:sdtEndPr>
     <w:sdtContent>
       <w:p>
         <w:pPr>
@@ -19417,6 +19436,11 @@
         <w:docPartUnique/>
       </w:docPartObj>
     </w:sdtPr>
+    <w:sdtEndPr>
+      <w:rPr>
+        <w:rStyle w:val="PageNumber"/>
+      </w:rPr>
+    </w:sdtEndPr>
     <w:sdtContent>
       <w:p>
         <w:pPr>
@@ -21988,7 +22012,7 @@
 </file>
 
 <file path=customXml/itemProps1.xml><?xml version="1.0" encoding="utf-8"?>
-<ds:datastoreItem xmlns:ds="http://schemas.openxmlformats.org/officeDocument/2006/customXml" ds:itemID="{F858C5EF-5397-4041-97C8-F911D39E5416}">
+<ds:datastoreItem xmlns:ds="http://schemas.openxmlformats.org/officeDocument/2006/customXml" ds:itemID="{1892297C-7799-2440-9D1D-CB2294564D10}">
   <ds:schemaRefs>
     <ds:schemaRef ds:uri="http://schemas.openxmlformats.org/officeDocument/2006/bibliography"/>
   </ds:schemaRefs>

</xml_diff>